<commit_message>
Add XPrize and TA experience
</commit_message>
<xml_diff>
--- a/Resume - Ben Lu.docx
+++ b/Resume - Ben Lu.docx
@@ -13,6 +13,7 @@
           <w:szCs w:val="28"/>
         </w:rPr>
       </w:pPr>
+      <w:proofErr w:type="spellStart"/>
       <w:r>
         <w:rPr>
           <w:rFonts w:ascii="Times New Roman" w:hAnsi="Times New Roman" w:cs="Times New Roman"/>
@@ -20,8 +21,9 @@
           <w:sz w:val="28"/>
           <w:szCs w:val="28"/>
         </w:rPr>
-        <w:t xml:space="preserve">Sihao </w:t>
-      </w:r>
+        <w:t>Sihao</w:t>
+      </w:r>
+      <w:proofErr w:type="spellEnd"/>
       <w:r>
         <w:rPr>
           <w:rFonts w:ascii="Times New Roman" w:hAnsi="Times New Roman" w:cs="Times New Roman"/>
@@ -29,7 +31,7 @@
           <w:sz w:val="28"/>
           <w:szCs w:val="28"/>
         </w:rPr>
-        <w:t xml:space="preserve">(Ben) </w:t>
+        <w:t xml:space="preserve"> </w:t>
       </w:r>
       <w:r>
         <w:rPr>
@@ -38,7 +40,7 @@
           <w:sz w:val="28"/>
           <w:szCs w:val="28"/>
         </w:rPr>
-        <w:t>Lu</w:t>
+        <w:t xml:space="preserve">(Ben) </w:t>
       </w:r>
       <w:r>
         <w:rPr>
@@ -47,6 +49,15 @@
           <w:sz w:val="28"/>
           <w:szCs w:val="28"/>
         </w:rPr>
+        <w:t>Lu</w:t>
+      </w:r>
+      <w:r>
+        <w:rPr>
+          <w:rFonts w:ascii="Times New Roman" w:hAnsi="Times New Roman" w:cs="Times New Roman"/>
+          <w:b/>
+          <w:sz w:val="28"/>
+          <w:szCs w:val="28"/>
+        </w:rPr>
         <w:t xml:space="preserve"> </w:t>
       </w:r>
     </w:p>
@@ -54,6 +65,16 @@
       <w:pPr>
         <w:spacing w:line="276" w:lineRule="exact"/>
         <w:jc w:val="center"/>
+        <w:rPr>
+          <w:rStyle w:val="Hyperlink"/>
+          <w:rFonts w:ascii="Times New Roman" w:hAnsi="Times New Roman" w:cs="Times New Roman"/>
+          <w:color w:val="000000" w:themeColor="text1"/>
+          <w:sz w:val="18"/>
+          <w:szCs w:val="18"/>
+          <w:u w:val="none"/>
+        </w:rPr>
+      </w:pPr>
+      <w:r>
         <w:rPr>
           <w:rStyle w:val="Hyperlink"/>
           <w:rFonts w:ascii="Times New Roman" w:hAnsi="Times New Roman" w:cs="Times New Roman"/>
@@ -62,7 +83,8 @@
           <w:szCs w:val="18"/>
           <w:u w:val="none"/>
         </w:rPr>
-      </w:pPr>
+        <w:t xml:space="preserve">1 East University Pkwy, Unit </w:t>
+      </w:r>
       <w:r>
         <w:rPr>
           <w:rStyle w:val="Hyperlink"/>
@@ -72,7 +94,18 @@
           <w:szCs w:val="18"/>
           <w:u w:val="none"/>
         </w:rPr>
-        <w:t>1 East University Pkwy, Unit 1202,</w:t>
+        <w:t>304</w:t>
+      </w:r>
+      <w:r>
+        <w:rPr>
+          <w:rStyle w:val="Hyperlink"/>
+          <w:rFonts w:ascii="Times New Roman" w:hAnsi="Times New Roman" w:cs="Times New Roman"/>
+          <w:color w:val="auto"/>
+          <w:sz w:val="18"/>
+          <w:szCs w:val="18"/>
+          <w:u w:val="none"/>
+        </w:rPr>
+        <w:t>,</w:t>
       </w:r>
       <w:r>
         <w:rPr>
@@ -175,8 +208,6 @@
         </w:rPr>
         <w:t>EDUCATION</w:t>
       </w:r>
-      <w:bookmarkStart w:id="0" w:name="_GoBack"/>
-      <w:bookmarkEnd w:id="0"/>
     </w:p>
     <w:p>
       <w:pPr>
@@ -195,16 +226,48 @@
           <w:sz w:val="20"/>
           <w:szCs w:val="20"/>
         </w:rPr>
-        <w:t xml:space="preserve">Johns Hopkins University, Baltimore, Maryland </w:t>
-      </w:r>
-      <w:r>
-        <w:rPr>
-          <w:rFonts w:ascii="Times New Roman" w:hAnsi="Times New Roman" w:cs="Times New Roman"/>
-          <w:b/>
+        <w:t>Johns Hopkins University</w:t>
+      </w:r>
+      <w:r>
+        <w:rPr>
+          <w:rFonts w:ascii="Times New Roman" w:hAnsi="Times New Roman" w:cs="Times New Roman"/>
+          <w:sz w:val="20"/>
+          <w:szCs w:val="20"/>
+        </w:rPr>
+        <w:t>,</w:t>
+      </w:r>
+      <w:r>
+        <w:rPr>
+          <w:rFonts w:ascii="Times New Roman" w:hAnsi="Times New Roman" w:cs="Times New Roman"/>
+          <w:b/>
+          <w:sz w:val="20"/>
+          <w:szCs w:val="20"/>
+        </w:rPr>
+        <w:t xml:space="preserve"> </w:t>
+      </w:r>
+      <w:r>
+        <w:rPr>
+          <w:rFonts w:ascii="Times New Roman" w:hAnsi="Times New Roman" w:cs="Times New Roman"/>
+          <w:sz w:val="20"/>
+          <w:szCs w:val="20"/>
+        </w:rPr>
+        <w:t xml:space="preserve">Baltimore, Maryland </w:t>
+      </w:r>
+      <w:r>
+        <w:rPr>
+          <w:rFonts w:ascii="Times New Roman" w:hAnsi="Times New Roman" w:cs="Times New Roman"/>
           <w:sz w:val="20"/>
           <w:szCs w:val="20"/>
         </w:rPr>
         <w:t xml:space="preserve">                                                                          </w:t>
+      </w:r>
+      <w:r>
+        <w:rPr>
+          <w:rFonts w:ascii="Times New Roman" w:hAnsi="Times New Roman" w:cs="Times New Roman"/>
+          <w:sz w:val="20"/>
+          <w:szCs w:val="20"/>
+        </w:rPr>
+        <w:t xml:space="preserve">   </w:t>
       </w:r>
       <w:r>
         <w:rPr>
@@ -276,6 +339,7 @@
         </w:rPr>
         <w:t xml:space="preserve"> 3.59</w:t>
       </w:r>
+      <w:proofErr w:type="gramStart"/>
       <w:r>
         <w:rPr>
           <w:rFonts w:ascii="Times New Roman" w:hAnsi="Times New Roman" w:cs="Times New Roman"/>
@@ -283,6 +347,49 @@
           <w:szCs w:val="20"/>
         </w:rPr>
         <w:t>)</w:t>
+      </w:r>
+      <w:r>
+        <w:rPr>
+          <w:rFonts w:ascii="Times New Roman" w:hAnsi="Times New Roman" w:cs="Times New Roman"/>
+          <w:sz w:val="20"/>
+          <w:szCs w:val="20"/>
+        </w:rPr>
+        <w:t xml:space="preserve">                                                                                                  </w:t>
+      </w:r>
+      <w:r>
+        <w:rPr>
+          <w:rFonts w:ascii="Times New Roman" w:hAnsi="Times New Roman" w:cs="Times New Roman"/>
+          <w:sz w:val="20"/>
+          <w:szCs w:val="20"/>
+        </w:rPr>
+        <w:t xml:space="preserve"> </w:t>
+      </w:r>
+      <w:r>
+        <w:rPr>
+          <w:rFonts w:ascii="Times New Roman" w:hAnsi="Times New Roman" w:cs="Times New Roman"/>
+          <w:b/>
+          <w:sz w:val="20"/>
+          <w:szCs w:val="20"/>
+        </w:rPr>
+        <w:t>Honors</w:t>
+      </w:r>
+      <w:proofErr w:type="gramEnd"/>
+      <w:r>
+        <w:rPr>
+          <w:rFonts w:ascii="Times New Roman" w:hAnsi="Times New Roman" w:cs="Times New Roman"/>
+          <w:b/>
+          <w:sz w:val="20"/>
+          <w:szCs w:val="20"/>
+        </w:rPr>
+        <w:t xml:space="preserve">: </w:t>
+      </w:r>
+      <w:r>
+        <w:rPr>
+          <w:rFonts w:ascii="Times New Roman" w:hAnsi="Times New Roman" w:cs="Times New Roman"/>
+          <w:sz w:val="20"/>
+          <w:szCs w:val="20"/>
+        </w:rPr>
+        <w:t>Dean’s List</w:t>
       </w:r>
     </w:p>
     <w:p>
@@ -320,6 +427,15 @@
           <w:sz w:val="20"/>
           <w:szCs w:val="20"/>
         </w:rPr>
+        <w:t xml:space="preserve">Distributed Systems, </w:t>
+      </w:r>
+      <w:r>
+        <w:rPr>
+          <w:rFonts w:ascii="Times New Roman" w:hAnsi="Times New Roman" w:cs="Times New Roman"/>
+          <w:i/>
+          <w:sz w:val="20"/>
+          <w:szCs w:val="20"/>
+        </w:rPr>
         <w:t xml:space="preserve">Parallel Programming, </w:t>
       </w:r>
       <w:r>
@@ -347,7 +463,7 @@
           <w:sz w:val="20"/>
           <w:szCs w:val="20"/>
         </w:rPr>
-        <w:t>, Data Structures</w:t>
+        <w:t>,</w:t>
       </w:r>
       <w:r>
         <w:rPr>
@@ -356,6 +472,24 @@
           <w:sz w:val="20"/>
           <w:szCs w:val="20"/>
         </w:rPr>
+        <w:t xml:space="preserve"> Intro to Algorithms,</w:t>
+      </w:r>
+      <w:r>
+        <w:rPr>
+          <w:rFonts w:ascii="Times New Roman" w:hAnsi="Times New Roman" w:cs="Times New Roman"/>
+          <w:i/>
+          <w:sz w:val="20"/>
+          <w:szCs w:val="20"/>
+        </w:rPr>
+        <w:t xml:space="preserve"> Data Structures</w:t>
+      </w:r>
+      <w:r>
+        <w:rPr>
+          <w:rFonts w:ascii="Times New Roman" w:hAnsi="Times New Roman" w:cs="Times New Roman"/>
+          <w:i/>
+          <w:sz w:val="20"/>
+          <w:szCs w:val="20"/>
+        </w:rPr>
         <w:t>,</w:t>
       </w:r>
       <w:r>
@@ -374,16 +508,7 @@
           <w:sz w:val="20"/>
           <w:szCs w:val="20"/>
         </w:rPr>
-        <w:t>Intermediate Programming</w:t>
-      </w:r>
-      <w:r>
-        <w:rPr>
-          <w:rFonts w:ascii="Times New Roman" w:hAnsi="Times New Roman" w:cs="Times New Roman"/>
-          <w:i/>
-          <w:sz w:val="20"/>
-          <w:szCs w:val="20"/>
-        </w:rPr>
-        <w:t xml:space="preserve">, Digital System Fundamentals, </w:t>
+        <w:t xml:space="preserve">Digital System Fundamentals, </w:t>
       </w:r>
       <w:r>
         <w:rPr>
@@ -540,13 +665,14 @@
         <w:rPr>
           <w:rFonts w:ascii="Times New Roman" w:hAnsi="Times New Roman" w:cs="Times New Roman"/>
           <w:color w:val="000000" w:themeColor="text1"/>
-          <w:sz w:val="20"/>
-          <w:szCs w:val="20"/>
-        </w:rPr>
-      </w:pPr>
-      <w:r>
-        <w:rPr>
-          <w:rFonts w:ascii="Times New Roman" w:hAnsi="Times New Roman" w:cs="Times New Roman"/>
+          <w:sz w:val="18"/>
+          <w:szCs w:val="18"/>
+        </w:rPr>
+      </w:pPr>
+      <w:r>
+        <w:rPr>
+          <w:rFonts w:ascii="Times New Roman" w:hAnsi="Times New Roman" w:cs="Times New Roman"/>
+          <w:b/>
           <w:sz w:val="20"/>
           <w:szCs w:val="20"/>
         </w:rPr>
@@ -556,6 +682,7 @@
       <w:r>
         <w:rPr>
           <w:rFonts w:ascii="Times New Roman" w:hAnsi="Times New Roman" w:cs="Times New Roman"/>
+          <w:b/>
           <w:sz w:val="20"/>
           <w:szCs w:val="20"/>
         </w:rPr>
@@ -576,8 +703,8 @@
             <w:rStyle w:val="Hyperlink"/>
             <w:rFonts w:ascii="Times New Roman" w:hAnsi="Times New Roman" w:cs="Times New Roman"/>
             <w:color w:val="000000" w:themeColor="text1"/>
-            <w:sz w:val="16"/>
-            <w:szCs w:val="16"/>
+            <w:sz w:val="18"/>
+            <w:szCs w:val="18"/>
             <w:u w:val="none"/>
           </w:rPr>
           <w:t>(https://itunes.apple.com/us/app/jhu-politik/id584865810?mt=8)</w:t>
@@ -666,45 +793,6 @@
         </w:rPr>
         <w:t xml:space="preserve"> Can auto-download and notify user when new magazine comes.</w:t>
       </w:r>
-    </w:p>
-    <w:p>
-      <w:pPr>
-        <w:pStyle w:val="ListParagraph"/>
-        <w:numPr>
-          <w:ilvl w:val="1"/>
-          <w:numId w:val="5"/>
-        </w:numPr>
-        <w:spacing w:line="276" w:lineRule="exact"/>
-        <w:rPr>
-          <w:rFonts w:ascii="Times New Roman" w:hAnsi="Times New Roman" w:cs="Times New Roman"/>
-          <w:sz w:val="20"/>
-          <w:szCs w:val="20"/>
-        </w:rPr>
-      </w:pPr>
-      <w:r>
-        <w:rPr>
-          <w:rFonts w:ascii="Times New Roman" w:hAnsi="Times New Roman" w:cs="Times New Roman"/>
-          <w:sz w:val="20"/>
-          <w:szCs w:val="20"/>
-        </w:rPr>
-        <w:t>Programmed all code</w:t>
-      </w:r>
-      <w:r>
-        <w:rPr>
-          <w:rFonts w:ascii="Times New Roman" w:hAnsi="Times New Roman" w:cs="Times New Roman"/>
-          <w:sz w:val="20"/>
-          <w:szCs w:val="20"/>
-        </w:rPr>
-        <w:t>s</w:t>
-      </w:r>
-      <w:r>
-        <w:rPr>
-          <w:rFonts w:ascii="Times New Roman" w:hAnsi="Times New Roman" w:cs="Times New Roman"/>
-          <w:sz w:val="20"/>
-          <w:szCs w:val="20"/>
-        </w:rPr>
-        <w:t>, featuring</w:t>
-      </w:r>
       <w:r>
         <w:rPr>
           <w:rFonts w:ascii="Times New Roman" w:hAnsi="Times New Roman" w:cs="Times New Roman"/>
@@ -713,6 +801,14 @@
         </w:rPr>
         <w:t xml:space="preserve"> </w:t>
       </w:r>
+      <w:r>
+        <w:rPr>
+          <w:rFonts w:ascii="Times New Roman" w:hAnsi="Times New Roman" w:cs="Times New Roman"/>
+          <w:sz w:val="20"/>
+          <w:szCs w:val="20"/>
+        </w:rPr>
+        <w:t xml:space="preserve">Featuring </w:t>
+      </w:r>
       <w:proofErr w:type="spellStart"/>
       <w:r>
         <w:rPr>
@@ -720,6 +816,24 @@
           <w:sz w:val="20"/>
           <w:szCs w:val="20"/>
         </w:rPr>
+        <w:t>async</w:t>
+      </w:r>
+      <w:proofErr w:type="spellEnd"/>
+      <w:r>
+        <w:rPr>
+          <w:rFonts w:ascii="Times New Roman" w:hAnsi="Times New Roman" w:cs="Times New Roman"/>
+          <w:sz w:val="20"/>
+          <w:szCs w:val="20"/>
+        </w:rPr>
+        <w:t xml:space="preserve"> networking and </w:t>
+      </w:r>
+      <w:proofErr w:type="spellStart"/>
+      <w:r>
+        <w:rPr>
+          <w:rFonts w:ascii="Times New Roman" w:hAnsi="Times New Roman" w:cs="Times New Roman"/>
+          <w:sz w:val="20"/>
+          <w:szCs w:val="20"/>
+        </w:rPr>
         <w:t>UICollectionView</w:t>
       </w:r>
       <w:proofErr w:type="spellEnd"/>
@@ -729,49 +843,7 @@
           <w:sz w:val="20"/>
           <w:szCs w:val="20"/>
         </w:rPr>
-        <w:t xml:space="preserve"> and </w:t>
-      </w:r>
-      <w:proofErr w:type="spellStart"/>
-      <w:r>
-        <w:rPr>
-          <w:rFonts w:ascii="Times New Roman" w:hAnsi="Times New Roman" w:cs="Times New Roman"/>
-          <w:sz w:val="20"/>
-          <w:szCs w:val="20"/>
-        </w:rPr>
-        <w:t>A</w:t>
-      </w:r>
-      <w:r>
-        <w:rPr>
-          <w:rFonts w:ascii="Times New Roman" w:hAnsi="Times New Roman" w:cs="Times New Roman"/>
-          <w:sz w:val="20"/>
-          <w:szCs w:val="20"/>
-        </w:rPr>
-        <w:t>sync</w:t>
-      </w:r>
-      <w:proofErr w:type="spellEnd"/>
-      <w:r>
-        <w:rPr>
-          <w:rFonts w:ascii="Times New Roman" w:hAnsi="Times New Roman" w:cs="Times New Roman"/>
-          <w:sz w:val="20"/>
-          <w:szCs w:val="20"/>
-        </w:rPr>
-        <w:t xml:space="preserve"> </w:t>
-      </w:r>
-      <w:r>
-        <w:rPr>
-          <w:rFonts w:ascii="Times New Roman" w:hAnsi="Times New Roman" w:cs="Times New Roman"/>
-          <w:sz w:val="20"/>
-          <w:szCs w:val="20"/>
-        </w:rPr>
-        <w:t>N</w:t>
-      </w:r>
-      <w:r>
-        <w:rPr>
-          <w:rFonts w:ascii="Times New Roman" w:hAnsi="Times New Roman" w:cs="Times New Roman"/>
-          <w:sz w:val="20"/>
-          <w:szCs w:val="20"/>
-        </w:rPr>
-        <w:t>etworking.</w:t>
+        <w:t>.</w:t>
       </w:r>
     </w:p>
     <w:p>
@@ -791,6 +863,7 @@
       <w:r>
         <w:rPr>
           <w:rFonts w:ascii="Times New Roman" w:hAnsi="Times New Roman" w:cs="Times New Roman"/>
+          <w:b/>
           <w:sz w:val="20"/>
           <w:szCs w:val="20"/>
         </w:rPr>
@@ -810,11 +883,33 @@
             <w:rStyle w:val="Hyperlink"/>
             <w:rFonts w:ascii="Times New Roman" w:hAnsi="Times New Roman" w:cs="Times New Roman"/>
             <w:color w:val="000000" w:themeColor="text1"/>
-            <w:sz w:val="16"/>
-            <w:szCs w:val="16"/>
+            <w:sz w:val="18"/>
+            <w:szCs w:val="18"/>
             <w:u w:val="none"/>
           </w:rPr>
-          <w:t>(https://itunes.apple.com/us/app/metronome-classic/id525316600?mt=8)</w:t>
+          <w:t>(https://itunes.a</w:t>
+        </w:r>
+        <w:r>
+          <w:rPr>
+            <w:rStyle w:val="Hyperlink"/>
+            <w:rFonts w:ascii="Times New Roman" w:hAnsi="Times New Roman" w:cs="Times New Roman"/>
+            <w:color w:val="000000" w:themeColor="text1"/>
+            <w:sz w:val="18"/>
+            <w:szCs w:val="18"/>
+            <w:u w:val="none"/>
+          </w:rPr>
+          <w:t>p</w:t>
+        </w:r>
+        <w:r>
+          <w:rPr>
+            <w:rStyle w:val="Hyperlink"/>
+            <w:rFonts w:ascii="Times New Roman" w:hAnsi="Times New Roman" w:cs="Times New Roman"/>
+            <w:color w:val="000000" w:themeColor="text1"/>
+            <w:sz w:val="18"/>
+            <w:szCs w:val="18"/>
+            <w:u w:val="none"/>
+          </w:rPr>
+          <w:t>ple.com/us/app/metronome-classic/id525316600?mt=8)</w:t>
         </w:r>
       </w:hyperlink>
     </w:p>
@@ -957,7 +1052,23 @@
           <w:sz w:val="20"/>
           <w:szCs w:val="20"/>
         </w:rPr>
-        <w:t>s utilizing Core Graphics and extensive animations. D</w:t>
+        <w:t xml:space="preserve">s utilizing Core Graphics and </w:t>
+      </w:r>
+      <w:r>
+        <w:rPr>
+          <w:rFonts w:ascii="Times New Roman" w:hAnsi="Times New Roman" w:cs="Times New Roman"/>
+          <w:sz w:val="20"/>
+          <w:szCs w:val="20"/>
+        </w:rPr>
+        <w:t>some Core A</w:t>
+      </w:r>
+      <w:r>
+        <w:rPr>
+          <w:rFonts w:ascii="Times New Roman" w:hAnsi="Times New Roman" w:cs="Times New Roman"/>
+          <w:sz w:val="20"/>
+          <w:szCs w:val="20"/>
+        </w:rPr>
+        <w:t>nimations. D</w:t>
       </w:r>
       <w:r>
         <w:rPr>
@@ -986,6 +1097,9 @@
     </w:p>
     <w:p>
       <w:pPr>
+        <w:tabs>
+          <w:tab w:val="left" w:pos="4053"/>
+        </w:tabs>
         <w:spacing w:line="276" w:lineRule="exact"/>
         <w:rPr>
           <w:rFonts w:ascii="Times New Roman" w:hAnsi="Times New Roman" w:cs="Times New Roman"/>
@@ -1014,6 +1128,17 @@
         </w:rPr>
         <w:t xml:space="preserve"> &amp; Competitions</w:t>
       </w:r>
+      <w:r>
+        <w:rPr>
+          <w:rFonts w:ascii="Times New Roman" w:hAnsi="Times New Roman" w:cs="Times New Roman"/>
+          <w:b/>
+          <w:sz w:val="20"/>
+          <w:szCs w:val="20"/>
+        </w:rPr>
+        <w:tab/>
+      </w:r>
+      <w:bookmarkStart w:id="0" w:name="_GoBack"/>
+      <w:bookmarkEnd w:id="0"/>
     </w:p>
     <w:p>
       <w:pPr>
@@ -1053,10 +1178,19 @@
       <w:r>
         <w:rPr>
           <w:rFonts w:ascii="Times New Roman" w:hAnsi="Times New Roman" w:cs="Times New Roman"/>
-          <w:sz w:val="20"/>
-          <w:szCs w:val="20"/>
-        </w:rPr>
-        <w:t xml:space="preserve">, Johns Hopkins University, MD: </w:t>
+          <w:b/>
+          <w:sz w:val="20"/>
+          <w:szCs w:val="20"/>
+        </w:rPr>
+        <w:t xml:space="preserve"> &amp; 2014</w:t>
+      </w:r>
+      <w:r>
+        <w:rPr>
+          <w:rFonts w:ascii="Times New Roman" w:hAnsi="Times New Roman" w:cs="Times New Roman"/>
+          <w:sz w:val="20"/>
+          <w:szCs w:val="20"/>
+        </w:rPr>
+        <w:t>, Johns Hopkins University, MD</w:t>
       </w:r>
       <w:r>
         <w:rPr>
@@ -1065,7 +1199,7 @@
           <w:sz w:val="20"/>
           <w:szCs w:val="20"/>
         </w:rPr>
-        <w:t xml:space="preserve">Team Member                                                                                      </w:t>
+        <w:t xml:space="preserve">                                                                                  </w:t>
       </w:r>
       <w:r>
         <w:rPr>
@@ -1074,7 +1208,7 @@
           <w:sz w:val="20"/>
           <w:szCs w:val="20"/>
         </w:rPr>
-        <w:t xml:space="preserve">       </w:t>
+        <w:t xml:space="preserve">   </w:t>
       </w:r>
       <w:r>
         <w:rPr>
@@ -1084,6 +1218,15 @@
           <w:szCs w:val="20"/>
         </w:rPr>
         <w:t>Sept. 2013</w:t>
+      </w:r>
+      <w:r>
+        <w:rPr>
+          <w:rFonts w:ascii="Times New Roman" w:hAnsi="Times New Roman" w:cs="Times New Roman"/>
+          <w:b/>
+          <w:sz w:val="20"/>
+          <w:szCs w:val="20"/>
+        </w:rPr>
+        <w:t>, Sept. 2014</w:t>
       </w:r>
     </w:p>
     <w:p>
@@ -1103,10 +1246,43 @@
       <w:r>
         <w:rPr>
           <w:rFonts w:ascii="Times New Roman" w:hAnsi="Times New Roman" w:cs="Times New Roman"/>
-          <w:sz w:val="20"/>
-          <w:szCs w:val="20"/>
-        </w:rPr>
-        <w:t xml:space="preserve">Awarded grand prize for app </w:t>
+          <w:b/>
+          <w:sz w:val="20"/>
+          <w:szCs w:val="20"/>
+        </w:rPr>
+        <w:t>2013</w:t>
+      </w:r>
+      <w:r>
+        <w:rPr>
+          <w:rFonts w:ascii="Times New Roman" w:hAnsi="Times New Roman" w:cs="Times New Roman"/>
+          <w:sz w:val="20"/>
+          <w:szCs w:val="20"/>
+        </w:rPr>
+        <w:t xml:space="preserve">: </w:t>
+      </w:r>
+      <w:r>
+        <w:rPr>
+          <w:rFonts w:ascii="Times New Roman" w:hAnsi="Times New Roman" w:cs="Times New Roman"/>
+          <w:sz w:val="20"/>
+          <w:szCs w:val="20"/>
+        </w:rPr>
+        <w:t xml:space="preserve">Awarded </w:t>
+      </w:r>
+      <w:r>
+        <w:rPr>
+          <w:rFonts w:ascii="Times New Roman" w:hAnsi="Times New Roman" w:cs="Times New Roman"/>
+          <w:sz w:val="20"/>
+          <w:szCs w:val="20"/>
+        </w:rPr>
+        <w:t xml:space="preserve">first place </w:t>
+      </w:r>
+      <w:r>
+        <w:rPr>
+          <w:rFonts w:ascii="Times New Roman" w:hAnsi="Times New Roman" w:cs="Times New Roman"/>
+          <w:sz w:val="20"/>
+          <w:szCs w:val="20"/>
+        </w:rPr>
+        <w:t xml:space="preserve">for app </w:t>
       </w:r>
       <w:proofErr w:type="spellStart"/>
       <w:r>
@@ -1124,7 +1300,137 @@
           <w:sz w:val="20"/>
           <w:szCs w:val="20"/>
         </w:rPr>
-        <w:t>, which allows users to drop photos and other files onto a shareable, personalized map.</w:t>
+        <w:t>, whi</w:t>
+      </w:r>
+      <w:r>
+        <w:rPr>
+          <w:rFonts w:ascii="Times New Roman" w:hAnsi="Times New Roman" w:cs="Times New Roman"/>
+          <w:sz w:val="20"/>
+          <w:szCs w:val="20"/>
+        </w:rPr>
+        <w:t>ch allows users to drop anything</w:t>
+      </w:r>
+      <w:r>
+        <w:rPr>
+          <w:rFonts w:ascii="Times New Roman" w:hAnsi="Times New Roman" w:cs="Times New Roman"/>
+          <w:sz w:val="20"/>
+          <w:szCs w:val="20"/>
+        </w:rPr>
+        <w:t xml:space="preserve"> onto a shareable, personalized map.</w:t>
+      </w:r>
+    </w:p>
+    <w:p>
+      <w:pPr>
+        <w:pStyle w:val="ListParagraph"/>
+        <w:numPr>
+          <w:ilvl w:val="1"/>
+          <w:numId w:val="4"/>
+        </w:numPr>
+        <w:spacing w:line="276" w:lineRule="exact"/>
+        <w:rPr>
+          <w:rFonts w:ascii="Times New Roman" w:hAnsi="Times New Roman" w:cs="Times New Roman"/>
+          <w:sz w:val="20"/>
+          <w:szCs w:val="20"/>
+        </w:rPr>
+      </w:pPr>
+      <w:r>
+        <w:rPr>
+          <w:rFonts w:ascii="Times New Roman" w:hAnsi="Times New Roman" w:cs="Times New Roman"/>
+          <w:b/>
+          <w:sz w:val="20"/>
+          <w:szCs w:val="20"/>
+        </w:rPr>
+        <w:t>2014</w:t>
+      </w:r>
+      <w:r>
+        <w:rPr>
+          <w:rFonts w:ascii="Times New Roman" w:hAnsi="Times New Roman" w:cs="Times New Roman"/>
+          <w:sz w:val="20"/>
+          <w:szCs w:val="20"/>
+        </w:rPr>
+        <w:t xml:space="preserve">: </w:t>
+      </w:r>
+      <w:r>
+        <w:rPr>
+          <w:rFonts w:ascii="Times New Roman" w:hAnsi="Times New Roman" w:cs="Times New Roman"/>
+          <w:sz w:val="20"/>
+          <w:szCs w:val="20"/>
+        </w:rPr>
+        <w:t>Best</w:t>
+      </w:r>
+      <w:r>
+        <w:rPr>
+          <w:rFonts w:ascii="Times New Roman" w:hAnsi="Times New Roman" w:cs="Times New Roman"/>
+          <w:sz w:val="20"/>
+          <w:szCs w:val="20"/>
+        </w:rPr>
+        <w:t xml:space="preserve"> Fa</w:t>
+      </w:r>
+      <w:r>
+        <w:rPr>
+          <w:rFonts w:ascii="Times New Roman" w:hAnsi="Times New Roman" w:cs="Times New Roman"/>
+          <w:sz w:val="20"/>
+          <w:szCs w:val="20"/>
+        </w:rPr>
+        <w:t xml:space="preserve">cebook API usage for </w:t>
+      </w:r>
+      <w:proofErr w:type="spellStart"/>
+      <w:r>
+        <w:rPr>
+          <w:rFonts w:ascii="Times New Roman" w:hAnsi="Times New Roman" w:cs="Times New Roman"/>
+          <w:sz w:val="20"/>
+          <w:szCs w:val="20"/>
+        </w:rPr>
+        <w:t>Snapeep</w:t>
+      </w:r>
+      <w:proofErr w:type="spellEnd"/>
+      <w:r>
+        <w:rPr>
+          <w:rFonts w:ascii="Times New Roman" w:hAnsi="Times New Roman" w:cs="Times New Roman"/>
+          <w:sz w:val="20"/>
+          <w:szCs w:val="20"/>
+        </w:rPr>
+        <w:t xml:space="preserve">, </w:t>
+      </w:r>
+      <w:r>
+        <w:rPr>
+          <w:rFonts w:ascii="Times New Roman" w:hAnsi="Times New Roman" w:cs="Times New Roman"/>
+          <w:sz w:val="20"/>
+          <w:szCs w:val="20"/>
+        </w:rPr>
+        <w:t>in which</w:t>
+      </w:r>
+      <w:r>
+        <w:rPr>
+          <w:rFonts w:ascii="Times New Roman" w:hAnsi="Times New Roman" w:cs="Times New Roman"/>
+          <w:sz w:val="20"/>
+          <w:szCs w:val="20"/>
+        </w:rPr>
+        <w:t xml:space="preserve"> players </w:t>
+      </w:r>
+      <w:r>
+        <w:rPr>
+          <w:rFonts w:ascii="Times New Roman" w:hAnsi="Times New Roman" w:cs="Times New Roman"/>
+          <w:sz w:val="20"/>
+          <w:szCs w:val="20"/>
+        </w:rPr>
+        <w:t>snap</w:t>
+      </w:r>
+      <w:r>
+        <w:rPr>
+          <w:rFonts w:ascii="Times New Roman" w:hAnsi="Times New Roman" w:cs="Times New Roman"/>
+          <w:sz w:val="20"/>
+          <w:szCs w:val="20"/>
+        </w:rPr>
+        <w:t xml:space="preserve"> photos</w:t>
+      </w:r>
+      <w:r>
+        <w:rPr>
+          <w:rFonts w:ascii="Times New Roman" w:hAnsi="Times New Roman" w:cs="Times New Roman"/>
+          <w:sz w:val="20"/>
+          <w:szCs w:val="20"/>
+        </w:rPr>
+        <w:t xml:space="preserve"> secretly their FB friends to “assassinate” them.</w:t>
       </w:r>
     </w:p>
     <w:p>
@@ -1137,52 +1443,152 @@
         <w:spacing w:line="276" w:lineRule="exact"/>
         <w:rPr>
           <w:rFonts w:ascii="Times New Roman" w:hAnsi="Times New Roman" w:cs="Times New Roman"/>
-          <w:b/>
-          <w:sz w:val="20"/>
-          <w:szCs w:val="20"/>
-        </w:rPr>
-      </w:pPr>
-      <w:r>
-        <w:rPr>
-          <w:rFonts w:ascii="Times New Roman" w:hAnsi="Times New Roman" w:cs="Times New Roman"/>
-          <w:b/>
-          <w:sz w:val="20"/>
-          <w:szCs w:val="20"/>
-        </w:rPr>
-        <w:t>Microsoft Coding Challenge</w:t>
-      </w:r>
-      <w:r>
-        <w:rPr>
-          <w:rFonts w:ascii="Times New Roman" w:hAnsi="Times New Roman" w:cs="Times New Roman"/>
-          <w:sz w:val="20"/>
-          <w:szCs w:val="20"/>
-        </w:rPr>
-        <w:t xml:space="preserve">, Johns Hopkins University, MD                                   </w:t>
-      </w:r>
-      <w:r>
-        <w:rPr>
-          <w:rFonts w:ascii="Times New Roman" w:hAnsi="Times New Roman" w:cs="Times New Roman"/>
-          <w:sz w:val="20"/>
-          <w:szCs w:val="20"/>
-        </w:rPr>
-        <w:t xml:space="preserve">                         </w:t>
-      </w:r>
-      <w:r>
-        <w:rPr>
-          <w:rFonts w:ascii="Times New Roman" w:hAnsi="Times New Roman" w:cs="Times New Roman"/>
-          <w:sz w:val="20"/>
-          <w:szCs w:val="20"/>
-        </w:rPr>
-        <w:t xml:space="preserve">                                    </w:t>
-      </w:r>
-      <w:r>
-        <w:rPr>
-          <w:rFonts w:ascii="Times New Roman" w:hAnsi="Times New Roman" w:cs="Times New Roman"/>
-          <w:b/>
-          <w:sz w:val="20"/>
-          <w:szCs w:val="20"/>
-        </w:rPr>
-        <w:t>Sept. 2013</w:t>
+          <w:sz w:val="20"/>
+          <w:szCs w:val="20"/>
+        </w:rPr>
+      </w:pPr>
+      <w:r>
+        <w:rPr>
+          <w:rFonts w:ascii="Times New Roman" w:hAnsi="Times New Roman" w:cs="Times New Roman"/>
+          <w:b/>
+          <w:sz w:val="20"/>
+          <w:szCs w:val="20"/>
+        </w:rPr>
+        <w:t xml:space="preserve">Qualcomm </w:t>
+      </w:r>
+      <w:proofErr w:type="spellStart"/>
+      <w:r>
+        <w:rPr>
+          <w:rFonts w:ascii="Times New Roman" w:hAnsi="Times New Roman" w:cs="Times New Roman"/>
+          <w:b/>
+          <w:sz w:val="20"/>
+          <w:szCs w:val="20"/>
+        </w:rPr>
+        <w:t>Tricorder</w:t>
+      </w:r>
+      <w:proofErr w:type="spellEnd"/>
+      <w:r>
+        <w:rPr>
+          <w:rFonts w:ascii="Times New Roman" w:hAnsi="Times New Roman" w:cs="Times New Roman"/>
+          <w:b/>
+          <w:sz w:val="20"/>
+          <w:szCs w:val="20"/>
+        </w:rPr>
+        <w:t xml:space="preserve"> </w:t>
+      </w:r>
+      <w:proofErr w:type="spellStart"/>
+      <w:r>
+        <w:rPr>
+          <w:rFonts w:ascii="Times New Roman" w:hAnsi="Times New Roman" w:cs="Times New Roman"/>
+          <w:b/>
+          <w:sz w:val="20"/>
+          <w:szCs w:val="20"/>
+        </w:rPr>
+        <w:t>XPrize</w:t>
+      </w:r>
+      <w:proofErr w:type="spellEnd"/>
+      <w:r>
+        <w:rPr>
+          <w:rFonts w:ascii="Times New Roman" w:hAnsi="Times New Roman" w:cs="Times New Roman"/>
+          <w:sz w:val="20"/>
+          <w:szCs w:val="20"/>
+        </w:rPr>
+        <w:t xml:space="preserve"> </w:t>
+      </w:r>
+      <w:r>
+        <w:rPr>
+          <w:rFonts w:ascii="Times New Roman" w:hAnsi="Times New Roman" w:cs="Times New Roman"/>
+          <w:sz w:val="18"/>
+          <w:szCs w:val="18"/>
+        </w:rPr>
+        <w:t>(</w:t>
+      </w:r>
+      <w:hyperlink r:id="rId12" w:history="1">
+        <w:r>
+          <w:rPr>
+            <w:rStyle w:val="Hyperlink"/>
+            <w:rFonts w:ascii="Times New Roman" w:hAnsi="Times New Roman" w:cs="Times New Roman"/>
+            <w:color w:val="000000" w:themeColor="text1"/>
+            <w:sz w:val="18"/>
+            <w:szCs w:val="18"/>
+            <w:u w:val="none"/>
+          </w:rPr>
+          <w:t>http://tricorder.xprize.org</w:t>
+        </w:r>
+      </w:hyperlink>
+      <w:r>
+        <w:rPr>
+          <w:rFonts w:ascii="Times New Roman" w:hAnsi="Times New Roman" w:cs="Times New Roman"/>
+          <w:color w:val="000000" w:themeColor="text1"/>
+          <w:sz w:val="18"/>
+          <w:szCs w:val="18"/>
+        </w:rPr>
+        <w:t xml:space="preserve">, </w:t>
+      </w:r>
+      <w:hyperlink r:id="rId13" w:history="1">
+        <w:r>
+          <w:rPr>
+            <w:rStyle w:val="Hyperlink"/>
+            <w:rFonts w:ascii="Times New Roman" w:hAnsi="Times New Roman" w:cs="Times New Roman"/>
+            <w:color w:val="000000" w:themeColor="text1"/>
+            <w:sz w:val="18"/>
+            <w:szCs w:val="18"/>
+            <w:u w:val="none"/>
+          </w:rPr>
+          <w:t>http://www.aezonhealth.com</w:t>
+        </w:r>
+      </w:hyperlink>
+      <w:r>
+        <w:rPr>
+          <w:rFonts w:ascii="Times New Roman" w:hAnsi="Times New Roman" w:cs="Times New Roman"/>
+          <w:sz w:val="18"/>
+          <w:szCs w:val="18"/>
+        </w:rPr>
+        <w:t>)</w:t>
+      </w:r>
+      <w:r>
+        <w:rPr>
+          <w:rFonts w:ascii="Times New Roman" w:hAnsi="Times New Roman" w:cs="Times New Roman"/>
+          <w:sz w:val="20"/>
+          <w:szCs w:val="20"/>
+        </w:rPr>
+        <w:tab/>
+      </w:r>
+      <w:r>
+        <w:rPr>
+          <w:rFonts w:ascii="Times New Roman" w:hAnsi="Times New Roman" w:cs="Times New Roman"/>
+          <w:sz w:val="20"/>
+          <w:szCs w:val="20"/>
+        </w:rPr>
+        <w:tab/>
+        <w:t xml:space="preserve"> </w:t>
+      </w:r>
+      <w:r>
+        <w:rPr>
+          <w:rFonts w:ascii="Times New Roman" w:hAnsi="Times New Roman" w:cs="Times New Roman"/>
+          <w:sz w:val="20"/>
+          <w:szCs w:val="20"/>
+        </w:rPr>
+        <w:tab/>
+        <w:t xml:space="preserve"> </w:t>
+      </w:r>
+      <w:r>
+        <w:rPr>
+          <w:rFonts w:ascii="Times New Roman" w:hAnsi="Times New Roman" w:cs="Times New Roman"/>
+          <w:sz w:val="20"/>
+          <w:szCs w:val="20"/>
+        </w:rPr>
+        <w:tab/>
+        <w:t xml:space="preserve"> </w:t>
+      </w:r>
+      <w:r>
+        <w:rPr>
+          <w:rFonts w:ascii="Times New Roman" w:hAnsi="Times New Roman" w:cs="Times New Roman"/>
+          <w:b/>
+          <w:sz w:val="20"/>
+          <w:szCs w:val="20"/>
+        </w:rPr>
+        <w:t>Jan. 2014 - Present</w:t>
       </w:r>
     </w:p>
     <w:p>
@@ -1206,11 +1612,117 @@
           <w:sz w:val="20"/>
           <w:szCs w:val="20"/>
         </w:rPr>
-        <w:t>Won first place by solving 4 out of 6 challenging problems</w:t>
+        <w:t xml:space="preserve">Making </w:t>
+      </w:r>
+      <w:proofErr w:type="spellStart"/>
+      <w:r>
+        <w:rPr>
+          <w:rFonts w:ascii="Times New Roman" w:hAnsi="Times New Roman" w:cs="Times New Roman"/>
+          <w:sz w:val="20"/>
+          <w:szCs w:val="20"/>
+        </w:rPr>
+        <w:t>iOS</w:t>
+      </w:r>
+      <w:proofErr w:type="spellEnd"/>
+      <w:r>
+        <w:rPr>
+          <w:rFonts w:ascii="Times New Roman" w:hAnsi="Times New Roman" w:cs="Times New Roman"/>
+          <w:sz w:val="20"/>
+          <w:szCs w:val="20"/>
+        </w:rPr>
+        <w:t xml:space="preserve"> client and bringing the team into </w:t>
+      </w:r>
+      <w:r>
+        <w:rPr>
+          <w:rFonts w:ascii="Times New Roman" w:hAnsi="Times New Roman" w:cs="Times New Roman"/>
+          <w:sz w:val="20"/>
+          <w:szCs w:val="20"/>
+          <w:u w:val="single"/>
+        </w:rPr>
+        <w:t>finalist</w:t>
+      </w:r>
+      <w:r>
+        <w:rPr>
+          <w:rFonts w:ascii="Times New Roman" w:hAnsi="Times New Roman" w:cs="Times New Roman"/>
+          <w:sz w:val="20"/>
+          <w:szCs w:val="20"/>
+        </w:rPr>
+        <w:t xml:space="preserve"> of </w:t>
+      </w:r>
+      <w:proofErr w:type="spellStart"/>
+      <w:r>
+        <w:rPr>
+          <w:rFonts w:ascii="Times New Roman" w:hAnsi="Times New Roman" w:cs="Times New Roman"/>
+          <w:sz w:val="20"/>
+          <w:szCs w:val="20"/>
+        </w:rPr>
+        <w:t>XPrize</w:t>
+      </w:r>
+      <w:proofErr w:type="spellEnd"/>
+      <w:r>
+        <w:rPr>
+          <w:rFonts w:ascii="Times New Roman" w:hAnsi="Times New Roman" w:cs="Times New Roman"/>
+          <w:sz w:val="20"/>
+          <w:szCs w:val="20"/>
+        </w:rPr>
+        <w:t xml:space="preserve">, </w:t>
+      </w:r>
+      <w:r>
+        <w:rPr>
+          <w:rFonts w:ascii="Times New Roman" w:hAnsi="Times New Roman" w:cs="Times New Roman"/>
+          <w:sz w:val="20"/>
+          <w:szCs w:val="20"/>
+        </w:rPr>
+        <w:t>a $10 million global competition to stimulate innovation and integration of precision diagnostic technologies</w:t>
+      </w:r>
+      <w:r>
+        <w:rPr>
+          <w:rFonts w:ascii="Times New Roman" w:hAnsi="Times New Roman" w:cs="Times New Roman"/>
+          <w:sz w:val="20"/>
+          <w:szCs w:val="20"/>
+        </w:rPr>
+        <w:t>, helping</w:t>
+      </w:r>
+      <w:r>
+        <w:rPr>
+          <w:rFonts w:ascii="Times New Roman" w:hAnsi="Times New Roman" w:cs="Times New Roman"/>
+          <w:sz w:val="20"/>
+          <w:szCs w:val="20"/>
+        </w:rPr>
+        <w:t xml:space="preserve"> consumers make reliable </w:t>
+      </w:r>
+      <w:r>
+        <w:rPr>
+          <w:rFonts w:ascii="Times New Roman" w:hAnsi="Times New Roman" w:cs="Times New Roman"/>
+          <w:sz w:val="20"/>
+          <w:szCs w:val="20"/>
+        </w:rPr>
+        <w:t xml:space="preserve">health </w:t>
+      </w:r>
+      <w:r>
+        <w:rPr>
+          <w:rFonts w:ascii="Times New Roman" w:hAnsi="Times New Roman" w:cs="Times New Roman"/>
+          <w:sz w:val="20"/>
+          <w:szCs w:val="20"/>
+        </w:rPr>
+        <w:t>diagnoses</w:t>
+      </w:r>
+      <w:r>
+        <w:rPr>
+          <w:rFonts w:ascii="Times New Roman" w:hAnsi="Times New Roman" w:cs="Times New Roman"/>
+          <w:sz w:val="20"/>
+          <w:szCs w:val="20"/>
+        </w:rPr>
+        <w:t xml:space="preserve"> on mobile devices.</w:t>
       </w:r>
     </w:p>
     <w:p>
       <w:pPr>
+        <w:pStyle w:val="ListParagraph"/>
+        <w:numPr>
+          <w:ilvl w:val="0"/>
+          <w:numId w:val="4"/>
+        </w:numPr>
         <w:spacing w:line="276" w:lineRule="exact"/>
         <w:rPr>
           <w:rFonts w:ascii="Times New Roman" w:hAnsi="Times New Roman" w:cs="Times New Roman"/>
@@ -1226,6 +1738,91 @@
           <w:sz w:val="20"/>
           <w:szCs w:val="20"/>
         </w:rPr>
+        <w:t>Microsoft Coding Challenge</w:t>
+      </w:r>
+      <w:r>
+        <w:rPr>
+          <w:rFonts w:ascii="Times New Roman" w:hAnsi="Times New Roman" w:cs="Times New Roman"/>
+          <w:sz w:val="20"/>
+          <w:szCs w:val="20"/>
+        </w:rPr>
+        <w:t xml:space="preserve">, Johns Hopkins University, MD                                   </w:t>
+      </w:r>
+      <w:r>
+        <w:rPr>
+          <w:rFonts w:ascii="Times New Roman" w:hAnsi="Times New Roman" w:cs="Times New Roman"/>
+          <w:sz w:val="20"/>
+          <w:szCs w:val="20"/>
+        </w:rPr>
+        <w:t xml:space="preserve">                         </w:t>
+      </w:r>
+      <w:r>
+        <w:rPr>
+          <w:rFonts w:ascii="Times New Roman" w:hAnsi="Times New Roman" w:cs="Times New Roman"/>
+          <w:sz w:val="20"/>
+          <w:szCs w:val="20"/>
+        </w:rPr>
+        <w:t xml:space="preserve">                                    </w:t>
+      </w:r>
+      <w:r>
+        <w:rPr>
+          <w:rFonts w:ascii="Times New Roman" w:hAnsi="Times New Roman" w:cs="Times New Roman"/>
+          <w:b/>
+          <w:sz w:val="20"/>
+          <w:szCs w:val="20"/>
+        </w:rPr>
+        <w:t>Sept. 2013</w:t>
+      </w:r>
+    </w:p>
+    <w:p>
+      <w:pPr>
+        <w:pStyle w:val="ListParagraph"/>
+        <w:numPr>
+          <w:ilvl w:val="1"/>
+          <w:numId w:val="4"/>
+        </w:numPr>
+        <w:spacing w:line="276" w:lineRule="exact"/>
+        <w:rPr>
+          <w:rFonts w:ascii="Times New Roman" w:hAnsi="Times New Roman" w:cs="Times New Roman"/>
+          <w:b/>
+          <w:sz w:val="20"/>
+          <w:szCs w:val="20"/>
+        </w:rPr>
+      </w:pPr>
+      <w:r>
+        <w:rPr>
+          <w:rFonts w:ascii="Times New Roman" w:hAnsi="Times New Roman" w:cs="Times New Roman"/>
+          <w:sz w:val="20"/>
+          <w:szCs w:val="20"/>
+        </w:rPr>
+        <w:t>Won first place by solving 4 out of 6 challenging problems</w:t>
+      </w:r>
+      <w:r>
+        <w:rPr>
+          <w:rFonts w:ascii="Times New Roman" w:hAnsi="Times New Roman" w:cs="Times New Roman"/>
+          <w:sz w:val="20"/>
+          <w:szCs w:val="20"/>
+        </w:rPr>
+        <w:t>.</w:t>
+      </w:r>
+    </w:p>
+    <w:p>
+      <w:pPr>
+        <w:spacing w:line="276" w:lineRule="exact"/>
+        <w:rPr>
+          <w:rFonts w:ascii="Times New Roman" w:hAnsi="Times New Roman" w:cs="Times New Roman"/>
+          <w:b/>
+          <w:sz w:val="20"/>
+          <w:szCs w:val="20"/>
+        </w:rPr>
+      </w:pPr>
+      <w:r>
+        <w:rPr>
+          <w:rFonts w:ascii="Times New Roman" w:hAnsi="Times New Roman" w:cs="Times New Roman"/>
+          <w:b/>
+          <w:sz w:val="20"/>
+          <w:szCs w:val="20"/>
+        </w:rPr>
         <w:t xml:space="preserve">Open Source Projects on </w:t>
       </w:r>
       <w:proofErr w:type="spellStart"/>
@@ -1248,7 +1845,7 @@
         </w:rPr>
         <w:t xml:space="preserve"> </w:t>
       </w:r>
-      <w:hyperlink r:id="rId12" w:history="1">
+      <w:hyperlink r:id="rId14" w:history="1">
         <w:r>
           <w:rPr>
             <w:rStyle w:val="Hyperlink"/>
@@ -2123,6 +2720,244 @@
           <w:sz w:val="20"/>
           <w:szCs w:val="20"/>
         </w:rPr>
+        <w:t>Johns Hopkins</w:t>
+      </w:r>
+      <w:r>
+        <w:rPr>
+          <w:rFonts w:ascii="Times New Roman" w:hAnsi="Times New Roman" w:cs="Times New Roman"/>
+          <w:b/>
+          <w:sz w:val="20"/>
+          <w:szCs w:val="20"/>
+        </w:rPr>
+        <w:t xml:space="preserve"> University, </w:t>
+      </w:r>
+      <w:r>
+        <w:rPr>
+          <w:rFonts w:ascii="Times New Roman" w:hAnsi="Times New Roman" w:cs="Times New Roman"/>
+          <w:sz w:val="20"/>
+          <w:szCs w:val="20"/>
+        </w:rPr>
+        <w:t xml:space="preserve">Baltimore: </w:t>
+      </w:r>
+      <w:r>
+        <w:rPr>
+          <w:rFonts w:ascii="Times New Roman" w:hAnsi="Times New Roman" w:cs="Times New Roman"/>
+          <w:i/>
+          <w:sz w:val="20"/>
+          <w:szCs w:val="20"/>
+        </w:rPr>
+        <w:t>Intro to Java</w:t>
+      </w:r>
+      <w:r>
+        <w:rPr>
+          <w:rFonts w:ascii="Times New Roman" w:hAnsi="Times New Roman" w:cs="Times New Roman"/>
+          <w:sz w:val="20"/>
+          <w:szCs w:val="20"/>
+        </w:rPr>
+        <w:t xml:space="preserve"> </w:t>
+      </w:r>
+      <w:r>
+        <w:rPr>
+          <w:rFonts w:ascii="Times New Roman" w:hAnsi="Times New Roman" w:cs="Times New Roman"/>
+          <w:i/>
+          <w:sz w:val="20"/>
+          <w:szCs w:val="20"/>
+        </w:rPr>
+        <w:t>Teaching</w:t>
+      </w:r>
+      <w:r>
+        <w:rPr>
+          <w:rFonts w:ascii="Times New Roman" w:hAnsi="Times New Roman" w:cs="Times New Roman"/>
+          <w:i/>
+          <w:sz w:val="20"/>
+          <w:szCs w:val="20"/>
+        </w:rPr>
+        <w:t xml:space="preserve"> Assistant</w:t>
+      </w:r>
+      <w:r>
+        <w:rPr>
+          <w:rFonts w:ascii="Times New Roman" w:hAnsi="Times New Roman" w:cs="Times New Roman"/>
+          <w:i/>
+          <w:sz w:val="20"/>
+          <w:szCs w:val="20"/>
+        </w:rPr>
+        <w:t xml:space="preserve">          </w:t>
+      </w:r>
+      <w:r>
+        <w:rPr>
+          <w:rFonts w:ascii="Times New Roman" w:hAnsi="Times New Roman" w:cs="Times New Roman"/>
+          <w:sz w:val="20"/>
+          <w:szCs w:val="20"/>
+        </w:rPr>
+        <w:t xml:space="preserve">                                                           </w:t>
+      </w:r>
+      <w:r>
+        <w:rPr>
+          <w:rFonts w:ascii="Times New Roman" w:hAnsi="Times New Roman" w:cs="Times New Roman"/>
+          <w:sz w:val="20"/>
+          <w:szCs w:val="20"/>
+        </w:rPr>
+        <w:t xml:space="preserve">  </w:t>
+      </w:r>
+      <w:r>
+        <w:rPr>
+          <w:rFonts w:ascii="Times New Roman" w:hAnsi="Times New Roman" w:cs="Times New Roman"/>
+          <w:b/>
+          <w:sz w:val="20"/>
+          <w:szCs w:val="20"/>
+        </w:rPr>
+        <w:t>Sept 2014</w:t>
+      </w:r>
+      <w:r>
+        <w:rPr>
+          <w:rFonts w:ascii="Times New Roman" w:hAnsi="Times New Roman" w:cs="Times New Roman"/>
+          <w:b/>
+          <w:sz w:val="20"/>
+          <w:szCs w:val="20"/>
+        </w:rPr>
+        <w:t xml:space="preserve"> </w:t>
+      </w:r>
+      <w:r>
+        <w:rPr>
+          <w:rFonts w:ascii="Times New Roman" w:hAnsi="Times New Roman" w:cs="Times New Roman"/>
+          <w:b/>
+          <w:sz w:val="20"/>
+          <w:szCs w:val="20"/>
+        </w:rPr>
+        <w:t>–</w:t>
+      </w:r>
+      <w:r>
+        <w:rPr>
+          <w:rFonts w:ascii="Times New Roman" w:hAnsi="Times New Roman" w:cs="Times New Roman"/>
+          <w:b/>
+          <w:sz w:val="20"/>
+          <w:szCs w:val="20"/>
+        </w:rPr>
+        <w:t xml:space="preserve"> </w:t>
+      </w:r>
+      <w:r>
+        <w:rPr>
+          <w:rFonts w:ascii="Times New Roman" w:hAnsi="Times New Roman" w:cs="Times New Roman"/>
+          <w:b/>
+          <w:sz w:val="20"/>
+          <w:szCs w:val="20"/>
+        </w:rPr>
+        <w:t>Present</w:t>
+      </w:r>
+    </w:p>
+    <w:p>
+      <w:pPr>
+        <w:pStyle w:val="ListParagraph"/>
+        <w:numPr>
+          <w:ilvl w:val="0"/>
+          <w:numId w:val="19"/>
+        </w:numPr>
+        <w:spacing w:line="276" w:lineRule="exact"/>
+        <w:rPr>
+          <w:rFonts w:ascii="Times New Roman" w:hAnsi="Times New Roman" w:cs="Times New Roman"/>
+          <w:sz w:val="20"/>
+          <w:szCs w:val="20"/>
+        </w:rPr>
+      </w:pPr>
+      <w:r>
+        <w:rPr>
+          <w:rFonts w:ascii="Times New Roman" w:hAnsi="Times New Roman" w:cs="Times New Roman"/>
+          <w:sz w:val="20"/>
+          <w:szCs w:val="20"/>
+        </w:rPr>
+        <w:t xml:space="preserve">Hold </w:t>
+      </w:r>
+      <w:r>
+        <w:rPr>
+          <w:rFonts w:ascii="Times New Roman" w:hAnsi="Times New Roman" w:cs="Times New Roman"/>
+          <w:sz w:val="20"/>
+          <w:szCs w:val="20"/>
+        </w:rPr>
+        <w:t xml:space="preserve">4 </w:t>
+      </w:r>
+      <w:proofErr w:type="spellStart"/>
+      <w:r>
+        <w:rPr>
+          <w:rFonts w:ascii="Times New Roman" w:hAnsi="Times New Roman" w:cs="Times New Roman"/>
+          <w:sz w:val="20"/>
+          <w:szCs w:val="20"/>
+        </w:rPr>
+        <w:t>hr</w:t>
+      </w:r>
+      <w:proofErr w:type="spellEnd"/>
+      <w:r>
+        <w:rPr>
+          <w:rFonts w:ascii="Times New Roman" w:hAnsi="Times New Roman" w:cs="Times New Roman"/>
+          <w:sz w:val="20"/>
+          <w:szCs w:val="20"/>
+        </w:rPr>
+        <w:t>/week office hours</w:t>
+      </w:r>
+      <w:r>
+        <w:rPr>
+          <w:rFonts w:ascii="Times New Roman" w:hAnsi="Times New Roman" w:cs="Times New Roman"/>
+          <w:sz w:val="20"/>
+          <w:szCs w:val="20"/>
+        </w:rPr>
+        <w:t xml:space="preserve">, grade assignments and instruct </w:t>
+      </w:r>
+      <w:r>
+        <w:rPr>
+          <w:rFonts w:ascii="Times New Roman" w:hAnsi="Times New Roman" w:cs="Times New Roman"/>
+          <w:sz w:val="20"/>
+          <w:szCs w:val="20"/>
+        </w:rPr>
+        <w:t xml:space="preserve">programming </w:t>
+      </w:r>
+      <w:r>
+        <w:rPr>
+          <w:rFonts w:ascii="Times New Roman" w:hAnsi="Times New Roman" w:cs="Times New Roman"/>
+          <w:sz w:val="20"/>
+          <w:szCs w:val="20"/>
+        </w:rPr>
+        <w:t>lab sessions</w:t>
+      </w:r>
+      <w:r>
+        <w:rPr>
+          <w:rFonts w:ascii="Times New Roman" w:hAnsi="Times New Roman" w:cs="Times New Roman"/>
+          <w:sz w:val="20"/>
+          <w:szCs w:val="20"/>
+        </w:rPr>
+        <w:t xml:space="preserve"> to assist students understand the </w:t>
+      </w:r>
+      <w:r>
+        <w:rPr>
+          <w:rFonts w:ascii="Times New Roman" w:hAnsi="Times New Roman" w:cs="Times New Roman"/>
+          <w:sz w:val="20"/>
+          <w:szCs w:val="20"/>
+        </w:rPr>
+        <w:t>material</w:t>
+      </w:r>
+      <w:r>
+        <w:rPr>
+          <w:rFonts w:ascii="Times New Roman" w:hAnsi="Times New Roman" w:cs="Times New Roman"/>
+          <w:sz w:val="20"/>
+          <w:szCs w:val="20"/>
+        </w:rPr>
+        <w:t>.</w:t>
+      </w:r>
+    </w:p>
+    <w:p>
+      <w:pPr>
+        <w:spacing w:line="276" w:lineRule="exact"/>
+        <w:rPr>
+          <w:rFonts w:ascii="Times New Roman" w:hAnsi="Times New Roman" w:cs="Times New Roman"/>
+          <w:sz w:val="20"/>
+          <w:szCs w:val="20"/>
+        </w:rPr>
+      </w:pPr>
+      <w:r>
+        <w:rPr>
+          <w:rFonts w:ascii="Times New Roman" w:hAnsi="Times New Roman" w:cs="Times New Roman"/>
+          <w:b/>
+          <w:sz w:val="20"/>
+          <w:szCs w:val="20"/>
+        </w:rPr>
         <w:t>Johns Hopkins Housing Office</w:t>
       </w:r>
       <w:r>
@@ -2140,16 +2975,7 @@
           <w:sz w:val="20"/>
           <w:szCs w:val="20"/>
         </w:rPr>
-        <w:t>IT Assistant</w:t>
-      </w:r>
-      <w:r>
-        <w:rPr>
-          <w:rFonts w:ascii="Times New Roman" w:hAnsi="Times New Roman" w:cs="Times New Roman"/>
-          <w:i/>
-          <w:sz w:val="20"/>
-          <w:szCs w:val="20"/>
-        </w:rPr>
-        <w:t xml:space="preserve">          </w:t>
+        <w:t xml:space="preserve">IT Assistant          </w:t>
       </w:r>
       <w:r>
         <w:rPr>
@@ -2165,7 +2991,7 @@
           <w:sz w:val="20"/>
           <w:szCs w:val="20"/>
         </w:rPr>
-        <w:t xml:space="preserve">                         </w:t>
+        <w:t xml:space="preserve">                        </w:t>
       </w:r>
       <w:r>
         <w:rPr>
@@ -2201,7 +3027,7 @@
           <w:sz w:val="20"/>
           <w:szCs w:val="20"/>
         </w:rPr>
-        <w:t>Feb 2014</w:t>
+        <w:t>Apr 2014</w:t>
       </w:r>
     </w:p>
     <w:p>
@@ -2224,23 +3050,7 @@
           <w:sz w:val="20"/>
           <w:szCs w:val="20"/>
         </w:rPr>
-        <w:t>Builds</w:t>
-      </w:r>
-      <w:r>
-        <w:rPr>
-          <w:rFonts w:ascii="Times New Roman" w:hAnsi="Times New Roman" w:cs="Times New Roman"/>
-          <w:sz w:val="20"/>
-          <w:szCs w:val="20"/>
-        </w:rPr>
-        <w:t xml:space="preserve"> </w:t>
-      </w:r>
-      <w:r>
-        <w:rPr>
-          <w:rFonts w:ascii="Times New Roman" w:hAnsi="Times New Roman" w:cs="Times New Roman"/>
-          <w:sz w:val="20"/>
-          <w:szCs w:val="20"/>
-        </w:rPr>
-        <w:t xml:space="preserve">an </w:t>
+        <w:t xml:space="preserve">Builds an </w:t>
       </w:r>
       <w:proofErr w:type="spellStart"/>
       <w:r>
@@ -2258,117 +3068,7 @@
           <w:sz w:val="20"/>
           <w:szCs w:val="20"/>
         </w:rPr>
-        <w:t xml:space="preserve"> app</w:t>
-      </w:r>
-      <w:r>
-        <w:rPr>
-          <w:rFonts w:ascii="Times New Roman" w:hAnsi="Times New Roman" w:cs="Times New Roman"/>
-          <w:sz w:val="20"/>
-          <w:szCs w:val="20"/>
-        </w:rPr>
-        <w:t xml:space="preserve"> with backend database server</w:t>
-      </w:r>
-      <w:r>
-        <w:rPr>
-          <w:rFonts w:ascii="Times New Roman" w:hAnsi="Times New Roman" w:cs="Times New Roman"/>
-          <w:sz w:val="20"/>
-          <w:szCs w:val="20"/>
-        </w:rPr>
-        <w:t xml:space="preserve"> that facilitates RA </w:t>
-      </w:r>
-      <w:r>
-        <w:rPr>
-          <w:rFonts w:ascii="Times New Roman" w:hAnsi="Times New Roman" w:cs="Times New Roman"/>
-          <w:sz w:val="20"/>
-          <w:szCs w:val="20"/>
-        </w:rPr>
-        <w:t>to record room inspection and security check status.</w:t>
-      </w:r>
-    </w:p>
-    <w:p>
-      <w:pPr>
-        <w:spacing w:line="276" w:lineRule="exact"/>
-        <w:rPr>
-          <w:rFonts w:ascii="Times New Roman" w:hAnsi="Times New Roman" w:cs="Times New Roman"/>
-          <w:sz w:val="20"/>
-          <w:szCs w:val="20"/>
-        </w:rPr>
-      </w:pPr>
-      <w:r>
-        <w:rPr>
-          <w:rFonts w:ascii="Times New Roman" w:hAnsi="Times New Roman" w:cs="Times New Roman"/>
-          <w:b/>
-          <w:sz w:val="20"/>
-          <w:szCs w:val="20"/>
-        </w:rPr>
-        <w:t>Life Science Lab in Nanjing University</w:t>
-      </w:r>
-      <w:r>
-        <w:rPr>
-          <w:rFonts w:ascii="Times New Roman" w:hAnsi="Times New Roman" w:cs="Times New Roman"/>
-          <w:sz w:val="20"/>
-          <w:szCs w:val="20"/>
-        </w:rPr>
-        <w:t>, Nanjing, China:</w:t>
-      </w:r>
-      <w:r>
-        <w:rPr>
-          <w:rFonts w:ascii="Times New Roman" w:hAnsi="Times New Roman" w:cs="Times New Roman"/>
-          <w:b/>
-          <w:sz w:val="20"/>
-          <w:szCs w:val="20"/>
-        </w:rPr>
-        <w:t xml:space="preserve"> </w:t>
-      </w:r>
-      <w:r>
-        <w:rPr>
-          <w:rFonts w:ascii="Times New Roman" w:hAnsi="Times New Roman" w:cs="Times New Roman"/>
-          <w:i/>
-          <w:sz w:val="20"/>
-          <w:szCs w:val="20"/>
-        </w:rPr>
-        <w:t xml:space="preserve">Research Assistant                                                           </w:t>
-      </w:r>
-      <w:r>
-        <w:rPr>
-          <w:rFonts w:ascii="Times New Roman" w:hAnsi="Times New Roman" w:cs="Times New Roman"/>
-          <w:b/>
-          <w:sz w:val="20"/>
-          <w:szCs w:val="20"/>
-        </w:rPr>
-        <w:t>May 2011 – Sept</w:t>
-      </w:r>
-      <w:r>
-        <w:rPr>
-          <w:rFonts w:ascii="Times New Roman" w:hAnsi="Times New Roman" w:cs="Times New Roman"/>
-          <w:b/>
-          <w:sz w:val="20"/>
-          <w:szCs w:val="20"/>
-        </w:rPr>
-        <w:t xml:space="preserve"> 2011</w:t>
-      </w:r>
-    </w:p>
-    <w:p>
-      <w:pPr>
-        <w:pStyle w:val="ListParagraph"/>
-        <w:numPr>
-          <w:ilvl w:val="0"/>
-          <w:numId w:val="10"/>
-        </w:numPr>
-        <w:spacing w:line="276" w:lineRule="exact"/>
-        <w:rPr>
-          <w:rFonts w:ascii="Times New Roman" w:hAnsi="Times New Roman" w:cs="Times New Roman"/>
-          <w:sz w:val="20"/>
-          <w:szCs w:val="20"/>
-        </w:rPr>
-      </w:pPr>
-      <w:r>
-        <w:rPr>
-          <w:rFonts w:ascii="Times New Roman" w:hAnsi="Times New Roman" w:cs="Times New Roman"/>
-          <w:sz w:val="20"/>
-          <w:szCs w:val="20"/>
-        </w:rPr>
-        <w:t>Conducted research on MicroRNA-150 as a marker of diabetes</w:t>
+        <w:t xml:space="preserve"> app with backend database server that facilitates RA to record room inspection and security check status.</w:t>
       </w:r>
     </w:p>
     <w:p>
@@ -2411,6 +3111,15 @@
           <w:szCs w:val="20"/>
         </w:rPr>
         <w:t>SKILLS</w:t>
+      </w:r>
+      <w:r>
+        <w:rPr>
+          <w:rFonts w:ascii="Times New Roman" w:hAnsi="Times New Roman" w:cs="Times New Roman"/>
+          <w:b/>
+          <w:sz w:val="20"/>
+          <w:szCs w:val="20"/>
+        </w:rPr>
+        <w:t xml:space="preserve"> &amp; LANGUAGE SKILLS</w:t>
       </w:r>
     </w:p>
     <w:p>
@@ -2505,6 +3214,14 @@
           <w:sz w:val="20"/>
           <w:szCs w:val="20"/>
         </w:rPr>
+        <w:t xml:space="preserve">C++, </w:t>
+      </w:r>
+      <w:r>
+        <w:rPr>
+          <w:rFonts w:ascii="Times New Roman" w:hAnsi="Times New Roman" w:cs="Times New Roman"/>
+          <w:sz w:val="20"/>
+          <w:szCs w:val="20"/>
+        </w:rPr>
         <w:t>Ruby</w:t>
       </w:r>
       <w:r>
@@ -2521,48 +3238,8 @@
           <w:sz w:val="20"/>
           <w:szCs w:val="20"/>
         </w:rPr>
-        <w:t xml:space="preserve"> Python, SQL</w:t>
-      </w:r>
-      <w:r>
-        <w:rPr>
-          <w:rFonts w:ascii="Times New Roman" w:hAnsi="Times New Roman" w:cs="Times New Roman"/>
-          <w:sz w:val="20"/>
-          <w:szCs w:val="20"/>
-        </w:rPr>
-        <w:t>,</w:t>
-      </w:r>
-      <w:r>
-        <w:rPr>
-          <w:rFonts w:ascii="Times New Roman" w:hAnsi="Times New Roman" w:cs="Times New Roman"/>
-          <w:sz w:val="20"/>
-          <w:szCs w:val="20"/>
-        </w:rPr>
         <w:t xml:space="preserve"> </w:t>
       </w:r>
-      <w:r>
-        <w:rPr>
-          <w:rFonts w:ascii="Times New Roman" w:hAnsi="Times New Roman" w:cs="Times New Roman"/>
-          <w:sz w:val="20"/>
-          <w:szCs w:val="20"/>
-        </w:rPr>
-        <w:t>C++</w:t>
-      </w:r>
-      <w:r>
-        <w:rPr>
-          <w:rFonts w:ascii="Times New Roman" w:hAnsi="Times New Roman" w:cs="Times New Roman"/>
-          <w:sz w:val="20"/>
-          <w:szCs w:val="20"/>
-        </w:rPr>
-        <w:t xml:space="preserve"> and</w:t>
-      </w:r>
-      <w:r>
-        <w:rPr>
-          <w:rFonts w:ascii="Times New Roman" w:hAnsi="Times New Roman" w:cs="Times New Roman"/>
-          <w:sz w:val="20"/>
-          <w:szCs w:val="20"/>
-        </w:rPr>
-        <w:t xml:space="preserve"> </w:t>
-      </w:r>
       <w:proofErr w:type="spellStart"/>
       <w:r>
         <w:rPr>
@@ -2570,9 +3247,25 @@
           <w:sz w:val="20"/>
           <w:szCs w:val="20"/>
         </w:rPr>
-        <w:t>LaTeX</w:t>
+        <w:t>Javascript</w:t>
       </w:r>
       <w:proofErr w:type="spellEnd"/>
+      <w:r>
+        <w:rPr>
+          <w:rFonts w:ascii="Times New Roman" w:hAnsi="Times New Roman" w:cs="Times New Roman"/>
+          <w:sz w:val="20"/>
+          <w:szCs w:val="20"/>
+        </w:rPr>
+        <w:t xml:space="preserve">, </w:t>
+      </w:r>
+      <w:r>
+        <w:rPr>
+          <w:rFonts w:ascii="Times New Roman" w:hAnsi="Times New Roman" w:cs="Times New Roman"/>
+          <w:sz w:val="20"/>
+          <w:szCs w:val="20"/>
+        </w:rPr>
+        <w:t>Python</w:t>
+      </w:r>
       <w:r>
         <w:rPr>
           <w:rFonts w:ascii="Times New Roman" w:hAnsi="Times New Roman" w:cs="Times New Roman"/>
@@ -2610,7 +3303,31 @@
           <w:sz w:val="20"/>
           <w:szCs w:val="20"/>
         </w:rPr>
-        <w:t xml:space="preserve"> and Clouds</w:t>
+        <w:t>, C</w:t>
+      </w:r>
+      <w:r>
+        <w:rPr>
+          <w:rFonts w:ascii="Times New Roman" w:hAnsi="Times New Roman" w:cs="Times New Roman"/>
+          <w:sz w:val="20"/>
+          <w:szCs w:val="20"/>
+        </w:rPr>
+        <w:t>louds</w:t>
+      </w:r>
+      <w:r>
+        <w:rPr>
+          <w:rFonts w:ascii="Times New Roman" w:hAnsi="Times New Roman" w:cs="Times New Roman"/>
+          <w:sz w:val="20"/>
+          <w:szCs w:val="20"/>
+        </w:rPr>
+        <w:t xml:space="preserve"> &amp;</w:t>
+      </w:r>
+      <w:r>
+        <w:rPr>
+          <w:rFonts w:ascii="Times New Roman" w:hAnsi="Times New Roman" w:cs="Times New Roman"/>
+          <w:sz w:val="20"/>
+          <w:szCs w:val="20"/>
+        </w:rPr>
+        <w:t xml:space="preserve"> IDEs</w:t>
       </w:r>
       <w:r>
         <w:rPr>
@@ -2636,6 +3353,22 @@
           <w:sz w:val="20"/>
           <w:szCs w:val="20"/>
         </w:rPr>
+        <w:t>, Windows 8</w:t>
+      </w:r>
+      <w:r>
+        <w:rPr>
+          <w:rFonts w:ascii="Times New Roman" w:hAnsi="Times New Roman" w:cs="Times New Roman"/>
+          <w:sz w:val="20"/>
+          <w:szCs w:val="20"/>
+        </w:rPr>
+        <w:t xml:space="preserve"> Phone</w:t>
+      </w:r>
+      <w:r>
+        <w:rPr>
+          <w:rFonts w:ascii="Times New Roman" w:hAnsi="Times New Roman" w:cs="Times New Roman"/>
+          <w:sz w:val="20"/>
+          <w:szCs w:val="20"/>
+        </w:rPr>
         <w:t>,</w:t>
       </w:r>
       <w:r>
@@ -2644,15 +3377,15 @@
           <w:sz w:val="20"/>
           <w:szCs w:val="20"/>
         </w:rPr>
-        <w:t xml:space="preserve"> Windows 8.1,</w:t>
-      </w:r>
-      <w:r>
-        <w:rPr>
-          <w:rFonts w:ascii="Times New Roman" w:hAnsi="Times New Roman" w:cs="Times New Roman"/>
-          <w:sz w:val="20"/>
-          <w:szCs w:val="20"/>
-        </w:rPr>
-        <w:t xml:space="preserve"> Parse, Azure, AWS and Apple </w:t>
+        <w:t xml:space="preserve"> Parse,</w:t>
+      </w:r>
+      <w:r>
+        <w:rPr>
+          <w:rFonts w:ascii="Times New Roman" w:hAnsi="Times New Roman" w:cs="Times New Roman"/>
+          <w:sz w:val="20"/>
+          <w:szCs w:val="20"/>
+        </w:rPr>
+        <w:t xml:space="preserve"> Apple </w:t>
       </w:r>
       <w:proofErr w:type="spellStart"/>
       <w:r>
@@ -2670,7 +3403,49 @@
           <w:sz w:val="20"/>
           <w:szCs w:val="20"/>
         </w:rPr>
-        <w:t>.</w:t>
+        <w:t>,</w:t>
+      </w:r>
+      <w:r>
+        <w:rPr>
+          <w:rFonts w:ascii="Times New Roman" w:hAnsi="Times New Roman" w:cs="Times New Roman"/>
+          <w:sz w:val="20"/>
+          <w:szCs w:val="20"/>
+        </w:rPr>
+        <w:t xml:space="preserve"> Azure.</w:t>
+      </w:r>
+      <w:r>
+        <w:rPr>
+          <w:rFonts w:ascii="Times New Roman" w:hAnsi="Times New Roman" w:cs="Times New Roman"/>
+          <w:sz w:val="20"/>
+          <w:szCs w:val="20"/>
+        </w:rPr>
+        <w:t xml:space="preserve"> </w:t>
+      </w:r>
+      <w:proofErr w:type="spellStart"/>
+      <w:r>
+        <w:rPr>
+          <w:rFonts w:ascii="Times New Roman" w:hAnsi="Times New Roman" w:cs="Times New Roman"/>
+          <w:sz w:val="20"/>
+          <w:szCs w:val="20"/>
+        </w:rPr>
+        <w:t>Xcode</w:t>
+      </w:r>
+      <w:proofErr w:type="spellEnd"/>
+      <w:r>
+        <w:rPr>
+          <w:rFonts w:ascii="Times New Roman" w:hAnsi="Times New Roman" w:cs="Times New Roman"/>
+          <w:sz w:val="20"/>
+          <w:szCs w:val="20"/>
+        </w:rPr>
+        <w:t xml:space="preserve"> and</w:t>
+      </w:r>
+      <w:r>
+        <w:rPr>
+          <w:rFonts w:ascii="Times New Roman" w:hAnsi="Times New Roman" w:cs="Times New Roman"/>
+          <w:sz w:val="20"/>
+          <w:szCs w:val="20"/>
+        </w:rPr>
+        <w:t xml:space="preserve"> Visual Studio 2013.</w:t>
       </w:r>
     </w:p>
     <w:p>
@@ -2679,88 +3454,6 @@
         <w:numPr>
           <w:ilvl w:val="0"/>
           <w:numId w:val="7"/>
-        </w:numPr>
-        <w:spacing w:line="276" w:lineRule="exact"/>
-        <w:rPr>
-          <w:rFonts w:ascii="Times New Roman" w:hAnsi="Times New Roman" w:cs="Times New Roman"/>
-          <w:sz w:val="20"/>
-          <w:szCs w:val="20"/>
-        </w:rPr>
-      </w:pPr>
-      <w:r>
-        <w:rPr>
-          <w:rFonts w:ascii="Times New Roman" w:hAnsi="Times New Roman" w:cs="Times New Roman"/>
-          <w:sz w:val="20"/>
-          <w:szCs w:val="20"/>
-        </w:rPr>
-        <w:t xml:space="preserve">IDEs: </w:t>
-      </w:r>
-      <w:proofErr w:type="spellStart"/>
-      <w:r>
-        <w:rPr>
-          <w:rFonts w:ascii="Times New Roman" w:hAnsi="Times New Roman" w:cs="Times New Roman"/>
-          <w:sz w:val="20"/>
-          <w:szCs w:val="20"/>
-        </w:rPr>
-        <w:t>Xcode</w:t>
-      </w:r>
-      <w:proofErr w:type="spellEnd"/>
-      <w:r>
-        <w:rPr>
-          <w:rFonts w:ascii="Times New Roman" w:hAnsi="Times New Roman" w:cs="Times New Roman"/>
-          <w:sz w:val="20"/>
-          <w:szCs w:val="20"/>
-        </w:rPr>
-        <w:t>, Visual Studio</w:t>
-      </w:r>
-      <w:r>
-        <w:rPr>
-          <w:rFonts w:ascii="Times New Roman" w:hAnsi="Times New Roman" w:cs="Times New Roman"/>
-          <w:sz w:val="20"/>
-          <w:szCs w:val="20"/>
-        </w:rPr>
-        <w:t xml:space="preserve"> 2013</w:t>
-      </w:r>
-    </w:p>
-    <w:p>
-      <w:pPr>
-        <w:spacing w:line="276" w:lineRule="exact"/>
-        <w:rPr>
-          <w:rFonts w:ascii="Times New Roman" w:hAnsi="Times New Roman" w:cs="Times New Roman"/>
-          <w:sz w:val="20"/>
-          <w:szCs w:val="20"/>
-        </w:rPr>
-      </w:pPr>
-    </w:p>
-    <w:p>
-      <w:pPr>
-        <w:pBdr>
-          <w:bottom w:val="single" w:sz="6" w:space="1" w:color="auto"/>
-        </w:pBdr>
-        <w:spacing w:line="276" w:lineRule="exact"/>
-        <w:rPr>
-          <w:rFonts w:ascii="Times New Roman" w:hAnsi="Times New Roman" w:cs="Times New Roman"/>
-          <w:b/>
-          <w:sz w:val="20"/>
-          <w:szCs w:val="20"/>
-        </w:rPr>
-      </w:pPr>
-      <w:r>
-        <w:rPr>
-          <w:rFonts w:ascii="Times New Roman" w:hAnsi="Times New Roman" w:cs="Times New Roman"/>
-          <w:b/>
-          <w:sz w:val="20"/>
-          <w:szCs w:val="20"/>
-        </w:rPr>
-        <w:t>LANGUAGE SKILLS</w:t>
-      </w:r>
-    </w:p>
-    <w:p>
-      <w:pPr>
-        <w:pStyle w:val="ListParagraph"/>
-        <w:numPr>
-          <w:ilvl w:val="0"/>
-          <w:numId w:val="18"/>
         </w:numPr>
         <w:spacing w:line="276" w:lineRule="exact"/>
         <w:rPr>
@@ -2863,7 +3556,7 @@
   <w:abstractNum w:abstractNumId="0">
     <w:nsid w:val="02011B83"/>
     <w:multiLevelType w:val="hybridMultilevel"/>
-    <w:tmpl w:val="159416CC"/>
+    <w:tmpl w:val="5C5CC616"/>
     <w:lvl w:ilvl="0" w:tplc="04090001">
       <w:start w:val="1"/>
       <w:numFmt w:val="bullet"/>
@@ -4703,7 +5396,7 @@
   <w:abstractNum w:abstractNumId="17">
     <w:nsid w:val="7956295A"/>
     <w:multiLevelType w:val="hybridMultilevel"/>
-    <w:tmpl w:val="453800A2"/>
+    <w:tmpl w:val="F8C8C8D2"/>
     <w:lvl w:ilvl="0" w:tplc="04090001">
       <w:start w:val="1"/>
       <w:numFmt w:val="bullet"/>
@@ -4929,7 +5622,7 @@
   <w:abstractNum w:abstractNumId="19">
     <w:nsid w:val="7A8C24FA"/>
     <w:multiLevelType w:val="hybridMultilevel"/>
-    <w:tmpl w:val="E4148D72"/>
+    <w:tmpl w:val="6B0C3822"/>
     <w:lvl w:ilvl="0" w:tplc="04090001">
       <w:start w:val="1"/>
       <w:numFmt w:val="bullet"/>
@@ -5261,7 +5954,6 @@
   <w:style w:type="character" w:default="1" w:styleId="DefaultParagraphFont">
     <w:name w:val="Default Paragraph Font"/>
     <w:uiPriority w:val="1"/>
-    <w:semiHidden/>
     <w:unhideWhenUsed/>
   </w:style>
   <w:style w:type="table" w:default="1" w:styleId="TableNormal">
@@ -5546,7 +6238,6 @@
   <w:style w:type="character" w:default="1" w:styleId="DefaultParagraphFont">
     <w:name w:val="Default Paragraph Font"/>
     <w:uiPriority w:val="1"/>
-    <w:semiHidden/>
     <w:unhideWhenUsed/>
   </w:style>
   <w:style w:type="table" w:default="1" w:styleId="TableNormal">
@@ -5997,7 +6688,7 @@
 </file>
 
 <file path=customXml/itemProps1.xml><?xml version="1.0" encoding="utf-8"?>
-<ds:datastoreItem xmlns:ds="http://schemas.openxmlformats.org/officeDocument/2006/customXml" ds:itemID="{54E971C5-BE06-4648-AC61-028D76B49E9D}">
+<ds:datastoreItem xmlns:ds="http://schemas.openxmlformats.org/officeDocument/2006/customXml" ds:itemID="{D90C6834-C827-5A46-B276-8D7DD1DDAE25}">
   <ds:schemaRefs>
     <ds:schemaRef ds:uri="http://schemas.openxmlformats.org/officeDocument/2006/bibliography"/>
   </ds:schemaRefs>

</xml_diff>

<commit_message>
Updated courses and generate pdf
</commit_message>
<xml_diff>
--- a/Resume - Ben Lu.docx
+++ b/Resume - Ben Lu.docx
@@ -256,17 +256,83 @@
       <w:r>
         <w:rPr>
           <w:rFonts w:ascii="Times New Roman" w:hAnsi="Times New Roman" w:cs="Times New Roman"/>
-          <w:sz w:val="20"/>
-          <w:szCs w:val="20"/>
-        </w:rPr>
-        <w:t xml:space="preserve">                                                                          </w:t>
-      </w:r>
-      <w:r>
-        <w:rPr>
-          <w:rFonts w:ascii="Times New Roman" w:hAnsi="Times New Roman" w:cs="Times New Roman"/>
-          <w:sz w:val="20"/>
-          <w:szCs w:val="20"/>
-        </w:rPr>
+          <w:b/>
+          <w:sz w:val="20"/>
+          <w:szCs w:val="20"/>
+        </w:rPr>
+        <w:tab/>
+      </w:r>
+      <w:r>
+        <w:rPr>
+          <w:rFonts w:ascii="Times New Roman" w:hAnsi="Times New Roman" w:cs="Times New Roman"/>
+          <w:b/>
+          <w:sz w:val="20"/>
+          <w:szCs w:val="20"/>
+        </w:rPr>
+        <w:tab/>
+      </w:r>
+      <w:r>
+        <w:rPr>
+          <w:rFonts w:ascii="Times New Roman" w:hAnsi="Times New Roman" w:cs="Times New Roman"/>
+          <w:b/>
+          <w:sz w:val="20"/>
+          <w:szCs w:val="20"/>
+        </w:rPr>
+        <w:tab/>
+      </w:r>
+      <w:r>
+        <w:rPr>
+          <w:rFonts w:ascii="Times New Roman" w:hAnsi="Times New Roman" w:cs="Times New Roman"/>
+          <w:b/>
+          <w:sz w:val="20"/>
+          <w:szCs w:val="20"/>
+        </w:rPr>
+        <w:tab/>
+      </w:r>
+      <w:r>
+        <w:rPr>
+          <w:rFonts w:ascii="Times New Roman" w:hAnsi="Times New Roman" w:cs="Times New Roman"/>
+          <w:b/>
+          <w:sz w:val="20"/>
+          <w:szCs w:val="20"/>
+        </w:rPr>
+        <w:tab/>
+      </w:r>
+      <w:r>
+        <w:rPr>
+          <w:rFonts w:ascii="Times New Roman" w:hAnsi="Times New Roman" w:cs="Times New Roman"/>
+          <w:b/>
+          <w:sz w:val="20"/>
+          <w:szCs w:val="20"/>
+        </w:rPr>
+        <w:tab/>
+      </w:r>
+      <w:r>
+        <w:rPr>
+          <w:rFonts w:ascii="Times New Roman" w:hAnsi="Times New Roman" w:cs="Times New Roman"/>
+          <w:b/>
+          <w:sz w:val="20"/>
+          <w:szCs w:val="20"/>
+        </w:rPr>
+        <w:tab/>
+      </w:r>
+      <w:r>
+        <w:rPr>
+          <w:rFonts w:ascii="Times New Roman" w:hAnsi="Times New Roman" w:cs="Times New Roman"/>
+          <w:b/>
+          <w:sz w:val="20"/>
+          <w:szCs w:val="20"/>
+        </w:rPr>
+        <w:tab/>
+      </w:r>
+      <w:r>
+        <w:rPr>
+          <w:rFonts w:ascii="Times New Roman" w:hAnsi="Times New Roman" w:cs="Times New Roman"/>
+          <w:b/>
+          <w:sz w:val="20"/>
+          <w:szCs w:val="20"/>
+        </w:rPr>
+        <w:tab/>
         <w:t xml:space="preserve">   </w:t>
       </w:r>
       <w:r>
@@ -276,7 +342,7 @@
           <w:sz w:val="20"/>
           <w:szCs w:val="20"/>
         </w:rPr>
-        <w:t>Expected Graduation Date May 2016</w:t>
+        <w:t>May 2016</w:t>
       </w:r>
     </w:p>
     <w:p>
@@ -311,57 +377,61 @@
           <w:sz w:val="20"/>
           <w:szCs w:val="20"/>
         </w:rPr>
-        <w:t>(</w:t>
-      </w:r>
-      <w:r>
-        <w:rPr>
-          <w:rFonts w:ascii="Times New Roman" w:hAnsi="Times New Roman" w:cs="Times New Roman"/>
-          <w:b/>
-          <w:sz w:val="20"/>
-          <w:szCs w:val="20"/>
-        </w:rPr>
-        <w:t>GPA</w:t>
-      </w:r>
-      <w:r>
-        <w:rPr>
-          <w:rFonts w:ascii="Times New Roman" w:hAnsi="Times New Roman" w:cs="Times New Roman"/>
-          <w:b/>
-          <w:sz w:val="20"/>
-          <w:szCs w:val="20"/>
-        </w:rPr>
-        <w:t>:</w:t>
-      </w:r>
-      <w:r>
-        <w:rPr>
-          <w:rFonts w:ascii="Times New Roman" w:hAnsi="Times New Roman" w:cs="Times New Roman"/>
-          <w:sz w:val="20"/>
-          <w:szCs w:val="20"/>
-        </w:rPr>
-        <w:t xml:space="preserve"> 3.59</w:t>
-      </w:r>
-      <w:proofErr w:type="gramStart"/>
-      <w:r>
-        <w:rPr>
-          <w:rFonts w:ascii="Times New Roman" w:hAnsi="Times New Roman" w:cs="Times New Roman"/>
-          <w:sz w:val="20"/>
-          <w:szCs w:val="20"/>
-        </w:rPr>
-        <w:t>)</w:t>
-      </w:r>
-      <w:r>
-        <w:rPr>
-          <w:rFonts w:ascii="Times New Roman" w:hAnsi="Times New Roman" w:cs="Times New Roman"/>
-          <w:sz w:val="20"/>
-          <w:szCs w:val="20"/>
-        </w:rPr>
-        <w:t xml:space="preserve">                                                                                                  </w:t>
-      </w:r>
-      <w:r>
-        <w:rPr>
-          <w:rFonts w:ascii="Times New Roman" w:hAnsi="Times New Roman" w:cs="Times New Roman"/>
-          <w:sz w:val="20"/>
-          <w:szCs w:val="20"/>
-        </w:rPr>
+        <w:t xml:space="preserve">       </w:t>
+      </w:r>
+      <w:r>
+        <w:rPr>
+          <w:rFonts w:ascii="Times New Roman" w:hAnsi="Times New Roman" w:cs="Times New Roman"/>
+          <w:b/>
+          <w:sz w:val="20"/>
+          <w:szCs w:val="20"/>
+        </w:rPr>
+        <w:tab/>
+      </w:r>
+      <w:r>
+        <w:rPr>
+          <w:rFonts w:ascii="Times New Roman" w:hAnsi="Times New Roman" w:cs="Times New Roman"/>
+          <w:b/>
+          <w:sz w:val="20"/>
+          <w:szCs w:val="20"/>
+        </w:rPr>
+        <w:tab/>
+      </w:r>
+      <w:r>
+        <w:rPr>
+          <w:rFonts w:ascii="Times New Roman" w:hAnsi="Times New Roman" w:cs="Times New Roman"/>
+          <w:b/>
+          <w:sz w:val="20"/>
+          <w:szCs w:val="20"/>
+        </w:rPr>
+        <w:tab/>
+      </w:r>
+      <w:r>
+        <w:rPr>
+          <w:rFonts w:ascii="Times New Roman" w:hAnsi="Times New Roman" w:cs="Times New Roman"/>
+          <w:b/>
+          <w:sz w:val="20"/>
+          <w:szCs w:val="20"/>
+        </w:rPr>
+        <w:tab/>
+      </w:r>
+      <w:r>
+        <w:rPr>
+          <w:rFonts w:ascii="Times New Roman" w:hAnsi="Times New Roman" w:cs="Times New Roman"/>
+          <w:b/>
+          <w:sz w:val="20"/>
+          <w:szCs w:val="20"/>
+        </w:rPr>
+        <w:tab/>
+      </w:r>
+      <w:r>
+        <w:rPr>
+          <w:rFonts w:ascii="Times New Roman" w:hAnsi="Times New Roman" w:cs="Times New Roman"/>
+          <w:b/>
+          <w:sz w:val="20"/>
+          <w:szCs w:val="20"/>
+        </w:rPr>
+        <w:tab/>
         <w:t xml:space="preserve"> </w:t>
       </w:r>
       <w:r>
@@ -371,17 +441,25 @@
           <w:sz w:val="20"/>
           <w:szCs w:val="20"/>
         </w:rPr>
-        <w:t>Honors</w:t>
-      </w:r>
-      <w:proofErr w:type="gramEnd"/>
-      <w:r>
-        <w:rPr>
-          <w:rFonts w:ascii="Times New Roman" w:hAnsi="Times New Roman" w:cs="Times New Roman"/>
-          <w:b/>
-          <w:sz w:val="20"/>
-          <w:szCs w:val="20"/>
-        </w:rPr>
-        <w:t xml:space="preserve">: </w:t>
+        <w:tab/>
+        <w:t xml:space="preserve">          </w:t>
+      </w:r>
+      <w:r>
+        <w:rPr>
+          <w:rFonts w:ascii="Times New Roman" w:hAnsi="Times New Roman" w:cs="Times New Roman"/>
+          <w:b/>
+          <w:sz w:val="20"/>
+          <w:szCs w:val="20"/>
+        </w:rPr>
+        <w:t>GPA:</w:t>
+      </w:r>
+      <w:r>
+        <w:rPr>
+          <w:rFonts w:ascii="Times New Roman" w:hAnsi="Times New Roman" w:cs="Times New Roman"/>
+          <w:sz w:val="20"/>
+          <w:szCs w:val="20"/>
+        </w:rPr>
+        <w:t xml:space="preserve"> 3.59, </w:t>
       </w:r>
       <w:r>
         <w:rPr>
@@ -390,6 +468,24 @@
           <w:szCs w:val="20"/>
         </w:rPr>
         <w:t>Dean’s List</w:t>
+      </w:r>
+      <w:r>
+        <w:rPr>
+          <w:rFonts w:ascii="Times New Roman" w:hAnsi="Times New Roman" w:cs="Times New Roman"/>
+          <w:b/>
+          <w:sz w:val="20"/>
+          <w:szCs w:val="20"/>
+        </w:rPr>
+        <w:t xml:space="preserve"> </w:t>
+      </w:r>
+      <w:r>
+        <w:rPr>
+          <w:rFonts w:ascii="Times New Roman" w:hAnsi="Times New Roman" w:cs="Times New Roman"/>
+          <w:b/>
+          <w:sz w:val="20"/>
+          <w:szCs w:val="20"/>
+        </w:rPr>
+        <w:t xml:space="preserve">                 </w:t>
       </w:r>
     </w:p>
     <w:p>
@@ -427,6 +523,33 @@
           <w:sz w:val="20"/>
           <w:szCs w:val="20"/>
         </w:rPr>
+        <w:t>Intro to Algorithms</w:t>
+      </w:r>
+      <w:r>
+        <w:rPr>
+          <w:rFonts w:ascii="Times New Roman" w:hAnsi="Times New Roman" w:cs="Times New Roman"/>
+          <w:i/>
+          <w:sz w:val="20"/>
+          <w:szCs w:val="20"/>
+        </w:rPr>
+        <w:t>,</w:t>
+      </w:r>
+      <w:r>
+        <w:rPr>
+          <w:rFonts w:ascii="Times New Roman" w:hAnsi="Times New Roman" w:cs="Times New Roman"/>
+          <w:i/>
+          <w:sz w:val="20"/>
+          <w:szCs w:val="20"/>
+        </w:rPr>
+        <w:t xml:space="preserve"> </w:t>
+      </w:r>
+      <w:r>
+        <w:rPr>
+          <w:rFonts w:ascii="Times New Roman" w:hAnsi="Times New Roman" w:cs="Times New Roman"/>
+          <w:i/>
+          <w:sz w:val="20"/>
+          <w:szCs w:val="20"/>
+        </w:rPr>
         <w:t xml:space="preserve">Distributed Systems, </w:t>
       </w:r>
       <w:r>
@@ -445,7 +568,7 @@
           <w:sz w:val="20"/>
           <w:szCs w:val="20"/>
         </w:rPr>
-        <w:t>Objective</w:t>
+        <w:t>Object</w:t>
       </w:r>
       <w:r>
         <w:rPr>
@@ -472,7 +595,7 @@
           <w:sz w:val="20"/>
           <w:szCs w:val="20"/>
         </w:rPr>
-        <w:t xml:space="preserve"> Intro to Algorithms,</w:t>
+        <w:t xml:space="preserve"> Data Structures</w:t>
       </w:r>
       <w:r>
         <w:rPr>
@@ -481,7 +604,7 @@
           <w:sz w:val="20"/>
           <w:szCs w:val="20"/>
         </w:rPr>
-        <w:t xml:space="preserve"> Data Structures</w:t>
+        <w:t>,</w:t>
       </w:r>
       <w:r>
         <w:rPr>
@@ -490,7 +613,7 @@
           <w:sz w:val="20"/>
           <w:szCs w:val="20"/>
         </w:rPr>
-        <w:t>,</w:t>
+        <w:t xml:space="preserve"> Computer System Fundamentals, </w:t>
       </w:r>
       <w:r>
         <w:rPr>
@@ -499,7 +622,7 @@
           <w:sz w:val="20"/>
           <w:szCs w:val="20"/>
         </w:rPr>
-        <w:t xml:space="preserve"> Computer System Fundamentals, </w:t>
+        <w:t xml:space="preserve">Digital System Fundamentals, </w:t>
       </w:r>
       <w:r>
         <w:rPr>
@@ -508,8 +631,10 @@
           <w:sz w:val="20"/>
           <w:szCs w:val="20"/>
         </w:rPr>
-        <w:t xml:space="preserve">Digital System Fundamentals, </w:t>
-      </w:r>
+        <w:t>Probability and Stati</w:t>
+      </w:r>
+      <w:bookmarkStart w:id="0" w:name="_GoBack"/>
+      <w:bookmarkEnd w:id="0"/>
       <w:r>
         <w:rPr>
           <w:rFonts w:ascii="Times New Roman" w:hAnsi="Times New Roman" w:cs="Times New Roman"/>
@@ -517,7 +642,7 @@
           <w:sz w:val="20"/>
           <w:szCs w:val="20"/>
         </w:rPr>
-        <w:t xml:space="preserve">Probability and Statistics, </w:t>
+        <w:t xml:space="preserve">stics, </w:t>
       </w:r>
       <w:r>
         <w:rPr>
@@ -887,29 +1012,7 @@
             <w:szCs w:val="18"/>
             <w:u w:val="none"/>
           </w:rPr>
-          <w:t>(https://itunes.a</w:t>
-        </w:r>
-        <w:r>
-          <w:rPr>
-            <w:rStyle w:val="Hyperlink"/>
-            <w:rFonts w:ascii="Times New Roman" w:hAnsi="Times New Roman" w:cs="Times New Roman"/>
-            <w:color w:val="000000" w:themeColor="text1"/>
-            <w:sz w:val="18"/>
-            <w:szCs w:val="18"/>
-            <w:u w:val="none"/>
-          </w:rPr>
-          <w:t>p</w:t>
-        </w:r>
-        <w:r>
-          <w:rPr>
-            <w:rStyle w:val="Hyperlink"/>
-            <w:rFonts w:ascii="Times New Roman" w:hAnsi="Times New Roman" w:cs="Times New Roman"/>
-            <w:color w:val="000000" w:themeColor="text1"/>
-            <w:sz w:val="18"/>
-            <w:szCs w:val="18"/>
-            <w:u w:val="none"/>
-          </w:rPr>
-          <w:t>ple.com/us/app/metronome-classic/id525316600?mt=8)</w:t>
+          <w:t>(https://itunes.apple.com/us/app/metronome-classic/id525316600?mt=8)</w:t>
         </w:r>
       </w:hyperlink>
     </w:p>
@@ -1127,310 +1230,6 @@
           <w:szCs w:val="20"/>
         </w:rPr>
         <w:t xml:space="preserve"> &amp; Competitions</w:t>
-      </w:r>
-      <w:r>
-        <w:rPr>
-          <w:rFonts w:ascii="Times New Roman" w:hAnsi="Times New Roman" w:cs="Times New Roman"/>
-          <w:b/>
-          <w:sz w:val="20"/>
-          <w:szCs w:val="20"/>
-        </w:rPr>
-        <w:tab/>
-      </w:r>
-      <w:bookmarkStart w:id="0" w:name="_GoBack"/>
-      <w:bookmarkEnd w:id="0"/>
-    </w:p>
-    <w:p>
-      <w:pPr>
-        <w:pStyle w:val="ListParagraph"/>
-        <w:numPr>
-          <w:ilvl w:val="0"/>
-          <w:numId w:val="4"/>
-        </w:numPr>
-        <w:spacing w:line="276" w:lineRule="exact"/>
-        <w:rPr>
-          <w:rFonts w:ascii="Times New Roman" w:hAnsi="Times New Roman" w:cs="Times New Roman"/>
-          <w:b/>
-          <w:sz w:val="20"/>
-          <w:szCs w:val="20"/>
-        </w:rPr>
-      </w:pPr>
-      <w:proofErr w:type="spellStart"/>
-      <w:r>
-        <w:rPr>
-          <w:rFonts w:ascii="Times New Roman" w:hAnsi="Times New Roman" w:cs="Times New Roman"/>
-          <w:b/>
-          <w:sz w:val="20"/>
-          <w:szCs w:val="20"/>
-        </w:rPr>
-        <w:t>Hophacks</w:t>
-      </w:r>
-      <w:proofErr w:type="spellEnd"/>
-      <w:r>
-        <w:rPr>
-          <w:rFonts w:ascii="Times New Roman" w:hAnsi="Times New Roman" w:cs="Times New Roman"/>
-          <w:b/>
-          <w:sz w:val="20"/>
-          <w:szCs w:val="20"/>
-        </w:rPr>
-        <w:t xml:space="preserve"> 2013</w:t>
-      </w:r>
-      <w:r>
-        <w:rPr>
-          <w:rFonts w:ascii="Times New Roman" w:hAnsi="Times New Roman" w:cs="Times New Roman"/>
-          <w:b/>
-          <w:sz w:val="20"/>
-          <w:szCs w:val="20"/>
-        </w:rPr>
-        <w:t xml:space="preserve"> &amp; 2014</w:t>
-      </w:r>
-      <w:r>
-        <w:rPr>
-          <w:rFonts w:ascii="Times New Roman" w:hAnsi="Times New Roman" w:cs="Times New Roman"/>
-          <w:sz w:val="20"/>
-          <w:szCs w:val="20"/>
-        </w:rPr>
-        <w:t>, Johns Hopkins University, MD</w:t>
-      </w:r>
-      <w:r>
-        <w:rPr>
-          <w:rFonts w:ascii="Times New Roman" w:hAnsi="Times New Roman" w:cs="Times New Roman"/>
-          <w:i/>
-          <w:sz w:val="20"/>
-          <w:szCs w:val="20"/>
-        </w:rPr>
-        <w:t xml:space="preserve">                                                                                  </w:t>
-      </w:r>
-      <w:r>
-        <w:rPr>
-          <w:rFonts w:ascii="Times New Roman" w:hAnsi="Times New Roman" w:cs="Times New Roman"/>
-          <w:i/>
-          <w:sz w:val="20"/>
-          <w:szCs w:val="20"/>
-        </w:rPr>
-        <w:t xml:space="preserve">   </w:t>
-      </w:r>
-      <w:r>
-        <w:rPr>
-          <w:rFonts w:ascii="Times New Roman" w:hAnsi="Times New Roman" w:cs="Times New Roman"/>
-          <w:b/>
-          <w:sz w:val="20"/>
-          <w:szCs w:val="20"/>
-        </w:rPr>
-        <w:t>Sept. 2013</w:t>
-      </w:r>
-      <w:r>
-        <w:rPr>
-          <w:rFonts w:ascii="Times New Roman" w:hAnsi="Times New Roman" w:cs="Times New Roman"/>
-          <w:b/>
-          <w:sz w:val="20"/>
-          <w:szCs w:val="20"/>
-        </w:rPr>
-        <w:t>, Sept. 2014</w:t>
-      </w:r>
-    </w:p>
-    <w:p>
-      <w:pPr>
-        <w:pStyle w:val="ListParagraph"/>
-        <w:numPr>
-          <w:ilvl w:val="1"/>
-          <w:numId w:val="4"/>
-        </w:numPr>
-        <w:spacing w:line="276" w:lineRule="exact"/>
-        <w:rPr>
-          <w:rFonts w:ascii="Times New Roman" w:hAnsi="Times New Roman" w:cs="Times New Roman"/>
-          <w:sz w:val="20"/>
-          <w:szCs w:val="20"/>
-        </w:rPr>
-      </w:pPr>
-      <w:r>
-        <w:rPr>
-          <w:rFonts w:ascii="Times New Roman" w:hAnsi="Times New Roman" w:cs="Times New Roman"/>
-          <w:b/>
-          <w:sz w:val="20"/>
-          <w:szCs w:val="20"/>
-        </w:rPr>
-        <w:t>2013</w:t>
-      </w:r>
-      <w:r>
-        <w:rPr>
-          <w:rFonts w:ascii="Times New Roman" w:hAnsi="Times New Roman" w:cs="Times New Roman"/>
-          <w:sz w:val="20"/>
-          <w:szCs w:val="20"/>
-        </w:rPr>
-        <w:t xml:space="preserve">: </w:t>
-      </w:r>
-      <w:r>
-        <w:rPr>
-          <w:rFonts w:ascii="Times New Roman" w:hAnsi="Times New Roman" w:cs="Times New Roman"/>
-          <w:sz w:val="20"/>
-          <w:szCs w:val="20"/>
-        </w:rPr>
-        <w:t xml:space="preserve">Awarded </w:t>
-      </w:r>
-      <w:r>
-        <w:rPr>
-          <w:rFonts w:ascii="Times New Roman" w:hAnsi="Times New Roman" w:cs="Times New Roman"/>
-          <w:sz w:val="20"/>
-          <w:szCs w:val="20"/>
-        </w:rPr>
-        <w:t xml:space="preserve">first place </w:t>
-      </w:r>
-      <w:r>
-        <w:rPr>
-          <w:rFonts w:ascii="Times New Roman" w:hAnsi="Times New Roman" w:cs="Times New Roman"/>
-          <w:sz w:val="20"/>
-          <w:szCs w:val="20"/>
-        </w:rPr>
-        <w:t xml:space="preserve">for app </w:t>
-      </w:r>
-      <w:proofErr w:type="spellStart"/>
-      <w:r>
-        <w:rPr>
-          <w:rFonts w:ascii="Times New Roman" w:hAnsi="Times New Roman" w:cs="Times New Roman"/>
-          <w:sz w:val="20"/>
-          <w:szCs w:val="20"/>
-        </w:rPr>
-        <w:t>DropMe</w:t>
-      </w:r>
-      <w:proofErr w:type="spellEnd"/>
-      <w:r>
-        <w:rPr>
-          <w:rFonts w:ascii="Times New Roman" w:hAnsi="Times New Roman" w:cs="Times New Roman"/>
-          <w:sz w:val="20"/>
-          <w:szCs w:val="20"/>
-        </w:rPr>
-        <w:t>, whi</w:t>
-      </w:r>
-      <w:r>
-        <w:rPr>
-          <w:rFonts w:ascii="Times New Roman" w:hAnsi="Times New Roman" w:cs="Times New Roman"/>
-          <w:sz w:val="20"/>
-          <w:szCs w:val="20"/>
-        </w:rPr>
-        <w:t>ch allows users to drop anything</w:t>
-      </w:r>
-      <w:r>
-        <w:rPr>
-          <w:rFonts w:ascii="Times New Roman" w:hAnsi="Times New Roman" w:cs="Times New Roman"/>
-          <w:sz w:val="20"/>
-          <w:szCs w:val="20"/>
-        </w:rPr>
-        <w:t xml:space="preserve"> onto a shareable, personalized map.</w:t>
-      </w:r>
-    </w:p>
-    <w:p>
-      <w:pPr>
-        <w:pStyle w:val="ListParagraph"/>
-        <w:numPr>
-          <w:ilvl w:val="1"/>
-          <w:numId w:val="4"/>
-        </w:numPr>
-        <w:spacing w:line="276" w:lineRule="exact"/>
-        <w:rPr>
-          <w:rFonts w:ascii="Times New Roman" w:hAnsi="Times New Roman" w:cs="Times New Roman"/>
-          <w:sz w:val="20"/>
-          <w:szCs w:val="20"/>
-        </w:rPr>
-      </w:pPr>
-      <w:r>
-        <w:rPr>
-          <w:rFonts w:ascii="Times New Roman" w:hAnsi="Times New Roman" w:cs="Times New Roman"/>
-          <w:b/>
-          <w:sz w:val="20"/>
-          <w:szCs w:val="20"/>
-        </w:rPr>
-        <w:t>2014</w:t>
-      </w:r>
-      <w:r>
-        <w:rPr>
-          <w:rFonts w:ascii="Times New Roman" w:hAnsi="Times New Roman" w:cs="Times New Roman"/>
-          <w:sz w:val="20"/>
-          <w:szCs w:val="20"/>
-        </w:rPr>
-        <w:t xml:space="preserve">: </w:t>
-      </w:r>
-      <w:r>
-        <w:rPr>
-          <w:rFonts w:ascii="Times New Roman" w:hAnsi="Times New Roman" w:cs="Times New Roman"/>
-          <w:sz w:val="20"/>
-          <w:szCs w:val="20"/>
-        </w:rPr>
-        <w:t>Best</w:t>
-      </w:r>
-      <w:r>
-        <w:rPr>
-          <w:rFonts w:ascii="Times New Roman" w:hAnsi="Times New Roman" w:cs="Times New Roman"/>
-          <w:sz w:val="20"/>
-          <w:szCs w:val="20"/>
-        </w:rPr>
-        <w:t xml:space="preserve"> Fa</w:t>
-      </w:r>
-      <w:r>
-        <w:rPr>
-          <w:rFonts w:ascii="Times New Roman" w:hAnsi="Times New Roman" w:cs="Times New Roman"/>
-          <w:sz w:val="20"/>
-          <w:szCs w:val="20"/>
-        </w:rPr>
-        <w:t xml:space="preserve">cebook API usage for </w:t>
-      </w:r>
-      <w:proofErr w:type="spellStart"/>
-      <w:r>
-        <w:rPr>
-          <w:rFonts w:ascii="Times New Roman" w:hAnsi="Times New Roman" w:cs="Times New Roman"/>
-          <w:sz w:val="20"/>
-          <w:szCs w:val="20"/>
-        </w:rPr>
-        <w:t>Snapeep</w:t>
-      </w:r>
-      <w:proofErr w:type="spellEnd"/>
-      <w:r>
-        <w:rPr>
-          <w:rFonts w:ascii="Times New Roman" w:hAnsi="Times New Roman" w:cs="Times New Roman"/>
-          <w:sz w:val="20"/>
-          <w:szCs w:val="20"/>
-        </w:rPr>
-        <w:t xml:space="preserve">, </w:t>
-      </w:r>
-      <w:r>
-        <w:rPr>
-          <w:rFonts w:ascii="Times New Roman" w:hAnsi="Times New Roman" w:cs="Times New Roman"/>
-          <w:sz w:val="20"/>
-          <w:szCs w:val="20"/>
-        </w:rPr>
-        <w:t>in which</w:t>
-      </w:r>
-      <w:r>
-        <w:rPr>
-          <w:rFonts w:ascii="Times New Roman" w:hAnsi="Times New Roman" w:cs="Times New Roman"/>
-          <w:sz w:val="20"/>
-          <w:szCs w:val="20"/>
-        </w:rPr>
-        <w:t xml:space="preserve"> players </w:t>
-      </w:r>
-      <w:r>
-        <w:rPr>
-          <w:rFonts w:ascii="Times New Roman" w:hAnsi="Times New Roman" w:cs="Times New Roman"/>
-          <w:sz w:val="20"/>
-          <w:szCs w:val="20"/>
-        </w:rPr>
-        <w:t>snap</w:t>
-      </w:r>
-      <w:r>
-        <w:rPr>
-          <w:rFonts w:ascii="Times New Roman" w:hAnsi="Times New Roman" w:cs="Times New Roman"/>
-          <w:sz w:val="20"/>
-          <w:szCs w:val="20"/>
-        </w:rPr>
-        <w:t xml:space="preserve"> photos</w:t>
-      </w:r>
-      <w:r>
-        <w:rPr>
-          <w:rFonts w:ascii="Times New Roman" w:hAnsi="Times New Roman" w:cs="Times New Roman"/>
-          <w:sz w:val="20"/>
-          <w:szCs w:val="20"/>
-        </w:rPr>
-        <w:t xml:space="preserve"> secretly their FB friends to “assassinate” them.</w:t>
       </w:r>
     </w:p>
     <w:p>
@@ -1681,39 +1480,244 @@
           <w:sz w:val="20"/>
           <w:szCs w:val="20"/>
         </w:rPr>
-        <w:t>, helping</w:t>
-      </w:r>
-      <w:r>
-        <w:rPr>
-          <w:rFonts w:ascii="Times New Roman" w:hAnsi="Times New Roman" w:cs="Times New Roman"/>
-          <w:sz w:val="20"/>
-          <w:szCs w:val="20"/>
-        </w:rPr>
-        <w:t xml:space="preserve"> consumers make reliable </w:t>
-      </w:r>
-      <w:r>
-        <w:rPr>
-          <w:rFonts w:ascii="Times New Roman" w:hAnsi="Times New Roman" w:cs="Times New Roman"/>
-          <w:sz w:val="20"/>
-          <w:szCs w:val="20"/>
-        </w:rPr>
-        <w:t xml:space="preserve">health </w:t>
-      </w:r>
-      <w:r>
-        <w:rPr>
-          <w:rFonts w:ascii="Times New Roman" w:hAnsi="Times New Roman" w:cs="Times New Roman"/>
-          <w:sz w:val="20"/>
-          <w:szCs w:val="20"/>
-        </w:rPr>
-        <w:t>diagnoses</w:t>
-      </w:r>
-      <w:r>
-        <w:rPr>
-          <w:rFonts w:ascii="Times New Roman" w:hAnsi="Times New Roman" w:cs="Times New Roman"/>
-          <w:sz w:val="20"/>
-          <w:szCs w:val="20"/>
-        </w:rPr>
-        <w:t xml:space="preserve"> on mobile devices.</w:t>
+        <w:t>, helping consumers make reliable health diagnoses</w:t>
+      </w:r>
+      <w:r>
+        <w:rPr>
+          <w:rFonts w:ascii="Times New Roman" w:hAnsi="Times New Roman" w:cs="Times New Roman"/>
+          <w:sz w:val="20"/>
+          <w:szCs w:val="20"/>
+        </w:rPr>
+        <w:t xml:space="preserve"> on mobile device.</w:t>
+      </w:r>
+    </w:p>
+    <w:p>
+      <w:pPr>
+        <w:pStyle w:val="ListParagraph"/>
+        <w:numPr>
+          <w:ilvl w:val="0"/>
+          <w:numId w:val="4"/>
+        </w:numPr>
+        <w:spacing w:line="276" w:lineRule="exact"/>
+        <w:rPr>
+          <w:rFonts w:ascii="Times New Roman" w:hAnsi="Times New Roman" w:cs="Times New Roman"/>
+          <w:b/>
+          <w:sz w:val="20"/>
+          <w:szCs w:val="20"/>
+        </w:rPr>
+      </w:pPr>
+      <w:proofErr w:type="spellStart"/>
+      <w:r>
+        <w:rPr>
+          <w:rFonts w:ascii="Times New Roman" w:hAnsi="Times New Roman" w:cs="Times New Roman"/>
+          <w:b/>
+          <w:sz w:val="20"/>
+          <w:szCs w:val="20"/>
+        </w:rPr>
+        <w:t>Hophacks</w:t>
+      </w:r>
+      <w:proofErr w:type="spellEnd"/>
+      <w:r>
+        <w:rPr>
+          <w:rFonts w:ascii="Times New Roman" w:hAnsi="Times New Roman" w:cs="Times New Roman"/>
+          <w:b/>
+          <w:sz w:val="20"/>
+          <w:szCs w:val="20"/>
+        </w:rPr>
+        <w:t xml:space="preserve"> 2013</w:t>
+      </w:r>
+      <w:r>
+        <w:rPr>
+          <w:rFonts w:ascii="Times New Roman" w:hAnsi="Times New Roman" w:cs="Times New Roman"/>
+          <w:b/>
+          <w:sz w:val="20"/>
+          <w:szCs w:val="20"/>
+        </w:rPr>
+        <w:t xml:space="preserve"> &amp; 2014</w:t>
+      </w:r>
+      <w:r>
+        <w:rPr>
+          <w:rFonts w:ascii="Times New Roman" w:hAnsi="Times New Roman" w:cs="Times New Roman"/>
+          <w:sz w:val="20"/>
+          <w:szCs w:val="20"/>
+        </w:rPr>
+        <w:t>, Johns Hopkins University, MD</w:t>
+      </w:r>
+      <w:r>
+        <w:rPr>
+          <w:rFonts w:ascii="Times New Roman" w:hAnsi="Times New Roman" w:cs="Times New Roman"/>
+          <w:i/>
+          <w:sz w:val="20"/>
+          <w:szCs w:val="20"/>
+        </w:rPr>
+        <w:t xml:space="preserve">                                                                                  </w:t>
+      </w:r>
+      <w:r>
+        <w:rPr>
+          <w:rFonts w:ascii="Times New Roman" w:hAnsi="Times New Roman" w:cs="Times New Roman"/>
+          <w:i/>
+          <w:sz w:val="20"/>
+          <w:szCs w:val="20"/>
+        </w:rPr>
+        <w:t xml:space="preserve">   </w:t>
+      </w:r>
+      <w:r>
+        <w:rPr>
+          <w:rFonts w:ascii="Times New Roman" w:hAnsi="Times New Roman" w:cs="Times New Roman"/>
+          <w:b/>
+          <w:sz w:val="20"/>
+          <w:szCs w:val="20"/>
+        </w:rPr>
+        <w:t>Sept. 2013</w:t>
+      </w:r>
+      <w:r>
+        <w:rPr>
+          <w:rFonts w:ascii="Times New Roman" w:hAnsi="Times New Roman" w:cs="Times New Roman"/>
+          <w:b/>
+          <w:sz w:val="20"/>
+          <w:szCs w:val="20"/>
+        </w:rPr>
+        <w:t>, Sept. 2014</w:t>
+      </w:r>
+    </w:p>
+    <w:p>
+      <w:pPr>
+        <w:pStyle w:val="ListParagraph"/>
+        <w:numPr>
+          <w:ilvl w:val="1"/>
+          <w:numId w:val="4"/>
+        </w:numPr>
+        <w:spacing w:line="276" w:lineRule="exact"/>
+        <w:rPr>
+          <w:rFonts w:ascii="Times New Roman" w:hAnsi="Times New Roman" w:cs="Times New Roman"/>
+          <w:sz w:val="20"/>
+          <w:szCs w:val="20"/>
+        </w:rPr>
+      </w:pPr>
+      <w:r>
+        <w:rPr>
+          <w:rFonts w:ascii="Times New Roman" w:hAnsi="Times New Roman" w:cs="Times New Roman"/>
+          <w:b/>
+          <w:sz w:val="20"/>
+          <w:szCs w:val="20"/>
+        </w:rPr>
+        <w:t>2014</w:t>
+      </w:r>
+      <w:r>
+        <w:rPr>
+          <w:rFonts w:ascii="Times New Roman" w:hAnsi="Times New Roman" w:cs="Times New Roman"/>
+          <w:sz w:val="20"/>
+          <w:szCs w:val="20"/>
+        </w:rPr>
+        <w:t xml:space="preserve">: Best Facebook API usage for </w:t>
+      </w:r>
+      <w:proofErr w:type="spellStart"/>
+      <w:r>
+        <w:rPr>
+          <w:rFonts w:ascii="Times New Roman" w:hAnsi="Times New Roman" w:cs="Times New Roman"/>
+          <w:sz w:val="20"/>
+          <w:szCs w:val="20"/>
+        </w:rPr>
+        <w:t>Snapeep</w:t>
+      </w:r>
+      <w:proofErr w:type="spellEnd"/>
+      <w:r>
+        <w:rPr>
+          <w:rFonts w:ascii="Times New Roman" w:hAnsi="Times New Roman" w:cs="Times New Roman"/>
+          <w:sz w:val="20"/>
+          <w:szCs w:val="20"/>
+        </w:rPr>
+        <w:t>, in which players snap photos secretly their FB friends to “assassinate” them.</w:t>
+      </w:r>
+    </w:p>
+    <w:p>
+      <w:pPr>
+        <w:pStyle w:val="ListParagraph"/>
+        <w:numPr>
+          <w:ilvl w:val="1"/>
+          <w:numId w:val="4"/>
+        </w:numPr>
+        <w:spacing w:line="276" w:lineRule="exact"/>
+        <w:rPr>
+          <w:rFonts w:ascii="Times New Roman" w:hAnsi="Times New Roman" w:cs="Times New Roman"/>
+          <w:sz w:val="20"/>
+          <w:szCs w:val="20"/>
+        </w:rPr>
+      </w:pPr>
+      <w:r>
+        <w:rPr>
+          <w:rFonts w:ascii="Times New Roman" w:hAnsi="Times New Roman" w:cs="Times New Roman"/>
+          <w:b/>
+          <w:sz w:val="20"/>
+          <w:szCs w:val="20"/>
+        </w:rPr>
+        <w:t>2013</w:t>
+      </w:r>
+      <w:r>
+        <w:rPr>
+          <w:rFonts w:ascii="Times New Roman" w:hAnsi="Times New Roman" w:cs="Times New Roman"/>
+          <w:sz w:val="20"/>
+          <w:szCs w:val="20"/>
+        </w:rPr>
+        <w:t xml:space="preserve">: </w:t>
+      </w:r>
+      <w:r>
+        <w:rPr>
+          <w:rFonts w:ascii="Times New Roman" w:hAnsi="Times New Roman" w:cs="Times New Roman"/>
+          <w:sz w:val="20"/>
+          <w:szCs w:val="20"/>
+        </w:rPr>
+        <w:t xml:space="preserve">Awarded </w:t>
+      </w:r>
+      <w:r>
+        <w:rPr>
+          <w:rFonts w:ascii="Times New Roman" w:hAnsi="Times New Roman" w:cs="Times New Roman"/>
+          <w:sz w:val="20"/>
+          <w:szCs w:val="20"/>
+        </w:rPr>
+        <w:t xml:space="preserve">first place </w:t>
+      </w:r>
+      <w:r>
+        <w:rPr>
+          <w:rFonts w:ascii="Times New Roman" w:hAnsi="Times New Roman" w:cs="Times New Roman"/>
+          <w:sz w:val="20"/>
+          <w:szCs w:val="20"/>
+        </w:rPr>
+        <w:t xml:space="preserve">for app </w:t>
+      </w:r>
+      <w:proofErr w:type="spellStart"/>
+      <w:r>
+        <w:rPr>
+          <w:rFonts w:ascii="Times New Roman" w:hAnsi="Times New Roman" w:cs="Times New Roman"/>
+          <w:sz w:val="20"/>
+          <w:szCs w:val="20"/>
+        </w:rPr>
+        <w:t>DropMe</w:t>
+      </w:r>
+      <w:proofErr w:type="spellEnd"/>
+      <w:r>
+        <w:rPr>
+          <w:rFonts w:ascii="Times New Roman" w:hAnsi="Times New Roman" w:cs="Times New Roman"/>
+          <w:sz w:val="20"/>
+          <w:szCs w:val="20"/>
+        </w:rPr>
+        <w:t>, whi</w:t>
+      </w:r>
+      <w:r>
+        <w:rPr>
+          <w:rFonts w:ascii="Times New Roman" w:hAnsi="Times New Roman" w:cs="Times New Roman"/>
+          <w:sz w:val="20"/>
+          <w:szCs w:val="20"/>
+        </w:rPr>
+        <w:t>ch allows users to drop anything</w:t>
+      </w:r>
+      <w:r>
+        <w:rPr>
+          <w:rFonts w:ascii="Times New Roman" w:hAnsi="Times New Roman" w:cs="Times New Roman"/>
+          <w:sz w:val="20"/>
+          <w:szCs w:val="20"/>
+        </w:rPr>
+        <w:t xml:space="preserve"> onto a shareable, personalized map.</w:t>
       </w:r>
     </w:p>
     <w:p>
@@ -2060,16 +2064,25 @@
           <w:sz w:val="20"/>
           <w:szCs w:val="20"/>
         </w:rPr>
-        <w:t>LEADERSHIP</w:t>
-      </w:r>
-      <w:r>
-        <w:rPr>
-          <w:rFonts w:ascii="Times New Roman" w:hAnsi="Times New Roman" w:cs="Times New Roman"/>
-          <w:b/>
-          <w:sz w:val="20"/>
-          <w:szCs w:val="20"/>
-        </w:rPr>
-        <w:t xml:space="preserve"> &amp; TECHNICAL EXPERIENCE</w:t>
+        <w:t xml:space="preserve">WORK &amp; </w:t>
+      </w:r>
+      <w:r>
+        <w:rPr>
+          <w:rFonts w:ascii="Times New Roman" w:hAnsi="Times New Roman" w:cs="Times New Roman"/>
+          <w:b/>
+          <w:sz w:val="20"/>
+          <w:szCs w:val="20"/>
+        </w:rPr>
+        <w:t>RESEARCH</w:t>
+      </w:r>
+      <w:r>
+        <w:rPr>
+          <w:rFonts w:ascii="Times New Roman" w:hAnsi="Times New Roman" w:cs="Times New Roman"/>
+          <w:b/>
+          <w:sz w:val="20"/>
+          <w:szCs w:val="20"/>
+        </w:rPr>
+        <w:t xml:space="preserve"> EXPERIENCE</w:t>
       </w:r>
     </w:p>
     <w:p>
@@ -2077,47 +2090,208 @@
         <w:spacing w:line="276" w:lineRule="exact"/>
         <w:rPr>
           <w:rFonts w:ascii="Times New Roman" w:hAnsi="Times New Roman" w:cs="Times New Roman"/>
+          <w:b/>
+          <w:sz w:val="20"/>
+          <w:szCs w:val="20"/>
+        </w:rPr>
+      </w:pPr>
+      <w:r>
+        <w:rPr>
+          <w:rFonts w:ascii="Times New Roman" w:hAnsi="Times New Roman" w:cs="Times New Roman"/>
+          <w:b/>
+          <w:sz w:val="20"/>
+          <w:szCs w:val="20"/>
+        </w:rPr>
+        <w:t>Johns Hopkins</w:t>
+      </w:r>
+      <w:r>
+        <w:rPr>
+          <w:rFonts w:ascii="Times New Roman" w:hAnsi="Times New Roman" w:cs="Times New Roman"/>
+          <w:b/>
+          <w:sz w:val="20"/>
+          <w:szCs w:val="20"/>
+        </w:rPr>
+        <w:t xml:space="preserve"> University, </w:t>
+      </w:r>
+      <w:r>
+        <w:rPr>
+          <w:rFonts w:ascii="Times New Roman" w:hAnsi="Times New Roman" w:cs="Times New Roman"/>
+          <w:sz w:val="20"/>
+          <w:szCs w:val="20"/>
+        </w:rPr>
+        <w:t xml:space="preserve">Baltimore: </w:t>
+      </w:r>
+      <w:r>
+        <w:rPr>
+          <w:rFonts w:ascii="Times New Roman" w:hAnsi="Times New Roman" w:cs="Times New Roman"/>
           <w:i/>
           <w:sz w:val="20"/>
           <w:szCs w:val="20"/>
         </w:rPr>
-      </w:pPr>
-      <w:r>
-        <w:rPr>
-          <w:rFonts w:ascii="Times New Roman" w:hAnsi="Times New Roman" w:cs="Times New Roman"/>
-          <w:b/>
-          <w:sz w:val="20"/>
-          <w:szCs w:val="20"/>
-        </w:rPr>
-        <w:t xml:space="preserve">JHU </w:t>
+        <w:t>Intro to Java</w:t>
+      </w:r>
+      <w:r>
+        <w:rPr>
+          <w:rFonts w:ascii="Times New Roman" w:hAnsi="Times New Roman" w:cs="Times New Roman"/>
+          <w:sz w:val="20"/>
+          <w:szCs w:val="20"/>
+        </w:rPr>
+        <w:t xml:space="preserve"> </w:t>
+      </w:r>
+      <w:r>
+        <w:rPr>
+          <w:rFonts w:ascii="Times New Roman" w:hAnsi="Times New Roman" w:cs="Times New Roman"/>
+          <w:i/>
+          <w:sz w:val="20"/>
+          <w:szCs w:val="20"/>
+        </w:rPr>
+        <w:t>Course</w:t>
+      </w:r>
+      <w:r>
+        <w:rPr>
+          <w:rFonts w:ascii="Times New Roman" w:hAnsi="Times New Roman" w:cs="Times New Roman"/>
+          <w:i/>
+          <w:sz w:val="20"/>
+          <w:szCs w:val="20"/>
+        </w:rPr>
+        <w:t xml:space="preserve"> Assistant          </w:t>
+      </w:r>
+      <w:r>
+        <w:rPr>
+          <w:rFonts w:ascii="Times New Roman" w:hAnsi="Times New Roman" w:cs="Times New Roman"/>
+          <w:sz w:val="20"/>
+          <w:szCs w:val="20"/>
+        </w:rPr>
+        <w:t xml:space="preserve">                                                           </w:t>
+      </w:r>
+      <w:r>
+        <w:rPr>
+          <w:rFonts w:ascii="Times New Roman" w:hAnsi="Times New Roman" w:cs="Times New Roman"/>
+          <w:sz w:val="20"/>
+          <w:szCs w:val="20"/>
+        </w:rPr>
+        <w:t xml:space="preserve">  </w:t>
+      </w:r>
+      <w:r>
+        <w:rPr>
+          <w:rFonts w:ascii="Times New Roman" w:hAnsi="Times New Roman" w:cs="Times New Roman"/>
+          <w:sz w:val="20"/>
+          <w:szCs w:val="20"/>
+        </w:rPr>
+        <w:t xml:space="preserve">    </w:t>
+      </w:r>
+      <w:r>
+        <w:rPr>
+          <w:rFonts w:ascii="Times New Roman" w:hAnsi="Times New Roman" w:cs="Times New Roman"/>
+          <w:b/>
+          <w:sz w:val="20"/>
+          <w:szCs w:val="20"/>
+        </w:rPr>
+        <w:t>Sept 2014</w:t>
+      </w:r>
+      <w:r>
+        <w:rPr>
+          <w:rFonts w:ascii="Times New Roman" w:hAnsi="Times New Roman" w:cs="Times New Roman"/>
+          <w:b/>
+          <w:sz w:val="20"/>
+          <w:szCs w:val="20"/>
+        </w:rPr>
+        <w:t xml:space="preserve"> – </w:t>
+      </w:r>
+      <w:r>
+        <w:rPr>
+          <w:rFonts w:ascii="Times New Roman" w:hAnsi="Times New Roman" w:cs="Times New Roman"/>
+          <w:b/>
+          <w:sz w:val="20"/>
+          <w:szCs w:val="20"/>
+        </w:rPr>
+        <w:t>Present</w:t>
+      </w:r>
+    </w:p>
+    <w:p>
+      <w:pPr>
+        <w:pStyle w:val="ListParagraph"/>
+        <w:numPr>
+          <w:ilvl w:val="0"/>
+          <w:numId w:val="9"/>
+        </w:numPr>
+        <w:spacing w:line="276" w:lineRule="exact"/>
+        <w:rPr>
+          <w:rFonts w:ascii="Times New Roman" w:hAnsi="Times New Roman" w:cs="Times New Roman"/>
+          <w:b/>
+          <w:sz w:val="20"/>
+          <w:szCs w:val="20"/>
+        </w:rPr>
+      </w:pPr>
+      <w:r>
+        <w:rPr>
+          <w:rFonts w:ascii="Times New Roman" w:hAnsi="Times New Roman" w:cs="Times New Roman"/>
+          <w:sz w:val="20"/>
+          <w:szCs w:val="20"/>
+        </w:rPr>
+        <w:t xml:space="preserve">Hold 4 </w:t>
       </w:r>
       <w:proofErr w:type="spellStart"/>
       <w:r>
         <w:rPr>
           <w:rFonts w:ascii="Times New Roman" w:hAnsi="Times New Roman" w:cs="Times New Roman"/>
-          <w:b/>
-          <w:sz w:val="20"/>
-          <w:szCs w:val="20"/>
-        </w:rPr>
-        <w:t>Politik</w:t>
+          <w:sz w:val="20"/>
+          <w:szCs w:val="20"/>
+        </w:rPr>
+        <w:t>hr</w:t>
       </w:r>
       <w:proofErr w:type="spellEnd"/>
       <w:r>
         <w:rPr>
           <w:rFonts w:ascii="Times New Roman" w:hAnsi="Times New Roman" w:cs="Times New Roman"/>
-          <w:b/>
-          <w:sz w:val="20"/>
-          <w:szCs w:val="20"/>
-        </w:rPr>
-        <w:t xml:space="preserve"> Club</w:t>
-      </w:r>
-      <w:r>
-        <w:rPr>
-          <w:rFonts w:ascii="Times New Roman" w:hAnsi="Times New Roman" w:cs="Times New Roman"/>
-          <w:sz w:val="20"/>
-          <w:szCs w:val="20"/>
-        </w:rPr>
-        <w:t xml:space="preserve">, Johns Hopkins University, MD: </w:t>
+          <w:sz w:val="20"/>
+          <w:szCs w:val="20"/>
+        </w:rPr>
+        <w:t>/week office hours, grade assignments and instruct programming lab sessions to assist students understand the material.</w:t>
+      </w:r>
+    </w:p>
+    <w:p>
+      <w:pPr>
+        <w:spacing w:line="276" w:lineRule="exact"/>
+        <w:rPr>
+          <w:rFonts w:ascii="Times New Roman" w:hAnsi="Times New Roman" w:cs="Times New Roman"/>
+          <w:b/>
+          <w:sz w:val="20"/>
+          <w:szCs w:val="20"/>
+        </w:rPr>
+      </w:pPr>
+      <w:r>
+        <w:rPr>
+          <w:rFonts w:ascii="Times New Roman" w:hAnsi="Times New Roman" w:cs="Times New Roman"/>
+          <w:b/>
+          <w:sz w:val="20"/>
+          <w:szCs w:val="20"/>
+        </w:rPr>
+        <w:t>Microsoft</w:t>
+      </w:r>
+      <w:r>
+        <w:rPr>
+          <w:rFonts w:ascii="Times New Roman" w:hAnsi="Times New Roman" w:cs="Times New Roman"/>
+          <w:sz w:val="20"/>
+          <w:szCs w:val="20"/>
+        </w:rPr>
+        <w:t>, Redmond</w:t>
+      </w:r>
+      <w:r>
+        <w:rPr>
+          <w:rFonts w:ascii="Times New Roman" w:hAnsi="Times New Roman" w:cs="Times New Roman"/>
+          <w:sz w:val="20"/>
+          <w:szCs w:val="20"/>
+        </w:rPr>
+        <w:t>, WA</w:t>
+      </w:r>
+      <w:r>
+        <w:rPr>
+          <w:rFonts w:ascii="Times New Roman" w:hAnsi="Times New Roman" w:cs="Times New Roman"/>
+          <w:sz w:val="20"/>
+          <w:szCs w:val="20"/>
+        </w:rPr>
+        <w:t xml:space="preserve">: </w:t>
       </w:r>
       <w:r>
         <w:rPr>
@@ -2126,32 +2300,250 @@
           <w:sz w:val="20"/>
           <w:szCs w:val="20"/>
         </w:rPr>
-        <w:t>Webmaster</w:t>
-      </w:r>
-      <w:r>
-        <w:rPr>
-          <w:rFonts w:ascii="Times New Roman" w:hAnsi="Times New Roman" w:cs="Times New Roman"/>
-          <w:sz w:val="20"/>
-          <w:szCs w:val="20"/>
-        </w:rPr>
-        <w:t xml:space="preserve">                                                 </w:t>
-      </w:r>
-      <w:r>
-        <w:rPr>
-          <w:rFonts w:ascii="Times New Roman" w:hAnsi="Times New Roman" w:cs="Times New Roman"/>
-          <w:sz w:val="20"/>
-          <w:szCs w:val="20"/>
-        </w:rPr>
-        <w:t xml:space="preserve">                                      </w:t>
-      </w:r>
-      <w:r>
-        <w:rPr>
-          <w:rFonts w:ascii="Times New Roman" w:hAnsi="Times New Roman" w:cs="Times New Roman"/>
-          <w:b/>
-          <w:sz w:val="20"/>
-          <w:szCs w:val="20"/>
-        </w:rPr>
-        <w:t>Oct. 2012 - Present</w:t>
+        <w:t>Software Engineer Intern</w:t>
+      </w:r>
+      <w:r>
+        <w:rPr>
+          <w:rFonts w:ascii="Times New Roman" w:hAnsi="Times New Roman" w:cs="Times New Roman"/>
+          <w:sz w:val="20"/>
+          <w:szCs w:val="20"/>
+        </w:rPr>
+        <w:t xml:space="preserve">                                                                            </w:t>
+      </w:r>
+      <w:r>
+        <w:rPr>
+          <w:rFonts w:ascii="Times New Roman" w:hAnsi="Times New Roman" w:cs="Times New Roman"/>
+          <w:sz w:val="20"/>
+          <w:szCs w:val="20"/>
+        </w:rPr>
+        <w:t xml:space="preserve">                      </w:t>
+      </w:r>
+      <w:r>
+        <w:rPr>
+          <w:rFonts w:ascii="Times New Roman" w:hAnsi="Times New Roman" w:cs="Times New Roman"/>
+          <w:sz w:val="20"/>
+          <w:szCs w:val="20"/>
+        </w:rPr>
+        <w:t xml:space="preserve"> </w:t>
+      </w:r>
+      <w:r>
+        <w:rPr>
+          <w:rFonts w:ascii="Times New Roman" w:hAnsi="Times New Roman" w:cs="Times New Roman"/>
+          <w:sz w:val="20"/>
+          <w:szCs w:val="20"/>
+        </w:rPr>
+        <w:t xml:space="preserve"> </w:t>
+      </w:r>
+      <w:r>
+        <w:rPr>
+          <w:rFonts w:ascii="Times New Roman" w:hAnsi="Times New Roman" w:cs="Times New Roman"/>
+          <w:b/>
+          <w:sz w:val="20"/>
+          <w:szCs w:val="20"/>
+        </w:rPr>
+        <w:t>Jun 2014 – Aug 2014</w:t>
+      </w:r>
+    </w:p>
+    <w:p>
+      <w:pPr>
+        <w:pStyle w:val="ListParagraph"/>
+        <w:numPr>
+          <w:ilvl w:val="0"/>
+          <w:numId w:val="19"/>
+        </w:numPr>
+        <w:spacing w:line="276" w:lineRule="exact"/>
+        <w:rPr>
+          <w:rFonts w:ascii="Times New Roman" w:hAnsi="Times New Roman" w:cs="Times New Roman"/>
+          <w:b/>
+          <w:sz w:val="20"/>
+          <w:szCs w:val="20"/>
+        </w:rPr>
+      </w:pPr>
+      <w:r>
+        <w:rPr>
+          <w:rFonts w:ascii="Times New Roman" w:hAnsi="Times New Roman" w:cs="Times New Roman"/>
+          <w:sz w:val="20"/>
+          <w:szCs w:val="20"/>
+        </w:rPr>
+        <w:t>Design, build and test a client simulator module for</w:t>
+      </w:r>
+      <w:r>
+        <w:rPr>
+          <w:rFonts w:ascii="Times New Roman" w:hAnsi="Times New Roman" w:cs="Times New Roman"/>
+          <w:sz w:val="20"/>
+          <w:szCs w:val="20"/>
+        </w:rPr>
+        <w:t xml:space="preserve"> the</w:t>
+      </w:r>
+      <w:r>
+        <w:rPr>
+          <w:rFonts w:ascii="Times New Roman" w:hAnsi="Times New Roman" w:cs="Times New Roman"/>
+          <w:sz w:val="20"/>
+          <w:szCs w:val="20"/>
+        </w:rPr>
+        <w:t xml:space="preserve"> </w:t>
+      </w:r>
+      <w:proofErr w:type="spellStart"/>
+      <w:r>
+        <w:rPr>
+          <w:rFonts w:ascii="Times New Roman" w:hAnsi="Times New Roman" w:cs="Times New Roman"/>
+          <w:sz w:val="20"/>
+          <w:szCs w:val="20"/>
+        </w:rPr>
+        <w:t>Intune</w:t>
+      </w:r>
+      <w:proofErr w:type="spellEnd"/>
+      <w:r>
+        <w:rPr>
+          <w:rFonts w:ascii="Times New Roman" w:hAnsi="Times New Roman" w:cs="Times New Roman"/>
+          <w:sz w:val="20"/>
+          <w:szCs w:val="20"/>
+        </w:rPr>
+        <w:t xml:space="preserve"> team</w:t>
+      </w:r>
+      <w:r>
+        <w:rPr>
+          <w:rFonts w:ascii="Times New Roman" w:hAnsi="Times New Roman" w:cs="Times New Roman"/>
+          <w:sz w:val="20"/>
+          <w:szCs w:val="20"/>
+        </w:rPr>
+        <w:t>,</w:t>
+      </w:r>
+      <w:r>
+        <w:rPr>
+          <w:rFonts w:ascii="Times New Roman" w:hAnsi="Times New Roman" w:cs="Times New Roman"/>
+          <w:sz w:val="20"/>
+          <w:szCs w:val="20"/>
+        </w:rPr>
+        <w:t xml:space="preserve"> which </w:t>
+      </w:r>
+      <w:r>
+        <w:rPr>
+          <w:rFonts w:ascii="Times New Roman" w:hAnsi="Times New Roman" w:cs="Times New Roman"/>
+          <w:sz w:val="20"/>
+          <w:szCs w:val="20"/>
+        </w:rPr>
+        <w:t>reduces</w:t>
+      </w:r>
+      <w:r>
+        <w:rPr>
+          <w:rFonts w:ascii="Times New Roman" w:hAnsi="Times New Roman" w:cs="Times New Roman"/>
+          <w:sz w:val="20"/>
+          <w:szCs w:val="20"/>
+        </w:rPr>
+        <w:t xml:space="preserve"> the overhead of allocating existing clients during automated testing</w:t>
+      </w:r>
+      <w:r>
+        <w:rPr>
+          <w:rFonts w:ascii="Times New Roman" w:hAnsi="Times New Roman" w:cs="Times New Roman"/>
+          <w:sz w:val="20"/>
+          <w:szCs w:val="20"/>
+        </w:rPr>
+        <w:t xml:space="preserve"> and </w:t>
+      </w:r>
+      <w:r>
+        <w:rPr>
+          <w:rFonts w:ascii="Times New Roman" w:hAnsi="Times New Roman" w:cs="Times New Roman"/>
+          <w:sz w:val="20"/>
+          <w:szCs w:val="20"/>
+        </w:rPr>
+        <w:t>simplifies</w:t>
+      </w:r>
+      <w:r>
+        <w:rPr>
+          <w:rFonts w:ascii="Times New Roman" w:hAnsi="Times New Roman" w:cs="Times New Roman"/>
+          <w:sz w:val="20"/>
+          <w:szCs w:val="20"/>
+        </w:rPr>
+        <w:t xml:space="preserve"> the product test cycle</w:t>
+      </w:r>
+      <w:r>
+        <w:rPr>
+          <w:rFonts w:ascii="Times New Roman" w:hAnsi="Times New Roman" w:cs="Times New Roman"/>
+          <w:sz w:val="20"/>
+          <w:szCs w:val="20"/>
+        </w:rPr>
+        <w:t>, reducing total test time for every time for at least 10%.</w:t>
+      </w:r>
+    </w:p>
+    <w:p>
+      <w:pPr>
+        <w:spacing w:line="276" w:lineRule="exact"/>
+        <w:rPr>
+          <w:rFonts w:ascii="Times New Roman" w:hAnsi="Times New Roman" w:cs="Times New Roman"/>
+          <w:sz w:val="20"/>
+          <w:szCs w:val="20"/>
+        </w:rPr>
+      </w:pPr>
+      <w:r>
+        <w:rPr>
+          <w:rFonts w:ascii="Times New Roman" w:hAnsi="Times New Roman" w:cs="Times New Roman"/>
+          <w:b/>
+          <w:sz w:val="20"/>
+          <w:szCs w:val="20"/>
+        </w:rPr>
+        <w:t>Johns Hopkins Housing Office</w:t>
+      </w:r>
+      <w:r>
+        <w:rPr>
+          <w:rFonts w:ascii="Times New Roman" w:hAnsi="Times New Roman" w:cs="Times New Roman"/>
+          <w:sz w:val="20"/>
+          <w:szCs w:val="20"/>
+        </w:rPr>
+        <w:t xml:space="preserve">, Baltimore: </w:t>
+      </w:r>
+      <w:r>
+        <w:rPr>
+          <w:rFonts w:ascii="Times New Roman" w:hAnsi="Times New Roman" w:cs="Times New Roman"/>
+          <w:i/>
+          <w:sz w:val="20"/>
+          <w:szCs w:val="20"/>
+        </w:rPr>
+        <w:t xml:space="preserve">IT Assistant          </w:t>
+      </w:r>
+      <w:r>
+        <w:rPr>
+          <w:rFonts w:ascii="Times New Roman" w:hAnsi="Times New Roman" w:cs="Times New Roman"/>
+          <w:sz w:val="20"/>
+          <w:szCs w:val="20"/>
+        </w:rPr>
+        <w:t xml:space="preserve">                                                                                   </w:t>
+      </w:r>
+      <w:r>
+        <w:rPr>
+          <w:rFonts w:ascii="Times New Roman" w:hAnsi="Times New Roman" w:cs="Times New Roman"/>
+          <w:b/>
+          <w:sz w:val="20"/>
+          <w:szCs w:val="20"/>
+        </w:rPr>
+        <w:t xml:space="preserve">Sept 2013 </w:t>
+      </w:r>
+      <w:r>
+        <w:rPr>
+          <w:rFonts w:ascii="Times New Roman" w:hAnsi="Times New Roman" w:cs="Times New Roman"/>
+          <w:b/>
+          <w:sz w:val="20"/>
+          <w:szCs w:val="20"/>
+        </w:rPr>
+        <w:t>–</w:t>
+      </w:r>
+      <w:r>
+        <w:rPr>
+          <w:rFonts w:ascii="Times New Roman" w:hAnsi="Times New Roman" w:cs="Times New Roman"/>
+          <w:b/>
+          <w:sz w:val="20"/>
+          <w:szCs w:val="20"/>
+        </w:rPr>
+        <w:t xml:space="preserve"> </w:t>
+      </w:r>
+      <w:r>
+        <w:rPr>
+          <w:rFonts w:ascii="Times New Roman" w:hAnsi="Times New Roman" w:cs="Times New Roman"/>
+          <w:b/>
+          <w:sz w:val="20"/>
+          <w:szCs w:val="20"/>
+        </w:rPr>
+        <w:t>Apr 2014</w:t>
       </w:r>
     </w:p>
     <w:p>
@@ -2174,7 +2566,7 @@
           <w:sz w:val="20"/>
           <w:szCs w:val="20"/>
         </w:rPr>
-        <w:t xml:space="preserve">Manages electronic version of magazine online and in the </w:t>
+        <w:t xml:space="preserve">Builds an </w:t>
       </w:r>
       <w:proofErr w:type="spellStart"/>
       <w:r>
@@ -2192,12 +2584,171 @@
           <w:sz w:val="20"/>
           <w:szCs w:val="20"/>
         </w:rPr>
-        <w:t xml:space="preserve"> app and back-end of the website.</w:t>
+        <w:t xml:space="preserve"> app with backend database server that facilitates RA to record room inspection and security check status.</w:t>
       </w:r>
     </w:p>
     <w:p>
       <w:pPr>
+        <w:pStyle w:val="ListParagraph"/>
         <w:spacing w:line="276" w:lineRule="exact"/>
+        <w:ind w:left="360"/>
+        <w:rPr>
+          <w:rFonts w:ascii="Times New Roman" w:hAnsi="Times New Roman" w:cs="Times New Roman"/>
+          <w:sz w:val="20"/>
+          <w:szCs w:val="20"/>
+        </w:rPr>
+      </w:pPr>
+    </w:p>
+    <w:p>
+      <w:pPr>
+        <w:pBdr>
+          <w:bottom w:val="single" w:sz="6" w:space="0" w:color="auto"/>
+        </w:pBdr>
+        <w:spacing w:line="276" w:lineRule="exact"/>
+        <w:rPr>
+          <w:rFonts w:ascii="Times New Roman" w:hAnsi="Times New Roman" w:cs="Times New Roman"/>
+          <w:b/>
+          <w:sz w:val="20"/>
+          <w:szCs w:val="20"/>
+        </w:rPr>
+      </w:pPr>
+      <w:r>
+        <w:rPr>
+          <w:rFonts w:ascii="Times New Roman" w:hAnsi="Times New Roman" w:cs="Times New Roman"/>
+          <w:b/>
+          <w:sz w:val="20"/>
+          <w:szCs w:val="20"/>
+        </w:rPr>
+        <w:t>LEADERSHIP</w:t>
+      </w:r>
+      <w:r>
+        <w:rPr>
+          <w:rFonts w:ascii="Times New Roman" w:hAnsi="Times New Roman" w:cs="Times New Roman"/>
+          <w:b/>
+          <w:sz w:val="20"/>
+          <w:szCs w:val="20"/>
+        </w:rPr>
+        <w:t xml:space="preserve"> &amp; TECHNICAL EXPERIENCE</w:t>
+      </w:r>
+    </w:p>
+    <w:p>
+      <w:pPr>
+        <w:spacing w:line="276" w:lineRule="exact"/>
+        <w:rPr>
+          <w:rFonts w:ascii="Times New Roman" w:hAnsi="Times New Roman" w:cs="Times New Roman"/>
+          <w:i/>
+          <w:sz w:val="20"/>
+          <w:szCs w:val="20"/>
+        </w:rPr>
+      </w:pPr>
+      <w:r>
+        <w:rPr>
+          <w:rFonts w:ascii="Times New Roman" w:hAnsi="Times New Roman" w:cs="Times New Roman"/>
+          <w:b/>
+          <w:sz w:val="20"/>
+          <w:szCs w:val="20"/>
+        </w:rPr>
+        <w:t xml:space="preserve">JHU </w:t>
+      </w:r>
+      <w:proofErr w:type="spellStart"/>
+      <w:r>
+        <w:rPr>
+          <w:rFonts w:ascii="Times New Roman" w:hAnsi="Times New Roman" w:cs="Times New Roman"/>
+          <w:b/>
+          <w:sz w:val="20"/>
+          <w:szCs w:val="20"/>
+        </w:rPr>
+        <w:t>Politik</w:t>
+      </w:r>
+      <w:proofErr w:type="spellEnd"/>
+      <w:r>
+        <w:rPr>
+          <w:rFonts w:ascii="Times New Roman" w:hAnsi="Times New Roman" w:cs="Times New Roman"/>
+          <w:b/>
+          <w:sz w:val="20"/>
+          <w:szCs w:val="20"/>
+        </w:rPr>
+        <w:t xml:space="preserve"> Club</w:t>
+      </w:r>
+      <w:r>
+        <w:rPr>
+          <w:rFonts w:ascii="Times New Roman" w:hAnsi="Times New Roman" w:cs="Times New Roman"/>
+          <w:sz w:val="20"/>
+          <w:szCs w:val="20"/>
+        </w:rPr>
+        <w:t xml:space="preserve">, Johns Hopkins University, MD: </w:t>
+      </w:r>
+      <w:r>
+        <w:rPr>
+          <w:rFonts w:ascii="Times New Roman" w:hAnsi="Times New Roman" w:cs="Times New Roman"/>
+          <w:i/>
+          <w:sz w:val="20"/>
+          <w:szCs w:val="20"/>
+        </w:rPr>
+        <w:t>Webmaster</w:t>
+      </w:r>
+      <w:r>
+        <w:rPr>
+          <w:rFonts w:ascii="Times New Roman" w:hAnsi="Times New Roman" w:cs="Times New Roman"/>
+          <w:sz w:val="20"/>
+          <w:szCs w:val="20"/>
+        </w:rPr>
+        <w:t xml:space="preserve">                                                                                       </w:t>
+      </w:r>
+      <w:r>
+        <w:rPr>
+          <w:rFonts w:ascii="Times New Roman" w:hAnsi="Times New Roman" w:cs="Times New Roman"/>
+          <w:b/>
+          <w:sz w:val="20"/>
+          <w:szCs w:val="20"/>
+        </w:rPr>
+        <w:t>Oct. 2012 - Present</w:t>
+      </w:r>
+    </w:p>
+    <w:p>
+      <w:pPr>
+        <w:pStyle w:val="ListParagraph"/>
+        <w:numPr>
+          <w:ilvl w:val="0"/>
+          <w:numId w:val="10"/>
+        </w:numPr>
+        <w:spacing w:line="276" w:lineRule="exact"/>
+        <w:rPr>
+          <w:rFonts w:ascii="Times New Roman" w:hAnsi="Times New Roman" w:cs="Times New Roman"/>
+          <w:sz w:val="20"/>
+          <w:szCs w:val="20"/>
+        </w:rPr>
+      </w:pPr>
+      <w:r>
+        <w:rPr>
+          <w:rFonts w:ascii="Times New Roman" w:hAnsi="Times New Roman" w:cs="Times New Roman"/>
+          <w:sz w:val="20"/>
+          <w:szCs w:val="20"/>
+        </w:rPr>
+        <w:t xml:space="preserve">Manages electronic version of magazine online and in the </w:t>
+      </w:r>
+      <w:proofErr w:type="spellStart"/>
+      <w:r>
+        <w:rPr>
+          <w:rFonts w:ascii="Times New Roman" w:hAnsi="Times New Roman" w:cs="Times New Roman"/>
+          <w:sz w:val="20"/>
+          <w:szCs w:val="20"/>
+        </w:rPr>
+        <w:t>iOS</w:t>
+      </w:r>
+      <w:proofErr w:type="spellEnd"/>
+      <w:r>
+        <w:rPr>
+          <w:rFonts w:ascii="Times New Roman" w:hAnsi="Times New Roman" w:cs="Times New Roman"/>
+          <w:sz w:val="20"/>
+          <w:szCs w:val="20"/>
+        </w:rPr>
+        <w:t xml:space="preserve"> app and back-end of the website.</w:t>
+      </w:r>
+    </w:p>
+    <w:p>
+      <w:pPr>
+        <w:spacing w:line="276" w:lineRule="exact"/>
         <w:rPr>
           <w:rFonts w:ascii="Times New Roman" w:hAnsi="Times New Roman" w:cs="Times New Roman"/>
           <w:b/>
@@ -2246,16 +2797,7 @@
           <w:sz w:val="20"/>
           <w:szCs w:val="20"/>
         </w:rPr>
-        <w:t xml:space="preserve">Team Leader                                                    </w:t>
-      </w:r>
-      <w:r>
-        <w:rPr>
-          <w:rFonts w:ascii="Times New Roman" w:hAnsi="Times New Roman" w:cs="Times New Roman"/>
-          <w:i/>
-          <w:sz w:val="20"/>
-          <w:szCs w:val="20"/>
-        </w:rPr>
-        <w:t xml:space="preserve">        </w:t>
+        <w:t xml:space="preserve">Team Leader                                                            </w:t>
       </w:r>
       <w:r>
         <w:rPr>
@@ -2287,55 +2829,15 @@
           <w:sz w:val="20"/>
           <w:szCs w:val="20"/>
         </w:rPr>
-        <w:t>Served a</w:t>
-      </w:r>
-      <w:r>
-        <w:rPr>
-          <w:rFonts w:ascii="Times New Roman" w:hAnsi="Times New Roman" w:cs="Times New Roman"/>
-          <w:sz w:val="20"/>
-          <w:szCs w:val="20"/>
-        </w:rPr>
-        <w:t>s a representing team of China, r</w:t>
-      </w:r>
-      <w:r>
-        <w:rPr>
-          <w:rFonts w:ascii="Times New Roman" w:hAnsi="Times New Roman" w:cs="Times New Roman"/>
-          <w:sz w:val="20"/>
-          <w:szCs w:val="20"/>
-        </w:rPr>
-        <w:t>eceived</w:t>
-      </w:r>
-      <w:r>
-        <w:rPr>
-          <w:rFonts w:ascii="Times New Roman" w:hAnsi="Times New Roman" w:cs="Times New Roman"/>
-          <w:sz w:val="20"/>
-          <w:szCs w:val="20"/>
-        </w:rPr>
-        <w:t xml:space="preserve"> Team Spirit Award</w:t>
-      </w:r>
-      <w:r>
-        <w:rPr>
-          <w:rFonts w:ascii="Times New Roman" w:hAnsi="Times New Roman" w:cs="Times New Roman"/>
-          <w:sz w:val="20"/>
-          <w:szCs w:val="20"/>
-        </w:rPr>
-        <w:t xml:space="preserve"> and placed </w:t>
-      </w:r>
-      <w:r>
-        <w:rPr>
-          <w:rFonts w:ascii="Times New Roman" w:hAnsi="Times New Roman" w:cs="Times New Roman"/>
-          <w:sz w:val="20"/>
-          <w:szCs w:val="20"/>
-        </w:rPr>
-        <w:t xml:space="preserve">in </w:t>
-      </w:r>
-      <w:r>
-        <w:rPr>
-          <w:rFonts w:ascii="Times New Roman" w:hAnsi="Times New Roman" w:cs="Times New Roman"/>
-          <w:sz w:val="20"/>
-          <w:szCs w:val="20"/>
-        </w:rPr>
-        <w:t>top 10 among 50 teams from different countries.</w:t>
+        <w:t>Served as a representing team of China, r</w:t>
+      </w:r>
+      <w:r>
+        <w:rPr>
+          <w:rFonts w:ascii="Times New Roman" w:hAnsi="Times New Roman" w:cs="Times New Roman"/>
+          <w:sz w:val="20"/>
+          <w:szCs w:val="20"/>
+        </w:rPr>
+        <w:t>eceived Team Spirit Award and placed in top 10 among 50 teams from different countries.</w:t>
       </w:r>
     </w:p>
     <w:p>
@@ -2358,31 +2860,7 @@
           <w:sz w:val="20"/>
           <w:szCs w:val="20"/>
         </w:rPr>
-        <w:t>Awarded f</w:t>
-      </w:r>
-      <w:r>
-        <w:rPr>
-          <w:rFonts w:ascii="Times New Roman" w:hAnsi="Times New Roman" w:cs="Times New Roman"/>
-          <w:sz w:val="20"/>
-          <w:szCs w:val="20"/>
-        </w:rPr>
-        <w:t>irst place</w:t>
-      </w:r>
-      <w:r>
-        <w:rPr>
-          <w:rFonts w:ascii="Times New Roman" w:hAnsi="Times New Roman" w:cs="Times New Roman"/>
-          <w:sz w:val="20"/>
-          <w:szCs w:val="20"/>
-        </w:rPr>
-        <w:t xml:space="preserve"> in C</w:t>
-      </w:r>
-      <w:r>
-        <w:rPr>
-          <w:rFonts w:ascii="Times New Roman" w:hAnsi="Times New Roman" w:cs="Times New Roman"/>
-          <w:sz w:val="20"/>
-          <w:szCs w:val="20"/>
-        </w:rPr>
-        <w:t>hina National First LEGO League.</w:t>
+        <w:t>Awarded first place in China National First LEGO League.</w:t>
       </w:r>
     </w:p>
     <w:p>
@@ -2405,55 +2883,7 @@
           <w:sz w:val="20"/>
           <w:szCs w:val="20"/>
         </w:rPr>
-        <w:t xml:space="preserve">Designed </w:t>
-      </w:r>
-      <w:r>
-        <w:rPr>
-          <w:rFonts w:ascii="Times New Roman" w:hAnsi="Times New Roman" w:cs="Times New Roman"/>
-          <w:sz w:val="20"/>
-          <w:szCs w:val="20"/>
-        </w:rPr>
-        <w:t>model of</w:t>
-      </w:r>
-      <w:r>
-        <w:rPr>
-          <w:rFonts w:ascii="Times New Roman" w:hAnsi="Times New Roman" w:cs="Times New Roman"/>
-          <w:sz w:val="20"/>
-          <w:szCs w:val="20"/>
-        </w:rPr>
-        <w:t xml:space="preserve"> NXT r</w:t>
-      </w:r>
-      <w:r>
-        <w:rPr>
-          <w:rFonts w:ascii="Times New Roman" w:hAnsi="Times New Roman" w:cs="Times New Roman"/>
-          <w:sz w:val="20"/>
-          <w:szCs w:val="20"/>
-        </w:rPr>
-        <w:t>obot</w:t>
-      </w:r>
-      <w:r>
-        <w:rPr>
-          <w:rFonts w:ascii="Times New Roman" w:hAnsi="Times New Roman" w:cs="Times New Roman"/>
-          <w:sz w:val="20"/>
-          <w:szCs w:val="20"/>
-        </w:rPr>
-        <w:t xml:space="preserve"> capable of performing complex tasks on a designated field,</w:t>
-      </w:r>
-      <w:r>
-        <w:rPr>
-          <w:rFonts w:ascii="Times New Roman" w:hAnsi="Times New Roman" w:cs="Times New Roman"/>
-          <w:sz w:val="20"/>
-          <w:szCs w:val="20"/>
-        </w:rPr>
-        <w:t xml:space="preserve"> programmed</w:t>
-      </w:r>
-      <w:r>
-        <w:rPr>
-          <w:rFonts w:ascii="Times New Roman" w:hAnsi="Times New Roman" w:cs="Times New Roman"/>
-          <w:sz w:val="20"/>
-          <w:szCs w:val="20"/>
-        </w:rPr>
-        <w:t xml:space="preserve"> using LEGO </w:t>
+        <w:t xml:space="preserve">Designed model of NXT robot capable of performing complex tasks on a designated field, programmed using LEGO </w:t>
       </w:r>
       <w:proofErr w:type="spellStart"/>
       <w:r>
@@ -2472,603 +2902,6 @@
           <w:szCs w:val="20"/>
         </w:rPr>
         <w:t>.</w:t>
-      </w:r>
-    </w:p>
-    <w:p>
-      <w:pPr>
-        <w:pStyle w:val="ListParagraph"/>
-        <w:spacing w:line="276" w:lineRule="exact"/>
-        <w:ind w:left="360"/>
-        <w:rPr>
-          <w:rFonts w:ascii="Times New Roman" w:hAnsi="Times New Roman" w:cs="Times New Roman"/>
-          <w:sz w:val="20"/>
-          <w:szCs w:val="20"/>
-        </w:rPr>
-      </w:pPr>
-    </w:p>
-    <w:p>
-      <w:pPr>
-        <w:pBdr>
-          <w:bottom w:val="single" w:sz="6" w:space="0" w:color="auto"/>
-        </w:pBdr>
-        <w:spacing w:line="276" w:lineRule="exact"/>
-        <w:rPr>
-          <w:rFonts w:ascii="Times New Roman" w:hAnsi="Times New Roman" w:cs="Times New Roman"/>
-          <w:b/>
-          <w:sz w:val="20"/>
-          <w:szCs w:val="20"/>
-        </w:rPr>
-      </w:pPr>
-      <w:r>
-        <w:rPr>
-          <w:rFonts w:ascii="Times New Roman" w:hAnsi="Times New Roman" w:cs="Times New Roman"/>
-          <w:b/>
-          <w:sz w:val="20"/>
-          <w:szCs w:val="20"/>
-        </w:rPr>
-        <w:t xml:space="preserve">WORK &amp; </w:t>
-      </w:r>
-      <w:r>
-        <w:rPr>
-          <w:rFonts w:ascii="Times New Roman" w:hAnsi="Times New Roman" w:cs="Times New Roman"/>
-          <w:b/>
-          <w:sz w:val="20"/>
-          <w:szCs w:val="20"/>
-        </w:rPr>
-        <w:t>RESEARCH</w:t>
-      </w:r>
-      <w:r>
-        <w:rPr>
-          <w:rFonts w:ascii="Times New Roman" w:hAnsi="Times New Roman" w:cs="Times New Roman"/>
-          <w:b/>
-          <w:sz w:val="20"/>
-          <w:szCs w:val="20"/>
-        </w:rPr>
-        <w:t xml:space="preserve"> EXPERIENCE</w:t>
-      </w:r>
-    </w:p>
-    <w:p>
-      <w:pPr>
-        <w:spacing w:line="276" w:lineRule="exact"/>
-        <w:rPr>
-          <w:rFonts w:ascii="Times New Roman" w:hAnsi="Times New Roman" w:cs="Times New Roman"/>
-          <w:b/>
-          <w:sz w:val="20"/>
-          <w:szCs w:val="20"/>
-        </w:rPr>
-      </w:pPr>
-      <w:r>
-        <w:rPr>
-          <w:rFonts w:ascii="Times New Roman" w:hAnsi="Times New Roman" w:cs="Times New Roman"/>
-          <w:b/>
-          <w:sz w:val="20"/>
-          <w:szCs w:val="20"/>
-        </w:rPr>
-        <w:t>Microsoft</w:t>
-      </w:r>
-      <w:r>
-        <w:rPr>
-          <w:rFonts w:ascii="Times New Roman" w:hAnsi="Times New Roman" w:cs="Times New Roman"/>
-          <w:sz w:val="20"/>
-          <w:szCs w:val="20"/>
-        </w:rPr>
-        <w:t xml:space="preserve">, Redmond: </w:t>
-      </w:r>
-      <w:r>
-        <w:rPr>
-          <w:rFonts w:ascii="Times New Roman" w:hAnsi="Times New Roman" w:cs="Times New Roman"/>
-          <w:i/>
-          <w:sz w:val="20"/>
-          <w:szCs w:val="20"/>
-        </w:rPr>
-        <w:t>Software Engineer Intern</w:t>
-      </w:r>
-      <w:r>
-        <w:rPr>
-          <w:rFonts w:ascii="Times New Roman" w:hAnsi="Times New Roman" w:cs="Times New Roman"/>
-          <w:sz w:val="20"/>
-          <w:szCs w:val="20"/>
-        </w:rPr>
-        <w:t xml:space="preserve">                                                                                                             </w:t>
-      </w:r>
-      <w:r>
-        <w:rPr>
-          <w:rFonts w:ascii="Times New Roman" w:hAnsi="Times New Roman" w:cs="Times New Roman"/>
-          <w:b/>
-          <w:sz w:val="20"/>
-          <w:szCs w:val="20"/>
-        </w:rPr>
-        <w:t>Jun 2014 – Aug 2014</w:t>
-      </w:r>
-    </w:p>
-    <w:p>
-      <w:pPr>
-        <w:pStyle w:val="ListParagraph"/>
-        <w:numPr>
-          <w:ilvl w:val="0"/>
-          <w:numId w:val="19"/>
-        </w:numPr>
-        <w:spacing w:line="276" w:lineRule="exact"/>
-        <w:rPr>
-          <w:rFonts w:ascii="Times New Roman" w:hAnsi="Times New Roman" w:cs="Times New Roman"/>
-          <w:b/>
-          <w:sz w:val="20"/>
-          <w:szCs w:val="20"/>
-        </w:rPr>
-      </w:pPr>
-      <w:r>
-        <w:rPr>
-          <w:rFonts w:ascii="Times New Roman" w:hAnsi="Times New Roman" w:cs="Times New Roman"/>
-          <w:sz w:val="20"/>
-          <w:szCs w:val="20"/>
-        </w:rPr>
-        <w:t>Design, build and test a client simulator module for</w:t>
-      </w:r>
-      <w:r>
-        <w:rPr>
-          <w:rFonts w:ascii="Times New Roman" w:hAnsi="Times New Roman" w:cs="Times New Roman"/>
-          <w:sz w:val="20"/>
-          <w:szCs w:val="20"/>
-        </w:rPr>
-        <w:t xml:space="preserve"> the</w:t>
-      </w:r>
-      <w:r>
-        <w:rPr>
-          <w:rFonts w:ascii="Times New Roman" w:hAnsi="Times New Roman" w:cs="Times New Roman"/>
-          <w:sz w:val="20"/>
-          <w:szCs w:val="20"/>
-        </w:rPr>
-        <w:t xml:space="preserve"> </w:t>
-      </w:r>
-      <w:proofErr w:type="spellStart"/>
-      <w:r>
-        <w:rPr>
-          <w:rFonts w:ascii="Times New Roman" w:hAnsi="Times New Roman" w:cs="Times New Roman"/>
-          <w:sz w:val="20"/>
-          <w:szCs w:val="20"/>
-        </w:rPr>
-        <w:t>Intune</w:t>
-      </w:r>
-      <w:proofErr w:type="spellEnd"/>
-      <w:r>
-        <w:rPr>
-          <w:rFonts w:ascii="Times New Roman" w:hAnsi="Times New Roman" w:cs="Times New Roman"/>
-          <w:sz w:val="20"/>
-          <w:szCs w:val="20"/>
-        </w:rPr>
-        <w:t xml:space="preserve"> team</w:t>
-      </w:r>
-      <w:r>
-        <w:rPr>
-          <w:rFonts w:ascii="Times New Roman" w:hAnsi="Times New Roman" w:cs="Times New Roman"/>
-          <w:sz w:val="20"/>
-          <w:szCs w:val="20"/>
-        </w:rPr>
-        <w:t>,</w:t>
-      </w:r>
-      <w:r>
-        <w:rPr>
-          <w:rFonts w:ascii="Times New Roman" w:hAnsi="Times New Roman" w:cs="Times New Roman"/>
-          <w:sz w:val="20"/>
-          <w:szCs w:val="20"/>
-        </w:rPr>
-        <w:t xml:space="preserve"> which </w:t>
-      </w:r>
-      <w:r>
-        <w:rPr>
-          <w:rFonts w:ascii="Times New Roman" w:hAnsi="Times New Roman" w:cs="Times New Roman"/>
-          <w:sz w:val="20"/>
-          <w:szCs w:val="20"/>
-        </w:rPr>
-        <w:t>reduces</w:t>
-      </w:r>
-      <w:r>
-        <w:rPr>
-          <w:rFonts w:ascii="Times New Roman" w:hAnsi="Times New Roman" w:cs="Times New Roman"/>
-          <w:sz w:val="20"/>
-          <w:szCs w:val="20"/>
-        </w:rPr>
-        <w:t xml:space="preserve"> the overhead of allocating existing clients during automated testing</w:t>
-      </w:r>
-      <w:r>
-        <w:rPr>
-          <w:rFonts w:ascii="Times New Roman" w:hAnsi="Times New Roman" w:cs="Times New Roman"/>
-          <w:sz w:val="20"/>
-          <w:szCs w:val="20"/>
-        </w:rPr>
-        <w:t xml:space="preserve"> and </w:t>
-      </w:r>
-      <w:r>
-        <w:rPr>
-          <w:rFonts w:ascii="Times New Roman" w:hAnsi="Times New Roman" w:cs="Times New Roman"/>
-          <w:sz w:val="20"/>
-          <w:szCs w:val="20"/>
-        </w:rPr>
-        <w:t>simplifies</w:t>
-      </w:r>
-      <w:r>
-        <w:rPr>
-          <w:rFonts w:ascii="Times New Roman" w:hAnsi="Times New Roman" w:cs="Times New Roman"/>
-          <w:sz w:val="20"/>
-          <w:szCs w:val="20"/>
-        </w:rPr>
-        <w:t xml:space="preserve"> the product test cycle</w:t>
-      </w:r>
-      <w:r>
-        <w:rPr>
-          <w:rFonts w:ascii="Times New Roman" w:hAnsi="Times New Roman" w:cs="Times New Roman"/>
-          <w:sz w:val="20"/>
-          <w:szCs w:val="20"/>
-        </w:rPr>
-        <w:t>.</w:t>
-      </w:r>
-    </w:p>
-    <w:p>
-      <w:pPr>
-        <w:spacing w:line="276" w:lineRule="exact"/>
-        <w:rPr>
-          <w:rFonts w:ascii="Times New Roman" w:hAnsi="Times New Roman" w:cs="Times New Roman"/>
-          <w:b/>
-          <w:sz w:val="20"/>
-          <w:szCs w:val="20"/>
-        </w:rPr>
-      </w:pPr>
-      <w:r>
-        <w:rPr>
-          <w:rFonts w:ascii="Times New Roman" w:hAnsi="Times New Roman" w:cs="Times New Roman"/>
-          <w:b/>
-          <w:sz w:val="20"/>
-          <w:szCs w:val="20"/>
-        </w:rPr>
-        <w:t>Johns Hopkins</w:t>
-      </w:r>
-      <w:r>
-        <w:rPr>
-          <w:rFonts w:ascii="Times New Roman" w:hAnsi="Times New Roman" w:cs="Times New Roman"/>
-          <w:b/>
-          <w:sz w:val="20"/>
-          <w:szCs w:val="20"/>
-        </w:rPr>
-        <w:t xml:space="preserve"> University, </w:t>
-      </w:r>
-      <w:r>
-        <w:rPr>
-          <w:rFonts w:ascii="Times New Roman" w:hAnsi="Times New Roman" w:cs="Times New Roman"/>
-          <w:sz w:val="20"/>
-          <w:szCs w:val="20"/>
-        </w:rPr>
-        <w:t xml:space="preserve">Baltimore: </w:t>
-      </w:r>
-      <w:r>
-        <w:rPr>
-          <w:rFonts w:ascii="Times New Roman" w:hAnsi="Times New Roman" w:cs="Times New Roman"/>
-          <w:i/>
-          <w:sz w:val="20"/>
-          <w:szCs w:val="20"/>
-        </w:rPr>
-        <w:t>Intro to Java</w:t>
-      </w:r>
-      <w:r>
-        <w:rPr>
-          <w:rFonts w:ascii="Times New Roman" w:hAnsi="Times New Roman" w:cs="Times New Roman"/>
-          <w:sz w:val="20"/>
-          <w:szCs w:val="20"/>
-        </w:rPr>
-        <w:t xml:space="preserve"> </w:t>
-      </w:r>
-      <w:r>
-        <w:rPr>
-          <w:rFonts w:ascii="Times New Roman" w:hAnsi="Times New Roman" w:cs="Times New Roman"/>
-          <w:i/>
-          <w:sz w:val="20"/>
-          <w:szCs w:val="20"/>
-        </w:rPr>
-        <w:t>Teaching</w:t>
-      </w:r>
-      <w:r>
-        <w:rPr>
-          <w:rFonts w:ascii="Times New Roman" w:hAnsi="Times New Roman" w:cs="Times New Roman"/>
-          <w:i/>
-          <w:sz w:val="20"/>
-          <w:szCs w:val="20"/>
-        </w:rPr>
-        <w:t xml:space="preserve"> Assistant</w:t>
-      </w:r>
-      <w:r>
-        <w:rPr>
-          <w:rFonts w:ascii="Times New Roman" w:hAnsi="Times New Roman" w:cs="Times New Roman"/>
-          <w:i/>
-          <w:sz w:val="20"/>
-          <w:szCs w:val="20"/>
-        </w:rPr>
-        <w:t xml:space="preserve">          </w:t>
-      </w:r>
-      <w:r>
-        <w:rPr>
-          <w:rFonts w:ascii="Times New Roman" w:hAnsi="Times New Roman" w:cs="Times New Roman"/>
-          <w:sz w:val="20"/>
-          <w:szCs w:val="20"/>
-        </w:rPr>
-        <w:t xml:space="preserve">                                                           </w:t>
-      </w:r>
-      <w:r>
-        <w:rPr>
-          <w:rFonts w:ascii="Times New Roman" w:hAnsi="Times New Roman" w:cs="Times New Roman"/>
-          <w:sz w:val="20"/>
-          <w:szCs w:val="20"/>
-        </w:rPr>
-        <w:t xml:space="preserve">  </w:t>
-      </w:r>
-      <w:r>
-        <w:rPr>
-          <w:rFonts w:ascii="Times New Roman" w:hAnsi="Times New Roman" w:cs="Times New Roman"/>
-          <w:b/>
-          <w:sz w:val="20"/>
-          <w:szCs w:val="20"/>
-        </w:rPr>
-        <w:t>Sept 2014</w:t>
-      </w:r>
-      <w:r>
-        <w:rPr>
-          <w:rFonts w:ascii="Times New Roman" w:hAnsi="Times New Roman" w:cs="Times New Roman"/>
-          <w:b/>
-          <w:sz w:val="20"/>
-          <w:szCs w:val="20"/>
-        </w:rPr>
-        <w:t xml:space="preserve"> </w:t>
-      </w:r>
-      <w:r>
-        <w:rPr>
-          <w:rFonts w:ascii="Times New Roman" w:hAnsi="Times New Roman" w:cs="Times New Roman"/>
-          <w:b/>
-          <w:sz w:val="20"/>
-          <w:szCs w:val="20"/>
-        </w:rPr>
-        <w:t>–</w:t>
-      </w:r>
-      <w:r>
-        <w:rPr>
-          <w:rFonts w:ascii="Times New Roman" w:hAnsi="Times New Roman" w:cs="Times New Roman"/>
-          <w:b/>
-          <w:sz w:val="20"/>
-          <w:szCs w:val="20"/>
-        </w:rPr>
-        <w:t xml:space="preserve"> </w:t>
-      </w:r>
-      <w:r>
-        <w:rPr>
-          <w:rFonts w:ascii="Times New Roman" w:hAnsi="Times New Roman" w:cs="Times New Roman"/>
-          <w:b/>
-          <w:sz w:val="20"/>
-          <w:szCs w:val="20"/>
-        </w:rPr>
-        <w:t>Present</w:t>
-      </w:r>
-    </w:p>
-    <w:p>
-      <w:pPr>
-        <w:pStyle w:val="ListParagraph"/>
-        <w:numPr>
-          <w:ilvl w:val="0"/>
-          <w:numId w:val="19"/>
-        </w:numPr>
-        <w:spacing w:line="276" w:lineRule="exact"/>
-        <w:rPr>
-          <w:rFonts w:ascii="Times New Roman" w:hAnsi="Times New Roman" w:cs="Times New Roman"/>
-          <w:sz w:val="20"/>
-          <w:szCs w:val="20"/>
-        </w:rPr>
-      </w:pPr>
-      <w:r>
-        <w:rPr>
-          <w:rFonts w:ascii="Times New Roman" w:hAnsi="Times New Roman" w:cs="Times New Roman"/>
-          <w:sz w:val="20"/>
-          <w:szCs w:val="20"/>
-        </w:rPr>
-        <w:t xml:space="preserve">Hold </w:t>
-      </w:r>
-      <w:r>
-        <w:rPr>
-          <w:rFonts w:ascii="Times New Roman" w:hAnsi="Times New Roman" w:cs="Times New Roman"/>
-          <w:sz w:val="20"/>
-          <w:szCs w:val="20"/>
-        </w:rPr>
-        <w:t xml:space="preserve">4 </w:t>
-      </w:r>
-      <w:proofErr w:type="spellStart"/>
-      <w:r>
-        <w:rPr>
-          <w:rFonts w:ascii="Times New Roman" w:hAnsi="Times New Roman" w:cs="Times New Roman"/>
-          <w:sz w:val="20"/>
-          <w:szCs w:val="20"/>
-        </w:rPr>
-        <w:t>hr</w:t>
-      </w:r>
-      <w:proofErr w:type="spellEnd"/>
-      <w:r>
-        <w:rPr>
-          <w:rFonts w:ascii="Times New Roman" w:hAnsi="Times New Roman" w:cs="Times New Roman"/>
-          <w:sz w:val="20"/>
-          <w:szCs w:val="20"/>
-        </w:rPr>
-        <w:t>/week office hours</w:t>
-      </w:r>
-      <w:r>
-        <w:rPr>
-          <w:rFonts w:ascii="Times New Roman" w:hAnsi="Times New Roman" w:cs="Times New Roman"/>
-          <w:sz w:val="20"/>
-          <w:szCs w:val="20"/>
-        </w:rPr>
-        <w:t xml:space="preserve">, grade assignments and instruct </w:t>
-      </w:r>
-      <w:r>
-        <w:rPr>
-          <w:rFonts w:ascii="Times New Roman" w:hAnsi="Times New Roman" w:cs="Times New Roman"/>
-          <w:sz w:val="20"/>
-          <w:szCs w:val="20"/>
-        </w:rPr>
-        <w:t xml:space="preserve">programming </w:t>
-      </w:r>
-      <w:r>
-        <w:rPr>
-          <w:rFonts w:ascii="Times New Roman" w:hAnsi="Times New Roman" w:cs="Times New Roman"/>
-          <w:sz w:val="20"/>
-          <w:szCs w:val="20"/>
-        </w:rPr>
-        <w:t>lab sessions</w:t>
-      </w:r>
-      <w:r>
-        <w:rPr>
-          <w:rFonts w:ascii="Times New Roman" w:hAnsi="Times New Roman" w:cs="Times New Roman"/>
-          <w:sz w:val="20"/>
-          <w:szCs w:val="20"/>
-        </w:rPr>
-        <w:t xml:space="preserve"> to assist students understand the </w:t>
-      </w:r>
-      <w:r>
-        <w:rPr>
-          <w:rFonts w:ascii="Times New Roman" w:hAnsi="Times New Roman" w:cs="Times New Roman"/>
-          <w:sz w:val="20"/>
-          <w:szCs w:val="20"/>
-        </w:rPr>
-        <w:t>material</w:t>
-      </w:r>
-      <w:r>
-        <w:rPr>
-          <w:rFonts w:ascii="Times New Roman" w:hAnsi="Times New Roman" w:cs="Times New Roman"/>
-          <w:sz w:val="20"/>
-          <w:szCs w:val="20"/>
-        </w:rPr>
-        <w:t>.</w:t>
-      </w:r>
-    </w:p>
-    <w:p>
-      <w:pPr>
-        <w:spacing w:line="276" w:lineRule="exact"/>
-        <w:rPr>
-          <w:rFonts w:ascii="Times New Roman" w:hAnsi="Times New Roman" w:cs="Times New Roman"/>
-          <w:sz w:val="20"/>
-          <w:szCs w:val="20"/>
-        </w:rPr>
-      </w:pPr>
-      <w:r>
-        <w:rPr>
-          <w:rFonts w:ascii="Times New Roman" w:hAnsi="Times New Roman" w:cs="Times New Roman"/>
-          <w:b/>
-          <w:sz w:val="20"/>
-          <w:szCs w:val="20"/>
-        </w:rPr>
-        <w:t>Johns Hopkins Housing Office</w:t>
-      </w:r>
-      <w:r>
-        <w:rPr>
-          <w:rFonts w:ascii="Times New Roman" w:hAnsi="Times New Roman" w:cs="Times New Roman"/>
-          <w:sz w:val="20"/>
-          <w:szCs w:val="20"/>
-        </w:rPr>
-        <w:t xml:space="preserve">, Baltimore: </w:t>
-      </w:r>
-      <w:r>
-        <w:rPr>
-          <w:rFonts w:ascii="Times New Roman" w:hAnsi="Times New Roman" w:cs="Times New Roman"/>
-          <w:i/>
-          <w:sz w:val="20"/>
-          <w:szCs w:val="20"/>
-        </w:rPr>
-        <w:t xml:space="preserve">IT Assistant          </w:t>
-      </w:r>
-      <w:r>
-        <w:rPr>
-          <w:rFonts w:ascii="Times New Roman" w:hAnsi="Times New Roman" w:cs="Times New Roman"/>
-          <w:sz w:val="20"/>
-          <w:szCs w:val="20"/>
-        </w:rPr>
-        <w:t xml:space="preserve">                                                           </w:t>
-      </w:r>
-      <w:r>
-        <w:rPr>
-          <w:rFonts w:ascii="Times New Roman" w:hAnsi="Times New Roman" w:cs="Times New Roman"/>
-          <w:sz w:val="20"/>
-          <w:szCs w:val="20"/>
-        </w:rPr>
-        <w:t xml:space="preserve">                        </w:t>
-      </w:r>
-      <w:r>
-        <w:rPr>
-          <w:rFonts w:ascii="Times New Roman" w:hAnsi="Times New Roman" w:cs="Times New Roman"/>
-          <w:b/>
-          <w:sz w:val="20"/>
-          <w:szCs w:val="20"/>
-        </w:rPr>
-        <w:t xml:space="preserve">Sept 2013 </w:t>
-      </w:r>
-      <w:r>
-        <w:rPr>
-          <w:rFonts w:ascii="Times New Roman" w:hAnsi="Times New Roman" w:cs="Times New Roman"/>
-          <w:b/>
-          <w:sz w:val="20"/>
-          <w:szCs w:val="20"/>
-        </w:rPr>
-        <w:t>–</w:t>
-      </w:r>
-      <w:r>
-        <w:rPr>
-          <w:rFonts w:ascii="Times New Roman" w:hAnsi="Times New Roman" w:cs="Times New Roman"/>
-          <w:b/>
-          <w:sz w:val="20"/>
-          <w:szCs w:val="20"/>
-        </w:rPr>
-        <w:t xml:space="preserve"> </w:t>
-      </w:r>
-      <w:r>
-        <w:rPr>
-          <w:rFonts w:ascii="Times New Roman" w:hAnsi="Times New Roman" w:cs="Times New Roman"/>
-          <w:b/>
-          <w:sz w:val="20"/>
-          <w:szCs w:val="20"/>
-        </w:rPr>
-        <w:t>Apr 2014</w:t>
-      </w:r>
-    </w:p>
-    <w:p>
-      <w:pPr>
-        <w:pStyle w:val="ListParagraph"/>
-        <w:numPr>
-          <w:ilvl w:val="0"/>
-          <w:numId w:val="10"/>
-        </w:numPr>
-        <w:spacing w:line="276" w:lineRule="exact"/>
-        <w:rPr>
-          <w:rFonts w:ascii="Times New Roman" w:hAnsi="Times New Roman" w:cs="Times New Roman"/>
-          <w:sz w:val="20"/>
-          <w:szCs w:val="20"/>
-        </w:rPr>
-      </w:pPr>
-      <w:r>
-        <w:rPr>
-          <w:rFonts w:ascii="Times New Roman" w:hAnsi="Times New Roman" w:cs="Times New Roman"/>
-          <w:sz w:val="20"/>
-          <w:szCs w:val="20"/>
-        </w:rPr>
-        <w:t xml:space="preserve">Builds an </w:t>
-      </w:r>
-      <w:proofErr w:type="spellStart"/>
-      <w:r>
-        <w:rPr>
-          <w:rFonts w:ascii="Times New Roman" w:hAnsi="Times New Roman" w:cs="Times New Roman"/>
-          <w:sz w:val="20"/>
-          <w:szCs w:val="20"/>
-        </w:rPr>
-        <w:t>iOS</w:t>
-      </w:r>
-      <w:proofErr w:type="spellEnd"/>
-      <w:r>
-        <w:rPr>
-          <w:rFonts w:ascii="Times New Roman" w:hAnsi="Times New Roman" w:cs="Times New Roman"/>
-          <w:sz w:val="20"/>
-          <w:szCs w:val="20"/>
-        </w:rPr>
-        <w:t xml:space="preserve"> app with backend database server that facilitates RA to record room inspection and security check status.</w:t>
       </w:r>
     </w:p>
     <w:p>
@@ -3256,7 +3089,15 @@
           <w:sz w:val="20"/>
           <w:szCs w:val="20"/>
         </w:rPr>
-        <w:t xml:space="preserve">, </w:t>
+        <w:t>,</w:t>
+      </w:r>
+      <w:r>
+        <w:rPr>
+          <w:rFonts w:ascii="Times New Roman" w:hAnsi="Times New Roman" w:cs="Times New Roman"/>
+          <w:sz w:val="20"/>
+          <w:szCs w:val="20"/>
+        </w:rPr>
+        <w:t xml:space="preserve"> </w:t>
       </w:r>
       <w:r>
         <w:rPr>
@@ -3353,15 +3194,7 @@
           <w:sz w:val="20"/>
           <w:szCs w:val="20"/>
         </w:rPr>
-        <w:t>, Windows 8</w:t>
-      </w:r>
-      <w:r>
-        <w:rPr>
-          <w:rFonts w:ascii="Times New Roman" w:hAnsi="Times New Roman" w:cs="Times New Roman"/>
-          <w:sz w:val="20"/>
-          <w:szCs w:val="20"/>
-        </w:rPr>
-        <w:t xml:space="preserve"> Phone</w:t>
+        <w:t>, Windows 8 Phone</w:t>
       </w:r>
       <w:r>
         <w:rPr>
@@ -4293,7 +4126,7 @@
   <w:abstractNum w:abstractNumId="7">
     <w:nsid w:val="245803F3"/>
     <w:multiLevelType w:val="hybridMultilevel"/>
-    <w:tmpl w:val="E8EA0A3A"/>
+    <w:tmpl w:val="B2865EFC"/>
     <w:lvl w:ilvl="0" w:tplc="04090001">
       <w:start w:val="1"/>
       <w:numFmt w:val="bullet"/>
@@ -5954,6 +5787,7 @@
   <w:style w:type="character" w:default="1" w:styleId="DefaultParagraphFont">
     <w:name w:val="Default Paragraph Font"/>
     <w:uiPriority w:val="1"/>
+    <w:semiHidden/>
     <w:unhideWhenUsed/>
   </w:style>
   <w:style w:type="table" w:default="1" w:styleId="TableNormal">
@@ -6238,6 +6072,7 @@
   <w:style w:type="character" w:default="1" w:styleId="DefaultParagraphFont">
     <w:name w:val="Default Paragraph Font"/>
     <w:uiPriority w:val="1"/>
+    <w:semiHidden/>
     <w:unhideWhenUsed/>
   </w:style>
   <w:style w:type="table" w:default="1" w:styleId="TableNormal">
@@ -6688,7 +6523,7 @@
 </file>
 
 <file path=customXml/itemProps1.xml><?xml version="1.0" encoding="utf-8"?>
-<ds:datastoreItem xmlns:ds="http://schemas.openxmlformats.org/officeDocument/2006/customXml" ds:itemID="{D90C6834-C827-5A46-B276-8D7DD1DDAE25}">
+<ds:datastoreItem xmlns:ds="http://schemas.openxmlformats.org/officeDocument/2006/customXml" ds:itemID="{FD11E7E2-248E-4343-937C-AE0EF6D91E63}">
   <ds:schemaRefs>
     <ds:schemaRef ds:uri="http://schemas.openxmlformats.org/officeDocument/2006/bibliography"/>
   </ds:schemaRefs>

</xml_diff>

<commit_message>
Updated Box intern experience
</commit_message>
<xml_diff>
--- a/Resume - Ben Lu.docx
+++ b/Resume - Ben Lu.docx
@@ -83,7 +83,7 @@
           <w:szCs w:val="18"/>
           <w:u w:val="none"/>
         </w:rPr>
-        <w:t xml:space="preserve">1 East University Pkwy, Unit </w:t>
+        <w:t>3201 Saint Paul St</w:t>
       </w:r>
       <w:r>
         <w:rPr>
@@ -94,7 +94,18 @@
           <w:szCs w:val="18"/>
           <w:u w:val="none"/>
         </w:rPr>
-        <w:t>304</w:t>
+        <w:t xml:space="preserve">, </w:t>
+      </w:r>
+      <w:r>
+        <w:rPr>
+          <w:rStyle w:val="Hyperlink"/>
+          <w:rFonts w:ascii="Times New Roman" w:hAnsi="Times New Roman" w:cs="Times New Roman"/>
+          <w:color w:val="auto"/>
+          <w:sz w:val="18"/>
+          <w:szCs w:val="18"/>
+          <w:u w:val="none"/>
+        </w:rPr>
+        <w:t>Apt 117</w:t>
       </w:r>
       <w:r>
         <w:rPr>
@@ -516,6 +527,7 @@
         </w:rPr>
         <w:t xml:space="preserve"> </w:t>
       </w:r>
+      <w:proofErr w:type="gramStart"/>
       <w:r>
         <w:rPr>
           <w:rFonts w:ascii="Times New Roman" w:hAnsi="Times New Roman" w:cs="Times New Roman"/>
@@ -523,8 +535,9 @@
           <w:sz w:val="20"/>
           <w:szCs w:val="20"/>
         </w:rPr>
-        <w:t>Intro to Algorithms</w:t>
-      </w:r>
+        <w:t>Principle</w:t>
+      </w:r>
+      <w:proofErr w:type="gramEnd"/>
       <w:r>
         <w:rPr>
           <w:rFonts w:ascii="Times New Roman" w:hAnsi="Times New Roman" w:cs="Times New Roman"/>
@@ -532,6 +545,87 @@
           <w:sz w:val="20"/>
           <w:szCs w:val="20"/>
         </w:rPr>
+        <w:t xml:space="preserve"> of Programming Languages,</w:t>
+      </w:r>
+      <w:r>
+        <w:rPr>
+          <w:rFonts w:ascii="Times New Roman" w:hAnsi="Times New Roman" w:cs="Times New Roman"/>
+          <w:i/>
+          <w:sz w:val="20"/>
+          <w:szCs w:val="20"/>
+        </w:rPr>
+        <w:t xml:space="preserve"> Networks,</w:t>
+      </w:r>
+      <w:r>
+        <w:rPr>
+          <w:rFonts w:ascii="Times New Roman" w:hAnsi="Times New Roman" w:cs="Times New Roman"/>
+          <w:i/>
+          <w:sz w:val="20"/>
+          <w:szCs w:val="20"/>
+        </w:rPr>
+        <w:t xml:space="preserve"> </w:t>
+      </w:r>
+      <w:r>
+        <w:rPr>
+          <w:rFonts w:ascii="Times New Roman" w:hAnsi="Times New Roman" w:cs="Times New Roman"/>
+          <w:i/>
+          <w:sz w:val="20"/>
+          <w:szCs w:val="20"/>
+        </w:rPr>
+        <w:t>Algorithms,</w:t>
+      </w:r>
+      <w:r>
+        <w:rPr>
+          <w:rFonts w:ascii="Times New Roman" w:hAnsi="Times New Roman" w:cs="Times New Roman"/>
+          <w:i/>
+          <w:sz w:val="20"/>
+          <w:szCs w:val="20"/>
+        </w:rPr>
+        <w:t xml:space="preserve"> </w:t>
+      </w:r>
+      <w:r>
+        <w:rPr>
+          <w:rFonts w:ascii="Times New Roman" w:hAnsi="Times New Roman" w:cs="Times New Roman"/>
+          <w:i/>
+          <w:sz w:val="20"/>
+          <w:szCs w:val="20"/>
+        </w:rPr>
+        <w:t xml:space="preserve">Distributed Systems, </w:t>
+      </w:r>
+      <w:r>
+        <w:rPr>
+          <w:rFonts w:ascii="Times New Roman" w:hAnsi="Times New Roman" w:cs="Times New Roman"/>
+          <w:i/>
+          <w:sz w:val="20"/>
+          <w:szCs w:val="20"/>
+        </w:rPr>
+        <w:t xml:space="preserve">Parallel Programming, </w:t>
+      </w:r>
+      <w:r>
+        <w:rPr>
+          <w:rFonts w:ascii="Times New Roman" w:hAnsi="Times New Roman" w:cs="Times New Roman"/>
+          <w:i/>
+          <w:sz w:val="20"/>
+          <w:szCs w:val="20"/>
+        </w:rPr>
+        <w:t>OOP,</w:t>
+      </w:r>
+      <w:r>
+        <w:rPr>
+          <w:rFonts w:ascii="Times New Roman" w:hAnsi="Times New Roman" w:cs="Times New Roman"/>
+          <w:i/>
+          <w:sz w:val="20"/>
+          <w:szCs w:val="20"/>
+        </w:rPr>
+        <w:t xml:space="preserve"> Database</w:t>
+      </w:r>
+      <w:r>
+        <w:rPr>
+          <w:rFonts w:ascii="Times New Roman" w:hAnsi="Times New Roman" w:cs="Times New Roman"/>
+          <w:i/>
+          <w:sz w:val="20"/>
+          <w:szCs w:val="20"/>
+        </w:rPr>
         <w:t>,</w:t>
       </w:r>
       <w:r>
@@ -541,7 +635,7 @@
           <w:sz w:val="20"/>
           <w:szCs w:val="20"/>
         </w:rPr>
-        <w:t xml:space="preserve"> </w:t>
+        <w:t xml:space="preserve"> Data Structures</w:t>
       </w:r>
       <w:r>
         <w:rPr>
@@ -550,7 +644,7 @@
           <w:sz w:val="20"/>
           <w:szCs w:val="20"/>
         </w:rPr>
-        <w:t xml:space="preserve">Distributed Systems, </w:t>
+        <w:t>,</w:t>
       </w:r>
       <w:r>
         <w:rPr>
@@ -559,7 +653,7 @@
           <w:sz w:val="20"/>
           <w:szCs w:val="20"/>
         </w:rPr>
-        <w:t xml:space="preserve">Parallel Programming, </w:t>
+        <w:t xml:space="preserve"> Computer System Fundamentals</w:t>
       </w:r>
       <w:r>
         <w:rPr>
@@ -568,7 +662,7 @@
           <w:sz w:val="20"/>
           <w:szCs w:val="20"/>
         </w:rPr>
-        <w:t>Object</w:t>
+        <w:t xml:space="preserve">, </w:t>
       </w:r>
       <w:r>
         <w:rPr>
@@ -577,7 +671,7 @@
           <w:sz w:val="20"/>
           <w:szCs w:val="20"/>
         </w:rPr>
-        <w:t>-oriented Programming, Database</w:t>
+        <w:t xml:space="preserve">Probability and Statistics, </w:t>
       </w:r>
       <w:r>
         <w:rPr>
@@ -586,91 +680,28 @@
           <w:sz w:val="20"/>
           <w:szCs w:val="20"/>
         </w:rPr>
-        <w:t>,</w:t>
-      </w:r>
-      <w:r>
-        <w:rPr>
-          <w:rFonts w:ascii="Times New Roman" w:hAnsi="Times New Roman" w:cs="Times New Roman"/>
-          <w:i/>
-          <w:sz w:val="20"/>
-          <w:szCs w:val="20"/>
-        </w:rPr>
-        <w:t xml:space="preserve"> Data Structures</w:t>
-      </w:r>
-      <w:r>
-        <w:rPr>
-          <w:rFonts w:ascii="Times New Roman" w:hAnsi="Times New Roman" w:cs="Times New Roman"/>
-          <w:i/>
-          <w:sz w:val="20"/>
-          <w:szCs w:val="20"/>
-        </w:rPr>
-        <w:t>,</w:t>
-      </w:r>
-      <w:r>
-        <w:rPr>
-          <w:rFonts w:ascii="Times New Roman" w:hAnsi="Times New Roman" w:cs="Times New Roman"/>
-          <w:i/>
-          <w:sz w:val="20"/>
-          <w:szCs w:val="20"/>
-        </w:rPr>
-        <w:t xml:space="preserve"> Computer System Fundamentals, </w:t>
-      </w:r>
-      <w:r>
-        <w:rPr>
-          <w:rFonts w:ascii="Times New Roman" w:hAnsi="Times New Roman" w:cs="Times New Roman"/>
-          <w:i/>
-          <w:sz w:val="20"/>
-          <w:szCs w:val="20"/>
-        </w:rPr>
-        <w:t xml:space="preserve">Digital System Fundamentals, </w:t>
-      </w:r>
-      <w:r>
-        <w:rPr>
-          <w:rFonts w:ascii="Times New Roman" w:hAnsi="Times New Roman" w:cs="Times New Roman"/>
-          <w:i/>
-          <w:sz w:val="20"/>
-          <w:szCs w:val="20"/>
-        </w:rPr>
-        <w:t>Probability and Stati</w:t>
-      </w:r>
+        <w:t>Discrete Mathematics, Calculus</w:t>
+      </w:r>
+      <w:r>
+        <w:rPr>
+          <w:rFonts w:ascii="Times New Roman" w:hAnsi="Times New Roman" w:cs="Times New Roman"/>
+          <w:sz w:val="20"/>
+          <w:szCs w:val="20"/>
+        </w:rPr>
+        <w:t>.</w:t>
+      </w:r>
+    </w:p>
+    <w:p>
+      <w:pPr>
+        <w:spacing w:line="276" w:lineRule="exact"/>
+        <w:rPr>
+          <w:rFonts w:ascii="Times New Roman" w:hAnsi="Times New Roman" w:cs="Times New Roman"/>
+          <w:sz w:val="20"/>
+          <w:szCs w:val="20"/>
+        </w:rPr>
+      </w:pPr>
       <w:bookmarkStart w:id="0" w:name="_GoBack"/>
       <w:bookmarkEnd w:id="0"/>
-      <w:r>
-        <w:rPr>
-          <w:rFonts w:ascii="Times New Roman" w:hAnsi="Times New Roman" w:cs="Times New Roman"/>
-          <w:i/>
-          <w:sz w:val="20"/>
-          <w:szCs w:val="20"/>
-        </w:rPr>
-        <w:t xml:space="preserve">stics, </w:t>
-      </w:r>
-      <w:r>
-        <w:rPr>
-          <w:rFonts w:ascii="Times New Roman" w:hAnsi="Times New Roman" w:cs="Times New Roman"/>
-          <w:i/>
-          <w:sz w:val="20"/>
-          <w:szCs w:val="20"/>
-        </w:rPr>
-        <w:t>Discrete Mathematics, Calculus</w:t>
-      </w:r>
-      <w:r>
-        <w:rPr>
-          <w:rFonts w:ascii="Times New Roman" w:hAnsi="Times New Roman" w:cs="Times New Roman"/>
-          <w:sz w:val="20"/>
-          <w:szCs w:val="20"/>
-        </w:rPr>
-        <w:t>.</w:t>
-      </w:r>
-    </w:p>
-    <w:p>
-      <w:pPr>
-        <w:spacing w:line="276" w:lineRule="exact"/>
-        <w:rPr>
-          <w:rFonts w:ascii="Times New Roman" w:hAnsi="Times New Roman" w:cs="Times New Roman"/>
-          <w:sz w:val="20"/>
-          <w:szCs w:val="20"/>
-        </w:rPr>
-      </w:pPr>
     </w:p>
     <w:p>
       <w:pPr>
@@ -1118,84 +1149,13 @@
         </w:rPr>
         <w:t xml:space="preserve"> Currently has over 50,000 downloads.</w:t>
       </w:r>
-    </w:p>
-    <w:p>
-      <w:pPr>
-        <w:pStyle w:val="ListParagraph"/>
-        <w:numPr>
-          <w:ilvl w:val="1"/>
-          <w:numId w:val="4"/>
-        </w:numPr>
-        <w:spacing w:line="276" w:lineRule="exact"/>
-        <w:rPr>
-          <w:rFonts w:ascii="Times New Roman" w:hAnsi="Times New Roman" w:cs="Times New Roman"/>
-          <w:sz w:val="20"/>
-          <w:szCs w:val="20"/>
-        </w:rPr>
-      </w:pPr>
-      <w:r>
-        <w:rPr>
-          <w:rFonts w:ascii="Times New Roman" w:hAnsi="Times New Roman" w:cs="Times New Roman"/>
-          <w:sz w:val="20"/>
-          <w:szCs w:val="20"/>
-        </w:rPr>
-        <w:t>P</w:t>
-      </w:r>
-      <w:r>
-        <w:rPr>
-          <w:rFonts w:ascii="Times New Roman" w:hAnsi="Times New Roman" w:cs="Times New Roman"/>
-          <w:sz w:val="20"/>
-          <w:szCs w:val="20"/>
-        </w:rPr>
-        <w:t>rogrammed all code</w:t>
-      </w:r>
-      <w:r>
-        <w:rPr>
-          <w:rFonts w:ascii="Times New Roman" w:hAnsi="Times New Roman" w:cs="Times New Roman"/>
-          <w:sz w:val="20"/>
-          <w:szCs w:val="20"/>
-        </w:rPr>
-        <w:t xml:space="preserve">s utilizing Core Graphics and </w:t>
-      </w:r>
-      <w:r>
-        <w:rPr>
-          <w:rFonts w:ascii="Times New Roman" w:hAnsi="Times New Roman" w:cs="Times New Roman"/>
-          <w:sz w:val="20"/>
-          <w:szCs w:val="20"/>
-        </w:rPr>
-        <w:t>some Core A</w:t>
-      </w:r>
-      <w:r>
-        <w:rPr>
-          <w:rFonts w:ascii="Times New Roman" w:hAnsi="Times New Roman" w:cs="Times New Roman"/>
-          <w:sz w:val="20"/>
-          <w:szCs w:val="20"/>
-        </w:rPr>
-        <w:t>nimations. D</w:t>
-      </w:r>
-      <w:r>
-        <w:rPr>
-          <w:rFonts w:ascii="Times New Roman" w:hAnsi="Times New Roman" w:cs="Times New Roman"/>
-          <w:sz w:val="20"/>
-          <w:szCs w:val="20"/>
-        </w:rPr>
-        <w:t>esigned all artwork</w:t>
-      </w:r>
-      <w:r>
-        <w:rPr>
-          <w:rFonts w:ascii="Times New Roman" w:hAnsi="Times New Roman" w:cs="Times New Roman"/>
-          <w:sz w:val="20"/>
-          <w:szCs w:val="20"/>
-        </w:rPr>
-        <w:t>s</w:t>
-      </w:r>
-      <w:r>
-        <w:rPr>
-          <w:rFonts w:ascii="Times New Roman" w:hAnsi="Times New Roman" w:cs="Times New Roman"/>
-          <w:sz w:val="20"/>
-          <w:szCs w:val="20"/>
-        </w:rPr>
-        <w:t>.</w:t>
+      <w:r>
+        <w:rPr>
+          <w:rFonts w:ascii="Times New Roman" w:hAnsi="Times New Roman" w:cs="Times New Roman"/>
+          <w:sz w:val="20"/>
+          <w:szCs w:val="20"/>
+        </w:rPr>
+        <w:t xml:space="preserve"> Leveraged Core Graphics and Core Animations.</w:t>
       </w:r>
     </w:p>
     <w:p>
@@ -1334,7 +1294,29 @@
             <w:szCs w:val="18"/>
             <w:u w:val="none"/>
           </w:rPr>
-          <w:t>http://www.aezonhealth.com</w:t>
+          <w:t>http://www.aezonheal</w:t>
+        </w:r>
+        <w:r>
+          <w:rPr>
+            <w:rStyle w:val="Hyperlink"/>
+            <w:rFonts w:ascii="Times New Roman" w:hAnsi="Times New Roman" w:cs="Times New Roman"/>
+            <w:color w:val="000000" w:themeColor="text1"/>
+            <w:sz w:val="18"/>
+            <w:szCs w:val="18"/>
+            <w:u w:val="none"/>
+          </w:rPr>
+          <w:t>t</w:t>
+        </w:r>
+        <w:r>
+          <w:rPr>
+            <w:rStyle w:val="Hyperlink"/>
+            <w:rFonts w:ascii="Times New Roman" w:hAnsi="Times New Roman" w:cs="Times New Roman"/>
+            <w:color w:val="000000" w:themeColor="text1"/>
+            <w:sz w:val="18"/>
+            <w:szCs w:val="18"/>
+            <w:u w:val="none"/>
+          </w:rPr>
+          <w:t>h.com</w:t>
         </w:r>
       </w:hyperlink>
       <w:r>
@@ -1931,7 +1913,15 @@
           <w:sz w:val="20"/>
           <w:szCs w:val="20"/>
         </w:rPr>
-        <w:t>Created an artificial intelligence for solving the famous 2048 puzzle game</w:t>
+        <w:t>A</w:t>
+      </w:r>
+      <w:r>
+        <w:rPr>
+          <w:rFonts w:ascii="Times New Roman" w:hAnsi="Times New Roman" w:cs="Times New Roman"/>
+          <w:sz w:val="20"/>
+          <w:szCs w:val="20"/>
+        </w:rPr>
+        <w:t>n artificial intelligence for solving the famous 2048 puzzle game</w:t>
       </w:r>
       <w:r>
         <w:rPr>
@@ -2007,7 +1997,15 @@
           <w:sz w:val="20"/>
           <w:szCs w:val="20"/>
         </w:rPr>
-        <w:t>Crafted an app that can embed a secret message into a phot</w:t>
+        <w:t>A</w:t>
+      </w:r>
+      <w:r>
+        <w:rPr>
+          <w:rFonts w:ascii="Times New Roman" w:hAnsi="Times New Roman" w:cs="Times New Roman"/>
+          <w:sz w:val="20"/>
+          <w:szCs w:val="20"/>
+        </w:rPr>
+        <w:t>n app that can embed a secret message into a phot</w:t>
       </w:r>
       <w:r>
         <w:rPr>
@@ -2032,180 +2030,6 @@
           <w:szCs w:val="20"/>
         </w:rPr>
         <w:t>distinguishable changes.</w:t>
-      </w:r>
-    </w:p>
-    <w:p>
-      <w:pPr>
-        <w:spacing w:line="276" w:lineRule="exact"/>
-        <w:rPr>
-          <w:rFonts w:ascii="Times New Roman" w:hAnsi="Times New Roman" w:cs="Times New Roman"/>
-          <w:sz w:val="20"/>
-          <w:szCs w:val="20"/>
-        </w:rPr>
-      </w:pPr>
-    </w:p>
-    <w:p>
-      <w:pPr>
-        <w:pBdr>
-          <w:bottom w:val="single" w:sz="6" w:space="0" w:color="auto"/>
-        </w:pBdr>
-        <w:spacing w:line="276" w:lineRule="exact"/>
-        <w:rPr>
-          <w:rFonts w:ascii="Times New Roman" w:hAnsi="Times New Roman" w:cs="Times New Roman"/>
-          <w:b/>
-          <w:sz w:val="20"/>
-          <w:szCs w:val="20"/>
-        </w:rPr>
-      </w:pPr>
-      <w:r>
-        <w:rPr>
-          <w:rFonts w:ascii="Times New Roman" w:hAnsi="Times New Roman" w:cs="Times New Roman"/>
-          <w:b/>
-          <w:sz w:val="20"/>
-          <w:szCs w:val="20"/>
-        </w:rPr>
-        <w:t xml:space="preserve">WORK &amp; </w:t>
-      </w:r>
-      <w:r>
-        <w:rPr>
-          <w:rFonts w:ascii="Times New Roman" w:hAnsi="Times New Roman" w:cs="Times New Roman"/>
-          <w:b/>
-          <w:sz w:val="20"/>
-          <w:szCs w:val="20"/>
-        </w:rPr>
-        <w:t>RESEARCH</w:t>
-      </w:r>
-      <w:r>
-        <w:rPr>
-          <w:rFonts w:ascii="Times New Roman" w:hAnsi="Times New Roman" w:cs="Times New Roman"/>
-          <w:b/>
-          <w:sz w:val="20"/>
-          <w:szCs w:val="20"/>
-        </w:rPr>
-        <w:t xml:space="preserve"> EXPERIENCE</w:t>
-      </w:r>
-    </w:p>
-    <w:p>
-      <w:pPr>
-        <w:spacing w:line="276" w:lineRule="exact"/>
-        <w:rPr>
-          <w:rFonts w:ascii="Times New Roman" w:hAnsi="Times New Roman" w:cs="Times New Roman"/>
-          <w:b/>
-          <w:sz w:val="20"/>
-          <w:szCs w:val="20"/>
-        </w:rPr>
-      </w:pPr>
-      <w:r>
-        <w:rPr>
-          <w:rFonts w:ascii="Times New Roman" w:hAnsi="Times New Roman" w:cs="Times New Roman"/>
-          <w:b/>
-          <w:sz w:val="20"/>
-          <w:szCs w:val="20"/>
-        </w:rPr>
-        <w:t>Johns Hopkins</w:t>
-      </w:r>
-      <w:r>
-        <w:rPr>
-          <w:rFonts w:ascii="Times New Roman" w:hAnsi="Times New Roman" w:cs="Times New Roman"/>
-          <w:b/>
-          <w:sz w:val="20"/>
-          <w:szCs w:val="20"/>
-        </w:rPr>
-        <w:t xml:space="preserve"> University, </w:t>
-      </w:r>
-      <w:r>
-        <w:rPr>
-          <w:rFonts w:ascii="Times New Roman" w:hAnsi="Times New Roman" w:cs="Times New Roman"/>
-          <w:sz w:val="20"/>
-          <w:szCs w:val="20"/>
-        </w:rPr>
-        <w:t xml:space="preserve">Baltimore: </w:t>
-      </w:r>
-      <w:r>
-        <w:rPr>
-          <w:rFonts w:ascii="Times New Roman" w:hAnsi="Times New Roman" w:cs="Times New Roman"/>
-          <w:i/>
-          <w:sz w:val="20"/>
-          <w:szCs w:val="20"/>
-        </w:rPr>
-        <w:t>Intro to Java</w:t>
-      </w:r>
-      <w:r>
-        <w:rPr>
-          <w:rFonts w:ascii="Times New Roman" w:hAnsi="Times New Roman" w:cs="Times New Roman"/>
-          <w:sz w:val="20"/>
-          <w:szCs w:val="20"/>
-        </w:rPr>
-        <w:t xml:space="preserve"> </w:t>
-      </w:r>
-      <w:r>
-        <w:rPr>
-          <w:rFonts w:ascii="Times New Roman" w:hAnsi="Times New Roman" w:cs="Times New Roman"/>
-          <w:i/>
-          <w:sz w:val="20"/>
-          <w:szCs w:val="20"/>
-        </w:rPr>
-        <w:t>Course</w:t>
-      </w:r>
-      <w:r>
-        <w:rPr>
-          <w:rFonts w:ascii="Times New Roman" w:hAnsi="Times New Roman" w:cs="Times New Roman"/>
-          <w:i/>
-          <w:sz w:val="20"/>
-          <w:szCs w:val="20"/>
-        </w:rPr>
-        <w:t xml:space="preserve"> Assistant          </w:t>
-      </w:r>
-      <w:r>
-        <w:rPr>
-          <w:rFonts w:ascii="Times New Roman" w:hAnsi="Times New Roman" w:cs="Times New Roman"/>
-          <w:sz w:val="20"/>
-          <w:szCs w:val="20"/>
-        </w:rPr>
-        <w:t xml:space="preserve">                                                           </w:t>
-      </w:r>
-      <w:r>
-        <w:rPr>
-          <w:rFonts w:ascii="Times New Roman" w:hAnsi="Times New Roman" w:cs="Times New Roman"/>
-          <w:sz w:val="20"/>
-          <w:szCs w:val="20"/>
-        </w:rPr>
-        <w:t xml:space="preserve">  </w:t>
-      </w:r>
-      <w:r>
-        <w:rPr>
-          <w:rFonts w:ascii="Times New Roman" w:hAnsi="Times New Roman" w:cs="Times New Roman"/>
-          <w:sz w:val="20"/>
-          <w:szCs w:val="20"/>
-        </w:rPr>
-        <w:t xml:space="preserve">    </w:t>
-      </w:r>
-      <w:r>
-        <w:rPr>
-          <w:rFonts w:ascii="Times New Roman" w:hAnsi="Times New Roman" w:cs="Times New Roman"/>
-          <w:b/>
-          <w:sz w:val="20"/>
-          <w:szCs w:val="20"/>
-        </w:rPr>
-        <w:t>Sept 2014</w:t>
-      </w:r>
-      <w:r>
-        <w:rPr>
-          <w:rFonts w:ascii="Times New Roman" w:hAnsi="Times New Roman" w:cs="Times New Roman"/>
-          <w:b/>
-          <w:sz w:val="20"/>
-          <w:szCs w:val="20"/>
-        </w:rPr>
-        <w:t xml:space="preserve"> – </w:t>
-      </w:r>
-      <w:r>
-        <w:rPr>
-          <w:rFonts w:ascii="Times New Roman" w:hAnsi="Times New Roman" w:cs="Times New Roman"/>
-          <w:b/>
-          <w:sz w:val="20"/>
-          <w:szCs w:val="20"/>
-        </w:rPr>
-        <w:t>Present</w:t>
       </w:r>
     </w:p>
     <w:p>
@@ -2223,6 +2047,427 @@
           <w:szCs w:val="20"/>
         </w:rPr>
       </w:pPr>
+      <w:proofErr w:type="spellStart"/>
+      <w:r>
+        <w:rPr>
+          <w:rFonts w:ascii="Times New Roman" w:hAnsi="Times New Roman" w:cs="Times New Roman"/>
+          <w:b/>
+          <w:sz w:val="20"/>
+          <w:szCs w:val="20"/>
+        </w:rPr>
+        <w:t>AsyncPhotoBrowser</w:t>
+      </w:r>
+      <w:proofErr w:type="spellEnd"/>
+      <w:r>
+        <w:rPr>
+          <w:rFonts w:ascii="宋体" w:eastAsia="宋体" w:hAnsi="宋体" w:cs="宋体"/>
+          <w:sz w:val="20"/>
+          <w:szCs w:val="20"/>
+          <w:lang w:eastAsia="zh-CN"/>
+        </w:rPr>
+        <w:t xml:space="preserve">: </w:t>
+      </w:r>
+      <w:r>
+        <w:rPr>
+          <w:rFonts w:ascii="宋体" w:eastAsia="宋体" w:hAnsi="宋体" w:cs="宋体" w:hint="eastAsia"/>
+          <w:sz w:val="20"/>
+          <w:szCs w:val="20"/>
+          <w:lang w:eastAsia="zh-CN"/>
+        </w:rPr>
+        <w:t>A</w:t>
+      </w:r>
+      <w:r>
+        <w:rPr>
+          <w:rFonts w:ascii="宋体" w:eastAsia="宋体" w:hAnsi="宋体" w:cs="宋体"/>
+          <w:sz w:val="20"/>
+          <w:szCs w:val="20"/>
+          <w:lang w:eastAsia="zh-CN"/>
+        </w:rPr>
+        <w:t xml:space="preserve"> high-performance network-based gallery that </w:t>
+      </w:r>
+      <w:r>
+        <w:rPr>
+          <w:rFonts w:ascii="宋体" w:eastAsia="宋体" w:hAnsi="宋体" w:cs="宋体"/>
+          <w:sz w:val="20"/>
+          <w:szCs w:val="20"/>
+          <w:lang w:eastAsia="zh-CN"/>
+        </w:rPr>
+        <w:t xml:space="preserve">automatically </w:t>
+      </w:r>
+      <w:r>
+        <w:rPr>
+          <w:rFonts w:ascii="宋体" w:eastAsia="宋体" w:hAnsi="宋体" w:cs="宋体"/>
+          <w:sz w:val="20"/>
+          <w:szCs w:val="20"/>
+          <w:lang w:eastAsia="zh-CN"/>
+        </w:rPr>
+        <w:t xml:space="preserve">caches </w:t>
+      </w:r>
+      <w:r>
+        <w:rPr>
+          <w:rFonts w:ascii="宋体" w:eastAsia="宋体" w:hAnsi="宋体" w:cs="宋体"/>
+          <w:sz w:val="20"/>
+          <w:szCs w:val="20"/>
+          <w:lang w:eastAsia="zh-CN"/>
+        </w:rPr>
+        <w:t>the content. Written in Swift.</w:t>
+      </w:r>
+    </w:p>
+    <w:p>
+      <w:pPr>
+        <w:pStyle w:val="ListParagraph"/>
+        <w:numPr>
+          <w:ilvl w:val="0"/>
+          <w:numId w:val="9"/>
+        </w:numPr>
+        <w:spacing w:line="276" w:lineRule="exact"/>
+        <w:rPr>
+          <w:rFonts w:ascii="Times New Roman" w:hAnsi="Times New Roman" w:cs="Times New Roman"/>
+          <w:b/>
+          <w:sz w:val="20"/>
+          <w:szCs w:val="20"/>
+        </w:rPr>
+      </w:pPr>
+      <w:r>
+        <w:rPr>
+          <w:rFonts w:ascii="Times New Roman" w:hAnsi="Times New Roman" w:cs="Times New Roman"/>
+          <w:b/>
+          <w:sz w:val="20"/>
+          <w:szCs w:val="20"/>
+        </w:rPr>
+        <w:t xml:space="preserve">PM25-iOS: </w:t>
+      </w:r>
+      <w:r>
+        <w:rPr>
+          <w:rFonts w:ascii="Times New Roman" w:hAnsi="Times New Roman" w:cs="Times New Roman"/>
+          <w:sz w:val="20"/>
+          <w:szCs w:val="20"/>
+        </w:rPr>
+        <w:t>A wrapper framework that exposes air quality data in 70+ Chinese cities written in Swift 2.0.</w:t>
+      </w:r>
+    </w:p>
+    <w:p>
+      <w:pPr>
+        <w:spacing w:line="276" w:lineRule="exact"/>
+        <w:rPr>
+          <w:rFonts w:ascii="Times New Roman" w:hAnsi="Times New Roman" w:cs="Times New Roman"/>
+          <w:sz w:val="20"/>
+          <w:szCs w:val="20"/>
+        </w:rPr>
+      </w:pPr>
+    </w:p>
+    <w:p>
+      <w:pPr>
+        <w:pBdr>
+          <w:bottom w:val="single" w:sz="6" w:space="0" w:color="auto"/>
+        </w:pBdr>
+        <w:spacing w:line="276" w:lineRule="exact"/>
+        <w:rPr>
+          <w:rFonts w:ascii="Times New Roman" w:hAnsi="Times New Roman" w:cs="Times New Roman"/>
+          <w:b/>
+          <w:sz w:val="20"/>
+          <w:szCs w:val="20"/>
+        </w:rPr>
+      </w:pPr>
+      <w:r>
+        <w:rPr>
+          <w:rFonts w:ascii="Times New Roman" w:hAnsi="Times New Roman" w:cs="Times New Roman"/>
+          <w:b/>
+          <w:sz w:val="20"/>
+          <w:szCs w:val="20"/>
+        </w:rPr>
+        <w:t xml:space="preserve">WORK &amp; </w:t>
+      </w:r>
+      <w:r>
+        <w:rPr>
+          <w:rFonts w:ascii="Times New Roman" w:hAnsi="Times New Roman" w:cs="Times New Roman"/>
+          <w:b/>
+          <w:sz w:val="20"/>
+          <w:szCs w:val="20"/>
+        </w:rPr>
+        <w:t>RESEARCH</w:t>
+      </w:r>
+      <w:r>
+        <w:rPr>
+          <w:rFonts w:ascii="Times New Roman" w:hAnsi="Times New Roman" w:cs="Times New Roman"/>
+          <w:b/>
+          <w:sz w:val="20"/>
+          <w:szCs w:val="20"/>
+        </w:rPr>
+        <w:t xml:space="preserve"> EXPERIENCE</w:t>
+      </w:r>
+    </w:p>
+    <w:p>
+      <w:pPr>
+        <w:spacing w:line="276" w:lineRule="exact"/>
+        <w:rPr>
+          <w:rFonts w:ascii="Times New Roman" w:hAnsi="Times New Roman" w:cs="Times New Roman"/>
+          <w:b/>
+          <w:sz w:val="20"/>
+          <w:szCs w:val="20"/>
+        </w:rPr>
+      </w:pPr>
+      <w:r>
+        <w:rPr>
+          <w:rFonts w:ascii="Times New Roman" w:hAnsi="Times New Roman" w:cs="Times New Roman"/>
+          <w:b/>
+          <w:sz w:val="20"/>
+          <w:szCs w:val="20"/>
+        </w:rPr>
+        <w:t>Box</w:t>
+      </w:r>
+      <w:r>
+        <w:rPr>
+          <w:rFonts w:ascii="Times New Roman" w:hAnsi="Times New Roman" w:cs="Times New Roman"/>
+          <w:sz w:val="20"/>
+          <w:szCs w:val="20"/>
+        </w:rPr>
+        <w:t xml:space="preserve">, Los Altos: </w:t>
+      </w:r>
+      <w:proofErr w:type="spellStart"/>
+      <w:r>
+        <w:rPr>
+          <w:rFonts w:ascii="Times New Roman" w:hAnsi="Times New Roman" w:cs="Times New Roman"/>
+          <w:i/>
+          <w:sz w:val="20"/>
+          <w:szCs w:val="20"/>
+        </w:rPr>
+        <w:t>iOS</w:t>
+      </w:r>
+      <w:proofErr w:type="spellEnd"/>
+      <w:r>
+        <w:rPr>
+          <w:rFonts w:ascii="Times New Roman" w:hAnsi="Times New Roman" w:cs="Times New Roman"/>
+          <w:i/>
+          <w:sz w:val="20"/>
+          <w:szCs w:val="20"/>
+        </w:rPr>
+        <w:t xml:space="preserve"> Software Engineer Intern</w:t>
+      </w:r>
+      <w:r>
+        <w:rPr>
+          <w:rFonts w:ascii="Times New Roman" w:hAnsi="Times New Roman" w:cs="Times New Roman"/>
+          <w:i/>
+          <w:sz w:val="20"/>
+          <w:szCs w:val="20"/>
+        </w:rPr>
+        <w:t xml:space="preserve">            </w:t>
+      </w:r>
+      <w:r>
+        <w:rPr>
+          <w:rFonts w:ascii="Times New Roman" w:hAnsi="Times New Roman" w:cs="Times New Roman"/>
+          <w:sz w:val="20"/>
+          <w:szCs w:val="20"/>
+        </w:rPr>
+        <w:t xml:space="preserve">                                                                                                  </w:t>
+      </w:r>
+      <w:r>
+        <w:rPr>
+          <w:rFonts w:ascii="Times New Roman" w:hAnsi="Times New Roman" w:cs="Times New Roman"/>
+          <w:b/>
+          <w:sz w:val="20"/>
+          <w:szCs w:val="20"/>
+        </w:rPr>
+        <w:t>May 2015 – Aug 2015</w:t>
+      </w:r>
+    </w:p>
+    <w:p>
+      <w:pPr>
+        <w:pStyle w:val="ListParagraph"/>
+        <w:numPr>
+          <w:ilvl w:val="0"/>
+          <w:numId w:val="9"/>
+        </w:numPr>
+        <w:spacing w:line="276" w:lineRule="exact"/>
+        <w:rPr>
+          <w:rFonts w:ascii="Times New Roman" w:hAnsi="Times New Roman" w:cs="Times New Roman"/>
+          <w:sz w:val="20"/>
+          <w:szCs w:val="20"/>
+        </w:rPr>
+      </w:pPr>
+      <w:r>
+        <w:rPr>
+          <w:rFonts w:ascii="Times New Roman" w:hAnsi="Times New Roman" w:cs="Times New Roman"/>
+          <w:sz w:val="20"/>
+          <w:szCs w:val="20"/>
+        </w:rPr>
+        <w:t xml:space="preserve">Implemented multiple functionalities in Box Preview SDK that allows developers to integrate preview capabilities for 100+ types of files on Box into their own app with ease. Integrated support for </w:t>
+      </w:r>
+      <w:proofErr w:type="spellStart"/>
+      <w:r>
+        <w:rPr>
+          <w:rFonts w:ascii="Times New Roman" w:hAnsi="Times New Roman" w:cs="Times New Roman"/>
+          <w:sz w:val="20"/>
+          <w:szCs w:val="20"/>
+        </w:rPr>
+        <w:t>iOS</w:t>
+      </w:r>
+      <w:proofErr w:type="spellEnd"/>
+      <w:r>
+        <w:rPr>
+          <w:rFonts w:ascii="Times New Roman" w:hAnsi="Times New Roman" w:cs="Times New Roman"/>
+          <w:sz w:val="20"/>
+          <w:szCs w:val="20"/>
+        </w:rPr>
+        <w:t xml:space="preserve"> </w:t>
+      </w:r>
+      <w:proofErr w:type="gramStart"/>
+      <w:r>
+        <w:rPr>
+          <w:rFonts w:ascii="Times New Roman" w:hAnsi="Times New Roman" w:cs="Times New Roman"/>
+          <w:sz w:val="20"/>
+          <w:szCs w:val="20"/>
+        </w:rPr>
+        <w:t>9 multitasking</w:t>
+      </w:r>
+      <w:proofErr w:type="gramEnd"/>
+      <w:r>
+        <w:rPr>
+          <w:rFonts w:ascii="Times New Roman" w:hAnsi="Times New Roman" w:cs="Times New Roman"/>
+          <w:sz w:val="20"/>
+          <w:szCs w:val="20"/>
+        </w:rPr>
+        <w:t xml:space="preserve"> feature into Box main app.</w:t>
+      </w:r>
+    </w:p>
+    <w:p>
+      <w:pPr>
+        <w:spacing w:line="276" w:lineRule="exact"/>
+        <w:rPr>
+          <w:rFonts w:ascii="Times New Roman" w:hAnsi="Times New Roman" w:cs="Times New Roman"/>
+          <w:b/>
+          <w:sz w:val="20"/>
+          <w:szCs w:val="20"/>
+        </w:rPr>
+      </w:pPr>
+      <w:r>
+        <w:rPr>
+          <w:rFonts w:ascii="Times New Roman" w:hAnsi="Times New Roman" w:cs="Times New Roman"/>
+          <w:b/>
+          <w:sz w:val="20"/>
+          <w:szCs w:val="20"/>
+        </w:rPr>
+        <w:t>Johns Hopkins</w:t>
+      </w:r>
+      <w:r>
+        <w:rPr>
+          <w:rFonts w:ascii="Times New Roman" w:hAnsi="Times New Roman" w:cs="Times New Roman"/>
+          <w:b/>
+          <w:sz w:val="20"/>
+          <w:szCs w:val="20"/>
+        </w:rPr>
+        <w:t xml:space="preserve"> University, </w:t>
+      </w:r>
+      <w:r>
+        <w:rPr>
+          <w:rFonts w:ascii="Times New Roman" w:hAnsi="Times New Roman" w:cs="Times New Roman"/>
+          <w:sz w:val="20"/>
+          <w:szCs w:val="20"/>
+        </w:rPr>
+        <w:t xml:space="preserve">Baltimore: </w:t>
+      </w:r>
+      <w:r>
+        <w:rPr>
+          <w:rFonts w:ascii="Times New Roman" w:hAnsi="Times New Roman" w:cs="Times New Roman"/>
+          <w:i/>
+          <w:sz w:val="20"/>
+          <w:szCs w:val="20"/>
+        </w:rPr>
+        <w:t>Intro to Java</w:t>
+      </w:r>
+      <w:r>
+        <w:rPr>
+          <w:rFonts w:ascii="Times New Roman" w:hAnsi="Times New Roman" w:cs="Times New Roman"/>
+          <w:sz w:val="20"/>
+          <w:szCs w:val="20"/>
+        </w:rPr>
+        <w:t xml:space="preserve"> </w:t>
+      </w:r>
+      <w:r>
+        <w:rPr>
+          <w:rFonts w:ascii="Times New Roman" w:hAnsi="Times New Roman" w:cs="Times New Roman"/>
+          <w:i/>
+          <w:sz w:val="20"/>
+          <w:szCs w:val="20"/>
+        </w:rPr>
+        <w:t>Course</w:t>
+      </w:r>
+      <w:r>
+        <w:rPr>
+          <w:rFonts w:ascii="Times New Roman" w:hAnsi="Times New Roman" w:cs="Times New Roman"/>
+          <w:i/>
+          <w:sz w:val="20"/>
+          <w:szCs w:val="20"/>
+        </w:rPr>
+        <w:t xml:space="preserve"> Assistant          </w:t>
+      </w:r>
+      <w:r>
+        <w:rPr>
+          <w:rFonts w:ascii="Times New Roman" w:hAnsi="Times New Roman" w:cs="Times New Roman"/>
+          <w:sz w:val="20"/>
+          <w:szCs w:val="20"/>
+        </w:rPr>
+        <w:t xml:space="preserve">                                                           </w:t>
+      </w:r>
+      <w:r>
+        <w:rPr>
+          <w:rFonts w:ascii="Times New Roman" w:hAnsi="Times New Roman" w:cs="Times New Roman"/>
+          <w:sz w:val="20"/>
+          <w:szCs w:val="20"/>
+        </w:rPr>
+        <w:t xml:space="preserve">  </w:t>
+      </w:r>
+      <w:r>
+        <w:rPr>
+          <w:rFonts w:ascii="Times New Roman" w:hAnsi="Times New Roman" w:cs="Times New Roman"/>
+          <w:sz w:val="20"/>
+          <w:szCs w:val="20"/>
+        </w:rPr>
+        <w:t xml:space="preserve"> </w:t>
+      </w:r>
+      <w:r>
+        <w:rPr>
+          <w:rFonts w:ascii="Times New Roman" w:hAnsi="Times New Roman" w:cs="Times New Roman"/>
+          <w:b/>
+          <w:sz w:val="20"/>
+          <w:szCs w:val="20"/>
+        </w:rPr>
+        <w:t>Sept 2014</w:t>
+      </w:r>
+      <w:r>
+        <w:rPr>
+          <w:rFonts w:ascii="Times New Roman" w:hAnsi="Times New Roman" w:cs="Times New Roman"/>
+          <w:b/>
+          <w:sz w:val="20"/>
+          <w:szCs w:val="20"/>
+        </w:rPr>
+        <w:t xml:space="preserve"> – </w:t>
+      </w:r>
+      <w:r>
+        <w:rPr>
+          <w:rFonts w:ascii="Times New Roman" w:hAnsi="Times New Roman" w:cs="Times New Roman"/>
+          <w:b/>
+          <w:sz w:val="20"/>
+          <w:szCs w:val="20"/>
+        </w:rPr>
+        <w:t>Dec 2014</w:t>
+      </w:r>
+    </w:p>
+    <w:p>
+      <w:pPr>
+        <w:pStyle w:val="ListParagraph"/>
+        <w:numPr>
+          <w:ilvl w:val="0"/>
+          <w:numId w:val="9"/>
+        </w:numPr>
+        <w:spacing w:line="276" w:lineRule="exact"/>
+        <w:rPr>
+          <w:rFonts w:ascii="Times New Roman" w:hAnsi="Times New Roman" w:cs="Times New Roman"/>
+          <w:b/>
+          <w:sz w:val="20"/>
+          <w:szCs w:val="20"/>
+        </w:rPr>
+      </w:pPr>
       <w:r>
         <w:rPr>
           <w:rFonts w:ascii="Times New Roman" w:hAnsi="Times New Roman" w:cs="Times New Roman"/>
@@ -2934,6 +3179,7 @@
           <w:sz w:val="20"/>
           <w:szCs w:val="20"/>
         </w:rPr>
+        <w:lastRenderedPageBreak/>
         <w:t xml:space="preserve">TECHNICAL </w:t>
       </w:r>
       <w:r>
@@ -4126,7 +4372,7 @@
   <w:abstractNum w:abstractNumId="7">
     <w:nsid w:val="245803F3"/>
     <w:multiLevelType w:val="hybridMultilevel"/>
-    <w:tmpl w:val="B2865EFC"/>
+    <w:tmpl w:val="03729BA6"/>
     <w:lvl w:ilvl="0" w:tplc="04090001">
       <w:start w:val="1"/>
       <w:numFmt w:val="bullet"/>
@@ -6523,7 +6769,7 @@
 </file>
 
 <file path=customXml/itemProps1.xml><?xml version="1.0" encoding="utf-8"?>
-<ds:datastoreItem xmlns:ds="http://schemas.openxmlformats.org/officeDocument/2006/customXml" ds:itemID="{FD11E7E2-248E-4343-937C-AE0EF6D91E63}">
+<ds:datastoreItem xmlns:ds="http://schemas.openxmlformats.org/officeDocument/2006/customXml" ds:itemID="{6DBDFAA9-BF07-7F43-B885-EF4DA3F6F8AB}">
   <ds:schemaRefs>
     <ds:schemaRef ds:uri="http://schemas.openxmlformats.org/officeDocument/2006/bibliography"/>
   </ds:schemaRefs>

</xml_diff>

<commit_message>
Shortened but no one reviewed
</commit_message>
<xml_diff>
--- a/Resume - Ben Lu.docx
+++ b/Resume - Ben Lu.docx
@@ -700,8 +700,6 @@
           <w:szCs w:val="20"/>
         </w:rPr>
       </w:pPr>
-      <w:bookmarkStart w:id="0" w:name="_GoBack"/>
-      <w:bookmarkEnd w:id="0"/>
     </w:p>
     <w:p>
       <w:pPr>
@@ -1704,11 +1702,6 @@
     </w:p>
     <w:p>
       <w:pPr>
-        <w:pStyle w:val="ListParagraph"/>
-        <w:numPr>
-          <w:ilvl w:val="0"/>
-          <w:numId w:val="4"/>
-        </w:numPr>
         <w:spacing w:line="276" w:lineRule="exact"/>
         <w:rPr>
           <w:rFonts w:ascii="Times New Roman" w:hAnsi="Times New Roman" w:cs="Times New Roman"/>
@@ -1717,91 +1710,8 @@
           <w:szCs w:val="20"/>
         </w:rPr>
       </w:pPr>
-      <w:r>
-        <w:rPr>
-          <w:rFonts w:ascii="Times New Roman" w:hAnsi="Times New Roman" w:cs="Times New Roman"/>
-          <w:b/>
-          <w:sz w:val="20"/>
-          <w:szCs w:val="20"/>
-        </w:rPr>
-        <w:t>Microsoft Coding Challenge</w:t>
-      </w:r>
-      <w:r>
-        <w:rPr>
-          <w:rFonts w:ascii="Times New Roman" w:hAnsi="Times New Roman" w:cs="Times New Roman"/>
-          <w:sz w:val="20"/>
-          <w:szCs w:val="20"/>
-        </w:rPr>
-        <w:t xml:space="preserve">, Johns Hopkins University, MD                                   </w:t>
-      </w:r>
-      <w:r>
-        <w:rPr>
-          <w:rFonts w:ascii="Times New Roman" w:hAnsi="Times New Roman" w:cs="Times New Roman"/>
-          <w:sz w:val="20"/>
-          <w:szCs w:val="20"/>
-        </w:rPr>
-        <w:t xml:space="preserve">                         </w:t>
-      </w:r>
-      <w:r>
-        <w:rPr>
-          <w:rFonts w:ascii="Times New Roman" w:hAnsi="Times New Roman" w:cs="Times New Roman"/>
-          <w:sz w:val="20"/>
-          <w:szCs w:val="20"/>
-        </w:rPr>
-        <w:t xml:space="preserve">                                    </w:t>
-      </w:r>
-      <w:r>
-        <w:rPr>
-          <w:rFonts w:ascii="Times New Roman" w:hAnsi="Times New Roman" w:cs="Times New Roman"/>
-          <w:b/>
-          <w:sz w:val="20"/>
-          <w:szCs w:val="20"/>
-        </w:rPr>
-        <w:t>Sept. 2013</w:t>
-      </w:r>
-    </w:p>
-    <w:p>
-      <w:pPr>
-        <w:pStyle w:val="ListParagraph"/>
-        <w:numPr>
-          <w:ilvl w:val="1"/>
-          <w:numId w:val="4"/>
-        </w:numPr>
-        <w:spacing w:line="276" w:lineRule="exact"/>
-        <w:rPr>
-          <w:rFonts w:ascii="Times New Roman" w:hAnsi="Times New Roman" w:cs="Times New Roman"/>
-          <w:b/>
-          <w:sz w:val="20"/>
-          <w:szCs w:val="20"/>
-        </w:rPr>
-      </w:pPr>
-      <w:r>
-        <w:rPr>
-          <w:rFonts w:ascii="Times New Roman" w:hAnsi="Times New Roman" w:cs="Times New Roman"/>
-          <w:sz w:val="20"/>
-          <w:szCs w:val="20"/>
-        </w:rPr>
-        <w:t>Won first place by solving 4 out of 6 challenging problems</w:t>
-      </w:r>
-      <w:r>
-        <w:rPr>
-          <w:rFonts w:ascii="Times New Roman" w:hAnsi="Times New Roman" w:cs="Times New Roman"/>
-          <w:sz w:val="20"/>
-          <w:szCs w:val="20"/>
-        </w:rPr>
-        <w:t>.</w:t>
-      </w:r>
-    </w:p>
-    <w:p>
-      <w:pPr>
-        <w:spacing w:line="276" w:lineRule="exact"/>
-        <w:rPr>
-          <w:rFonts w:ascii="Times New Roman" w:hAnsi="Times New Roman" w:cs="Times New Roman"/>
-          <w:b/>
-          <w:sz w:val="20"/>
-          <w:szCs w:val="20"/>
-        </w:rPr>
-      </w:pPr>
+      <w:bookmarkStart w:id="0" w:name="_GoBack"/>
+      <w:bookmarkEnd w:id="0"/>
       <w:r>
         <w:rPr>
           <w:rFonts w:ascii="Times New Roman" w:hAnsi="Times New Roman" w:cs="Times New Roman"/>
@@ -1844,7 +1754,6 @@
           <w:t>(https://github.com/DJBen)</w:t>
         </w:r>
       </w:hyperlink>
-      <w:proofErr w:type="gramStart"/>
       <w:r>
         <w:rPr>
           <w:rStyle w:val="Hyperlink"/>
@@ -1863,17 +1772,7 @@
           <w:sz w:val="20"/>
           <w:szCs w:val="20"/>
         </w:rPr>
-        <w:t>2012</w:t>
-      </w:r>
-      <w:proofErr w:type="gramEnd"/>
-      <w:r>
-        <w:rPr>
-          <w:rFonts w:ascii="Times New Roman" w:hAnsi="Times New Roman" w:cs="Times New Roman"/>
-          <w:b/>
-          <w:sz w:val="20"/>
-          <w:szCs w:val="20"/>
-        </w:rPr>
-        <w:t xml:space="preserve"> - Present</w:t>
+        <w:t>2012 - Present</w:t>
       </w:r>
     </w:p>
     <w:p>
@@ -2713,82 +2612,120 @@
     </w:p>
     <w:p>
       <w:pPr>
+        <w:pStyle w:val="ListParagraph"/>
         <w:spacing w:line="276" w:lineRule="exact"/>
-        <w:rPr>
-          <w:rFonts w:ascii="Times New Roman" w:hAnsi="Times New Roman" w:cs="Times New Roman"/>
-          <w:sz w:val="20"/>
-          <w:szCs w:val="20"/>
-        </w:rPr>
-      </w:pPr>
-      <w:r>
-        <w:rPr>
-          <w:rFonts w:ascii="Times New Roman" w:hAnsi="Times New Roman" w:cs="Times New Roman"/>
-          <w:b/>
-          <w:sz w:val="20"/>
-          <w:szCs w:val="20"/>
-        </w:rPr>
-        <w:t>Johns Hopkins Housing Office</w:t>
-      </w:r>
-      <w:r>
-        <w:rPr>
-          <w:rFonts w:ascii="Times New Roman" w:hAnsi="Times New Roman" w:cs="Times New Roman"/>
-          <w:sz w:val="20"/>
-          <w:szCs w:val="20"/>
-        </w:rPr>
-        <w:t xml:space="preserve">, Baltimore: </w:t>
-      </w:r>
-      <w:r>
+        <w:ind w:left="360"/>
+        <w:rPr>
+          <w:rFonts w:ascii="Times New Roman" w:hAnsi="Times New Roman" w:cs="Times New Roman"/>
+          <w:sz w:val="20"/>
+          <w:szCs w:val="20"/>
+        </w:rPr>
+      </w:pPr>
+    </w:p>
+    <w:p>
+      <w:pPr>
+        <w:pBdr>
+          <w:bottom w:val="single" w:sz="6" w:space="0" w:color="auto"/>
+        </w:pBdr>
+        <w:spacing w:line="276" w:lineRule="exact"/>
+        <w:rPr>
+          <w:rFonts w:ascii="Times New Roman" w:hAnsi="Times New Roman" w:cs="Times New Roman"/>
+          <w:b/>
+          <w:sz w:val="20"/>
+          <w:szCs w:val="20"/>
+        </w:rPr>
+      </w:pPr>
+      <w:r>
+        <w:rPr>
+          <w:rFonts w:ascii="Times New Roman" w:hAnsi="Times New Roman" w:cs="Times New Roman"/>
+          <w:b/>
+          <w:sz w:val="20"/>
+          <w:szCs w:val="20"/>
+        </w:rPr>
+        <w:t>LEADERSHIP</w:t>
+      </w:r>
+      <w:r>
+        <w:rPr>
+          <w:rFonts w:ascii="Times New Roman" w:hAnsi="Times New Roman" w:cs="Times New Roman"/>
+          <w:b/>
+          <w:sz w:val="20"/>
+          <w:szCs w:val="20"/>
+        </w:rPr>
+        <w:t xml:space="preserve"> &amp; TECHNICAL EXPERIENCE</w:t>
+      </w:r>
+    </w:p>
+    <w:p>
+      <w:pPr>
+        <w:spacing w:line="276" w:lineRule="exact"/>
         <w:rPr>
           <w:rFonts w:ascii="Times New Roman" w:hAnsi="Times New Roman" w:cs="Times New Roman"/>
           <w:i/>
           <w:sz w:val="20"/>
           <w:szCs w:val="20"/>
         </w:rPr>
-        <w:t xml:space="preserve">IT Assistant          </w:t>
-      </w:r>
-      <w:r>
-        <w:rPr>
-          <w:rFonts w:ascii="Times New Roman" w:hAnsi="Times New Roman" w:cs="Times New Roman"/>
-          <w:sz w:val="20"/>
-          <w:szCs w:val="20"/>
-        </w:rPr>
-        <w:t xml:space="preserve">                                                                                   </w:t>
-      </w:r>
-      <w:r>
-        <w:rPr>
-          <w:rFonts w:ascii="Times New Roman" w:hAnsi="Times New Roman" w:cs="Times New Roman"/>
-          <w:b/>
-          <w:sz w:val="20"/>
-          <w:szCs w:val="20"/>
-        </w:rPr>
-        <w:t xml:space="preserve">Sept 2013 </w:t>
-      </w:r>
-      <w:r>
-        <w:rPr>
-          <w:rFonts w:ascii="Times New Roman" w:hAnsi="Times New Roman" w:cs="Times New Roman"/>
-          <w:b/>
-          <w:sz w:val="20"/>
-          <w:szCs w:val="20"/>
-        </w:rPr>
-        <w:t>–</w:t>
-      </w:r>
-      <w:r>
-        <w:rPr>
-          <w:rFonts w:ascii="Times New Roman" w:hAnsi="Times New Roman" w:cs="Times New Roman"/>
-          <w:b/>
-          <w:sz w:val="20"/>
-          <w:szCs w:val="20"/>
-        </w:rPr>
-        <w:t xml:space="preserve"> </w:t>
-      </w:r>
-      <w:r>
-        <w:rPr>
-          <w:rFonts w:ascii="Times New Roman" w:hAnsi="Times New Roman" w:cs="Times New Roman"/>
-          <w:b/>
-          <w:sz w:val="20"/>
-          <w:szCs w:val="20"/>
-        </w:rPr>
-        <w:t>Apr 2014</w:t>
+      </w:pPr>
+      <w:r>
+        <w:rPr>
+          <w:rFonts w:ascii="Times New Roman" w:hAnsi="Times New Roman" w:cs="Times New Roman"/>
+          <w:b/>
+          <w:sz w:val="20"/>
+          <w:szCs w:val="20"/>
+        </w:rPr>
+        <w:t xml:space="preserve">JHU </w:t>
+      </w:r>
+      <w:proofErr w:type="spellStart"/>
+      <w:r>
+        <w:rPr>
+          <w:rFonts w:ascii="Times New Roman" w:hAnsi="Times New Roman" w:cs="Times New Roman"/>
+          <w:b/>
+          <w:sz w:val="20"/>
+          <w:szCs w:val="20"/>
+        </w:rPr>
+        <w:t>Politik</w:t>
+      </w:r>
+      <w:proofErr w:type="spellEnd"/>
+      <w:r>
+        <w:rPr>
+          <w:rFonts w:ascii="Times New Roman" w:hAnsi="Times New Roman" w:cs="Times New Roman"/>
+          <w:b/>
+          <w:sz w:val="20"/>
+          <w:szCs w:val="20"/>
+        </w:rPr>
+        <w:t xml:space="preserve"> Club</w:t>
+      </w:r>
+      <w:r>
+        <w:rPr>
+          <w:rFonts w:ascii="Times New Roman" w:hAnsi="Times New Roman" w:cs="Times New Roman"/>
+          <w:sz w:val="20"/>
+          <w:szCs w:val="20"/>
+        </w:rPr>
+        <w:t xml:space="preserve">, Johns Hopkins University, MD: </w:t>
+      </w:r>
+      <w:r>
+        <w:rPr>
+          <w:rFonts w:ascii="Times New Roman" w:hAnsi="Times New Roman" w:cs="Times New Roman"/>
+          <w:i/>
+          <w:sz w:val="20"/>
+          <w:szCs w:val="20"/>
+        </w:rPr>
+        <w:t>Webmaster</w:t>
+      </w:r>
+      <w:r>
+        <w:rPr>
+          <w:rFonts w:ascii="Times New Roman" w:hAnsi="Times New Roman" w:cs="Times New Roman"/>
+          <w:sz w:val="20"/>
+          <w:szCs w:val="20"/>
+        </w:rPr>
+        <w:t xml:space="preserve">                                                                                       </w:t>
+      </w:r>
+      <w:r>
+        <w:rPr>
+          <w:rFonts w:ascii="Times New Roman" w:hAnsi="Times New Roman" w:cs="Times New Roman"/>
+          <w:b/>
+          <w:sz w:val="20"/>
+          <w:szCs w:val="20"/>
+        </w:rPr>
+        <w:t>Oct. 2012 - Present</w:t>
       </w:r>
     </w:p>
     <w:p>
@@ -2811,165 +2748,6 @@
           <w:sz w:val="20"/>
           <w:szCs w:val="20"/>
         </w:rPr>
-        <w:t xml:space="preserve">Builds an </w:t>
-      </w:r>
-      <w:proofErr w:type="spellStart"/>
-      <w:r>
-        <w:rPr>
-          <w:rFonts w:ascii="Times New Roman" w:hAnsi="Times New Roman" w:cs="Times New Roman"/>
-          <w:sz w:val="20"/>
-          <w:szCs w:val="20"/>
-        </w:rPr>
-        <w:t>iOS</w:t>
-      </w:r>
-      <w:proofErr w:type="spellEnd"/>
-      <w:r>
-        <w:rPr>
-          <w:rFonts w:ascii="Times New Roman" w:hAnsi="Times New Roman" w:cs="Times New Roman"/>
-          <w:sz w:val="20"/>
-          <w:szCs w:val="20"/>
-        </w:rPr>
-        <w:t xml:space="preserve"> app with backend database server that facilitates RA to record room inspection and security check status.</w:t>
-      </w:r>
-    </w:p>
-    <w:p>
-      <w:pPr>
-        <w:pStyle w:val="ListParagraph"/>
-        <w:spacing w:line="276" w:lineRule="exact"/>
-        <w:ind w:left="360"/>
-        <w:rPr>
-          <w:rFonts w:ascii="Times New Roman" w:hAnsi="Times New Roman" w:cs="Times New Roman"/>
-          <w:sz w:val="20"/>
-          <w:szCs w:val="20"/>
-        </w:rPr>
-      </w:pPr>
-    </w:p>
-    <w:p>
-      <w:pPr>
-        <w:pBdr>
-          <w:bottom w:val="single" w:sz="6" w:space="0" w:color="auto"/>
-        </w:pBdr>
-        <w:spacing w:line="276" w:lineRule="exact"/>
-        <w:rPr>
-          <w:rFonts w:ascii="Times New Roman" w:hAnsi="Times New Roman" w:cs="Times New Roman"/>
-          <w:b/>
-          <w:sz w:val="20"/>
-          <w:szCs w:val="20"/>
-        </w:rPr>
-      </w:pPr>
-      <w:r>
-        <w:rPr>
-          <w:rFonts w:ascii="Times New Roman" w:hAnsi="Times New Roman" w:cs="Times New Roman"/>
-          <w:b/>
-          <w:sz w:val="20"/>
-          <w:szCs w:val="20"/>
-        </w:rPr>
-        <w:t>LEADERSHIP</w:t>
-      </w:r>
-      <w:r>
-        <w:rPr>
-          <w:rFonts w:ascii="Times New Roman" w:hAnsi="Times New Roman" w:cs="Times New Roman"/>
-          <w:b/>
-          <w:sz w:val="20"/>
-          <w:szCs w:val="20"/>
-        </w:rPr>
-        <w:t xml:space="preserve"> &amp; TECHNICAL EXPERIENCE</w:t>
-      </w:r>
-    </w:p>
-    <w:p>
-      <w:pPr>
-        <w:spacing w:line="276" w:lineRule="exact"/>
-        <w:rPr>
-          <w:rFonts w:ascii="Times New Roman" w:hAnsi="Times New Roman" w:cs="Times New Roman"/>
-          <w:i/>
-          <w:sz w:val="20"/>
-          <w:szCs w:val="20"/>
-        </w:rPr>
-      </w:pPr>
-      <w:r>
-        <w:rPr>
-          <w:rFonts w:ascii="Times New Roman" w:hAnsi="Times New Roman" w:cs="Times New Roman"/>
-          <w:b/>
-          <w:sz w:val="20"/>
-          <w:szCs w:val="20"/>
-        </w:rPr>
-        <w:t xml:space="preserve">JHU </w:t>
-      </w:r>
-      <w:proofErr w:type="spellStart"/>
-      <w:r>
-        <w:rPr>
-          <w:rFonts w:ascii="Times New Roman" w:hAnsi="Times New Roman" w:cs="Times New Roman"/>
-          <w:b/>
-          <w:sz w:val="20"/>
-          <w:szCs w:val="20"/>
-        </w:rPr>
-        <w:t>Politik</w:t>
-      </w:r>
-      <w:proofErr w:type="spellEnd"/>
-      <w:r>
-        <w:rPr>
-          <w:rFonts w:ascii="Times New Roman" w:hAnsi="Times New Roman" w:cs="Times New Roman"/>
-          <w:b/>
-          <w:sz w:val="20"/>
-          <w:szCs w:val="20"/>
-        </w:rPr>
-        <w:t xml:space="preserve"> Club</w:t>
-      </w:r>
-      <w:r>
-        <w:rPr>
-          <w:rFonts w:ascii="Times New Roman" w:hAnsi="Times New Roman" w:cs="Times New Roman"/>
-          <w:sz w:val="20"/>
-          <w:szCs w:val="20"/>
-        </w:rPr>
-        <w:t xml:space="preserve">, Johns Hopkins University, MD: </w:t>
-      </w:r>
-      <w:r>
-        <w:rPr>
-          <w:rFonts w:ascii="Times New Roman" w:hAnsi="Times New Roman" w:cs="Times New Roman"/>
-          <w:i/>
-          <w:sz w:val="20"/>
-          <w:szCs w:val="20"/>
-        </w:rPr>
-        <w:t>Webmaster</w:t>
-      </w:r>
-      <w:r>
-        <w:rPr>
-          <w:rFonts w:ascii="Times New Roman" w:hAnsi="Times New Roman" w:cs="Times New Roman"/>
-          <w:sz w:val="20"/>
-          <w:szCs w:val="20"/>
-        </w:rPr>
-        <w:t xml:space="preserve">                                                                                       </w:t>
-      </w:r>
-      <w:r>
-        <w:rPr>
-          <w:rFonts w:ascii="Times New Roman" w:hAnsi="Times New Roman" w:cs="Times New Roman"/>
-          <w:b/>
-          <w:sz w:val="20"/>
-          <w:szCs w:val="20"/>
-        </w:rPr>
-        <w:t>Oct. 2012 - Present</w:t>
-      </w:r>
-    </w:p>
-    <w:p>
-      <w:pPr>
-        <w:pStyle w:val="ListParagraph"/>
-        <w:numPr>
-          <w:ilvl w:val="0"/>
-          <w:numId w:val="10"/>
-        </w:numPr>
-        <w:spacing w:line="276" w:lineRule="exact"/>
-        <w:rPr>
-          <w:rFonts w:ascii="Times New Roman" w:hAnsi="Times New Roman" w:cs="Times New Roman"/>
-          <w:sz w:val="20"/>
-          <w:szCs w:val="20"/>
-        </w:rPr>
-      </w:pPr>
-      <w:r>
-        <w:rPr>
-          <w:rFonts w:ascii="Times New Roman" w:hAnsi="Times New Roman" w:cs="Times New Roman"/>
-          <w:sz w:val="20"/>
-          <w:szCs w:val="20"/>
-        </w:rPr>
         <w:t xml:space="preserve">Manages electronic version of magazine online and in the </w:t>
       </w:r>
       <w:proofErr w:type="spellStart"/>
@@ -3440,14 +3218,6 @@
           <w:sz w:val="20"/>
           <w:szCs w:val="20"/>
         </w:rPr>
-        <w:t>, Windows 8 Phone</w:t>
-      </w:r>
-      <w:r>
-        <w:rPr>
-          <w:rFonts w:ascii="Times New Roman" w:hAnsi="Times New Roman" w:cs="Times New Roman"/>
-          <w:sz w:val="20"/>
-          <w:szCs w:val="20"/>
-        </w:rPr>
         <w:t>,</w:t>
       </w:r>
       <w:r>
@@ -3534,6 +3304,9 @@
           <w:ilvl w:val="0"/>
           <w:numId w:val="7"/>
         </w:numPr>
+        <w:tabs>
+          <w:tab w:val="left" w:pos="5490"/>
+        </w:tabs>
         <w:spacing w:line="276" w:lineRule="exact"/>
         <w:rPr>
           <w:rFonts w:ascii="Times New Roman" w:hAnsi="Times New Roman" w:cs="Times New Roman"/>
@@ -6769,7 +6542,7 @@
 </file>
 
 <file path=customXml/itemProps1.xml><?xml version="1.0" encoding="utf-8"?>
-<ds:datastoreItem xmlns:ds="http://schemas.openxmlformats.org/officeDocument/2006/customXml" ds:itemID="{6DBDFAA9-BF07-7F43-B885-EF4DA3F6F8AB}">
+<ds:datastoreItem xmlns:ds="http://schemas.openxmlformats.org/officeDocument/2006/customXml" ds:itemID="{EBE8B922-78B1-DB44-98C2-957758051BDA}">
   <ds:schemaRefs>
     <ds:schemaRef ds:uri="http://schemas.openxmlformats.org/officeDocument/2006/bibliography"/>
   </ds:schemaRefs>

</xml_diff>